<commit_message>
built desin doc structure and created introduction
</commit_message>
<xml_diff>
--- a/docs/Design document/Design Doc Final.docx
+++ b/docs/Design document/Design Doc Final.docx
@@ -596,13 +596,8 @@
         <w:p>
           <w:pPr>
             <w:rPr>
-              <w:rFonts w:asciiTheme="majorHAnsi" w:eastAsiaTheme="majorEastAsia" w:hAnsiTheme="majorHAnsi" w:cstheme="majorBidi"/>
               <w:b/>
               <w:bCs/>
-              <w:color w:val="323E4F" w:themeColor="text2" w:themeShade="BF"/>
-              <w:spacing w:val="5"/>
-              <w:sz w:val="52"/>
-              <w:szCs w:val="52"/>
             </w:rPr>
           </w:pPr>
           <w:r>
@@ -615,14 +610,1701 @@
         </w:p>
       </w:sdtContent>
     </w:sdt>
+    <w:p>
+      <w:pPr>
+        <w:pStyle w:val="Heading1"/>
+      </w:pPr>
+      <w:bookmarkStart w:id="0" w:name="_Toc403669155"/>
+      <w:r>
+        <w:lastRenderedPageBreak/>
+        <w:t>0</w:t>
+      </w:r>
+      <w:r>
+        <w:t>.</w:t>
+      </w:r>
+      <w:r>
+        <w:t xml:space="preserve"> </w:t>
+      </w:r>
+      <w:r>
+        <w:t>Authors</w:t>
+      </w:r>
+      <w:bookmarkEnd w:id="0"/>
+    </w:p>
+    <w:p/>
+    <w:p>
+      <w:pPr>
+        <w:pStyle w:val="Quote"/>
+      </w:pPr>
+      <w:r>
+        <w:t>Cormac Brady</w:t>
+      </w:r>
+    </w:p>
+    <w:p>
+      <w:pPr>
+        <w:pStyle w:val="Quote"/>
+      </w:pPr>
+      <w:r>
+        <w:t xml:space="preserve">Zach </w:t>
+      </w:r>
+      <w:proofErr w:type="spellStart"/>
+      <w:r>
+        <w:t>Yewman</w:t>
+      </w:r>
+      <w:proofErr w:type="spellEnd"/>
+    </w:p>
+    <w:p>
+      <w:pPr>
+        <w:pStyle w:val="Quote"/>
+      </w:pPr>
+      <w:r>
+        <w:t xml:space="preserve">James </w:t>
+      </w:r>
+      <w:proofErr w:type="spellStart"/>
+      <w:r>
+        <w:t>Portch</w:t>
+      </w:r>
+      <w:proofErr w:type="spellEnd"/>
+    </w:p>
+    <w:p>
+      <w:pPr>
+        <w:pStyle w:val="Quote"/>
+      </w:pPr>
+      <w:r>
+        <w:t>Scott Lockett</w:t>
+      </w:r>
+    </w:p>
+    <w:p/>
+    <w:sdt>
+      <w:sdtPr>
+        <w:id w:val="1899232513"/>
+        <w:docPartObj>
+          <w:docPartGallery w:val="Table of Contents"/>
+          <w:docPartUnique/>
+        </w:docPartObj>
+      </w:sdtPr>
+      <w:sdtEndPr>
+        <w:rPr>
+          <w:rFonts w:asciiTheme="minorHAnsi" w:eastAsiaTheme="minorEastAsia" w:hAnsiTheme="minorHAnsi" w:cstheme="minorBidi"/>
+          <w:b/>
+          <w:bCs/>
+          <w:noProof/>
+          <w:color w:val="auto"/>
+          <w:sz w:val="22"/>
+          <w:szCs w:val="22"/>
+        </w:rPr>
+      </w:sdtEndPr>
+      <w:sdtContent>
+        <w:p>
+          <w:pPr>
+            <w:pStyle w:val="TOCHeading"/>
+          </w:pPr>
+          <w:r>
+            <w:t>Contents</w:t>
+          </w:r>
+        </w:p>
+        <w:p>
+          <w:pPr>
+            <w:pStyle w:val="TOC1"/>
+            <w:tabs>
+              <w:tab w:val="right" w:leader="dot" w:pos="9016"/>
+            </w:tabs>
+            <w:rPr>
+              <w:noProof/>
+              <w:lang w:eastAsia="en-GB"/>
+            </w:rPr>
+          </w:pPr>
+          <w:r>
+            <w:fldChar w:fldCharType="begin"/>
+          </w:r>
+          <w:r>
+            <w:instrText xml:space="preserve"> TOC \o "1-3" \h \z \u </w:instrText>
+          </w:r>
+          <w:r>
+            <w:fldChar w:fldCharType="separate"/>
+          </w:r>
+          <w:hyperlink w:anchor="_Toc403669155" w:history="1">
+            <w:r>
+              <w:rPr>
+                <w:rStyle w:val="Hyperlink"/>
+                <w:noProof/>
+              </w:rPr>
+              <w:t>0. Authors</w:t>
+            </w:r>
+            <w:r>
+              <w:rPr>
+                <w:noProof/>
+                <w:webHidden/>
+              </w:rPr>
+              <w:tab/>
+            </w:r>
+            <w:r>
+              <w:rPr>
+                <w:noProof/>
+                <w:webHidden/>
+              </w:rPr>
+              <w:fldChar w:fldCharType="begin"/>
+            </w:r>
+            <w:r>
+              <w:rPr>
+                <w:noProof/>
+                <w:webHidden/>
+              </w:rPr>
+              <w:instrText xml:space="preserve"> PAGEREF _Toc403669155 \h </w:instrText>
+            </w:r>
+            <w:r>
+              <w:rPr>
+                <w:noProof/>
+                <w:webHidden/>
+              </w:rPr>
+            </w:r>
+            <w:r>
+              <w:rPr>
+                <w:noProof/>
+                <w:webHidden/>
+              </w:rPr>
+              <w:fldChar w:fldCharType="separate"/>
+            </w:r>
+            <w:r>
+              <w:rPr>
+                <w:noProof/>
+                <w:webHidden/>
+              </w:rPr>
+              <w:t>1</w:t>
+            </w:r>
+            <w:r>
+              <w:rPr>
+                <w:noProof/>
+                <w:webHidden/>
+              </w:rPr>
+              <w:fldChar w:fldCharType="end"/>
+            </w:r>
+          </w:hyperlink>
+        </w:p>
+        <w:p>
+          <w:pPr>
+            <w:pStyle w:val="TOC1"/>
+            <w:tabs>
+              <w:tab w:val="right" w:leader="dot" w:pos="9016"/>
+            </w:tabs>
+            <w:rPr>
+              <w:noProof/>
+              <w:lang w:eastAsia="en-GB"/>
+            </w:rPr>
+          </w:pPr>
+          <w:hyperlink w:anchor="_Toc403669156" w:history="1">
+            <w:r>
+              <w:rPr>
+                <w:rStyle w:val="Hyperlink"/>
+                <w:noProof/>
+                <w:lang w:val="en-US"/>
+              </w:rPr>
+              <w:t>1 Introduction</w:t>
+            </w:r>
+            <w:r>
+              <w:rPr>
+                <w:noProof/>
+                <w:webHidden/>
+              </w:rPr>
+              <w:tab/>
+            </w:r>
+            <w:r>
+              <w:rPr>
+                <w:noProof/>
+                <w:webHidden/>
+              </w:rPr>
+              <w:fldChar w:fldCharType="begin"/>
+            </w:r>
+            <w:r>
+              <w:rPr>
+                <w:noProof/>
+                <w:webHidden/>
+              </w:rPr>
+              <w:instrText xml:space="preserve"> PAGEREF _Toc403669156 \h </w:instrText>
+            </w:r>
+            <w:r>
+              <w:rPr>
+                <w:noProof/>
+                <w:webHidden/>
+              </w:rPr>
+            </w:r>
+            <w:r>
+              <w:rPr>
+                <w:noProof/>
+                <w:webHidden/>
+              </w:rPr>
+              <w:fldChar w:fldCharType="separate"/>
+            </w:r>
+            <w:r>
+              <w:rPr>
+                <w:noProof/>
+                <w:webHidden/>
+              </w:rPr>
+              <w:t>2</w:t>
+            </w:r>
+            <w:r>
+              <w:rPr>
+                <w:noProof/>
+                <w:webHidden/>
+              </w:rPr>
+              <w:fldChar w:fldCharType="end"/>
+            </w:r>
+          </w:hyperlink>
+        </w:p>
+        <w:p>
+          <w:pPr>
+            <w:pStyle w:val="TOC2"/>
+            <w:tabs>
+              <w:tab w:val="left" w:pos="880"/>
+              <w:tab w:val="right" w:leader="dot" w:pos="9016"/>
+            </w:tabs>
+            <w:rPr>
+              <w:noProof/>
+              <w:lang w:eastAsia="en-GB"/>
+            </w:rPr>
+          </w:pPr>
+          <w:hyperlink w:anchor="_Toc403669157" w:history="1">
+            <w:r>
+              <w:rPr>
+                <w:rStyle w:val="Hyperlink"/>
+                <w:noProof/>
+                <w:lang w:val="en-US"/>
+              </w:rPr>
+              <w:t>1.1</w:t>
+            </w:r>
+            <w:r>
+              <w:rPr>
+                <w:noProof/>
+                <w:lang w:eastAsia="en-GB"/>
+              </w:rPr>
+              <w:tab/>
+            </w:r>
+            <w:r>
+              <w:rPr>
+                <w:rStyle w:val="Hyperlink"/>
+                <w:noProof/>
+                <w:lang w:val="en-US"/>
+              </w:rPr>
+              <w:t>Purpose of this document</w:t>
+            </w:r>
+            <w:r>
+              <w:rPr>
+                <w:noProof/>
+                <w:webHidden/>
+              </w:rPr>
+              <w:tab/>
+            </w:r>
+            <w:r>
+              <w:rPr>
+                <w:noProof/>
+                <w:webHidden/>
+              </w:rPr>
+              <w:fldChar w:fldCharType="begin"/>
+            </w:r>
+            <w:r>
+              <w:rPr>
+                <w:noProof/>
+                <w:webHidden/>
+              </w:rPr>
+              <w:instrText xml:space="preserve"> PAGEREF _Toc403669157 \h </w:instrText>
+            </w:r>
+            <w:r>
+              <w:rPr>
+                <w:noProof/>
+                <w:webHidden/>
+              </w:rPr>
+            </w:r>
+            <w:r>
+              <w:rPr>
+                <w:noProof/>
+                <w:webHidden/>
+              </w:rPr>
+              <w:fldChar w:fldCharType="separate"/>
+            </w:r>
+            <w:r>
+              <w:rPr>
+                <w:noProof/>
+                <w:webHidden/>
+              </w:rPr>
+              <w:t>2</w:t>
+            </w:r>
+            <w:r>
+              <w:rPr>
+                <w:noProof/>
+                <w:webHidden/>
+              </w:rPr>
+              <w:fldChar w:fldCharType="end"/>
+            </w:r>
+          </w:hyperlink>
+        </w:p>
+        <w:p>
+          <w:pPr>
+            <w:pStyle w:val="TOC2"/>
+            <w:tabs>
+              <w:tab w:val="left" w:pos="880"/>
+              <w:tab w:val="right" w:leader="dot" w:pos="9016"/>
+            </w:tabs>
+            <w:rPr>
+              <w:noProof/>
+              <w:lang w:eastAsia="en-GB"/>
+            </w:rPr>
+          </w:pPr>
+          <w:hyperlink w:anchor="_Toc403669158" w:history="1">
+            <w:r>
+              <w:rPr>
+                <w:rStyle w:val="Hyperlink"/>
+                <w:noProof/>
+                <w:lang w:val="en-US"/>
+              </w:rPr>
+              <w:t>1.2</w:t>
+            </w:r>
+            <w:r>
+              <w:rPr>
+                <w:noProof/>
+                <w:lang w:eastAsia="en-GB"/>
+              </w:rPr>
+              <w:tab/>
+            </w:r>
+            <w:r>
+              <w:rPr>
+                <w:rStyle w:val="Hyperlink"/>
+                <w:noProof/>
+                <w:lang w:val="en-US"/>
+              </w:rPr>
+              <w:t>Scope</w:t>
+            </w:r>
+            <w:r>
+              <w:rPr>
+                <w:noProof/>
+                <w:webHidden/>
+              </w:rPr>
+              <w:tab/>
+            </w:r>
+            <w:r>
+              <w:rPr>
+                <w:noProof/>
+                <w:webHidden/>
+              </w:rPr>
+              <w:fldChar w:fldCharType="begin"/>
+            </w:r>
+            <w:r>
+              <w:rPr>
+                <w:noProof/>
+                <w:webHidden/>
+              </w:rPr>
+              <w:instrText xml:space="preserve"> PAGEREF _Toc403669158 \h </w:instrText>
+            </w:r>
+            <w:r>
+              <w:rPr>
+                <w:noProof/>
+                <w:webHidden/>
+              </w:rPr>
+            </w:r>
+            <w:r>
+              <w:rPr>
+                <w:noProof/>
+                <w:webHidden/>
+              </w:rPr>
+              <w:fldChar w:fldCharType="separate"/>
+            </w:r>
+            <w:r>
+              <w:rPr>
+                <w:noProof/>
+                <w:webHidden/>
+              </w:rPr>
+              <w:t>2</w:t>
+            </w:r>
+            <w:r>
+              <w:rPr>
+                <w:noProof/>
+                <w:webHidden/>
+              </w:rPr>
+              <w:fldChar w:fldCharType="end"/>
+            </w:r>
+          </w:hyperlink>
+        </w:p>
+        <w:p>
+          <w:pPr>
+            <w:pStyle w:val="TOC2"/>
+            <w:tabs>
+              <w:tab w:val="left" w:pos="880"/>
+              <w:tab w:val="right" w:leader="dot" w:pos="9016"/>
+            </w:tabs>
+            <w:rPr>
+              <w:noProof/>
+              <w:lang w:eastAsia="en-GB"/>
+            </w:rPr>
+          </w:pPr>
+          <w:hyperlink w:anchor="_Toc403669159" w:history="1">
+            <w:r>
+              <w:rPr>
+                <w:rStyle w:val="Hyperlink"/>
+                <w:noProof/>
+                <w:lang w:val="en-US"/>
+              </w:rPr>
+              <w:t>1.3</w:t>
+            </w:r>
+            <w:r>
+              <w:rPr>
+                <w:noProof/>
+                <w:lang w:eastAsia="en-GB"/>
+              </w:rPr>
+              <w:tab/>
+            </w:r>
+            <w:r>
+              <w:rPr>
+                <w:rStyle w:val="Hyperlink"/>
+                <w:noProof/>
+                <w:lang w:val="en-US"/>
+              </w:rPr>
+              <w:t>Objectives</w:t>
+            </w:r>
+            <w:r>
+              <w:rPr>
+                <w:noProof/>
+                <w:webHidden/>
+              </w:rPr>
+              <w:tab/>
+            </w:r>
+            <w:r>
+              <w:rPr>
+                <w:noProof/>
+                <w:webHidden/>
+              </w:rPr>
+              <w:fldChar w:fldCharType="begin"/>
+            </w:r>
+            <w:r>
+              <w:rPr>
+                <w:noProof/>
+                <w:webHidden/>
+              </w:rPr>
+              <w:instrText xml:space="preserve"> PAGEREF _Toc403669159 \h </w:instrText>
+            </w:r>
+            <w:r>
+              <w:rPr>
+                <w:noProof/>
+                <w:webHidden/>
+              </w:rPr>
+            </w:r>
+            <w:r>
+              <w:rPr>
+                <w:noProof/>
+                <w:webHidden/>
+              </w:rPr>
+              <w:fldChar w:fldCharType="separate"/>
+            </w:r>
+            <w:r>
+              <w:rPr>
+                <w:noProof/>
+                <w:webHidden/>
+              </w:rPr>
+              <w:t>2</w:t>
+            </w:r>
+            <w:r>
+              <w:rPr>
+                <w:noProof/>
+                <w:webHidden/>
+              </w:rPr>
+              <w:fldChar w:fldCharType="end"/>
+            </w:r>
+          </w:hyperlink>
+        </w:p>
+        <w:p>
+          <w:pPr>
+            <w:pStyle w:val="TOC1"/>
+            <w:tabs>
+              <w:tab w:val="right" w:leader="dot" w:pos="9016"/>
+            </w:tabs>
+            <w:rPr>
+              <w:noProof/>
+              <w:lang w:eastAsia="en-GB"/>
+            </w:rPr>
+          </w:pPr>
+          <w:hyperlink w:anchor="_Toc403669160" w:history="1">
+            <w:r>
+              <w:rPr>
+                <w:rStyle w:val="Hyperlink"/>
+                <w:noProof/>
+              </w:rPr>
+              <w:t>2. ARCHITECTURAL DESCRIPTION</w:t>
+            </w:r>
+            <w:r>
+              <w:rPr>
+                <w:noProof/>
+                <w:webHidden/>
+              </w:rPr>
+              <w:tab/>
+            </w:r>
+            <w:r>
+              <w:rPr>
+                <w:noProof/>
+                <w:webHidden/>
+              </w:rPr>
+              <w:fldChar w:fldCharType="begin"/>
+            </w:r>
+            <w:r>
+              <w:rPr>
+                <w:noProof/>
+                <w:webHidden/>
+              </w:rPr>
+              <w:instrText xml:space="preserve"> PAGEREF _Toc403669160 \h </w:instrText>
+            </w:r>
+            <w:r>
+              <w:rPr>
+                <w:noProof/>
+                <w:webHidden/>
+              </w:rPr>
+            </w:r>
+            <w:r>
+              <w:rPr>
+                <w:noProof/>
+                <w:webHidden/>
+              </w:rPr>
+              <w:fldChar w:fldCharType="separate"/>
+            </w:r>
+            <w:r>
+              <w:rPr>
+                <w:noProof/>
+                <w:webHidden/>
+              </w:rPr>
+              <w:t>3</w:t>
+            </w:r>
+            <w:r>
+              <w:rPr>
+                <w:noProof/>
+                <w:webHidden/>
+              </w:rPr>
+              <w:fldChar w:fldCharType="end"/>
+            </w:r>
+          </w:hyperlink>
+        </w:p>
+        <w:p>
+          <w:pPr>
+            <w:pStyle w:val="TOC2"/>
+            <w:tabs>
+              <w:tab w:val="right" w:leader="dot" w:pos="9016"/>
+            </w:tabs>
+            <w:rPr>
+              <w:noProof/>
+              <w:lang w:eastAsia="en-GB"/>
+            </w:rPr>
+          </w:pPr>
+          <w:hyperlink w:anchor="_Toc403669161" w:history="1">
+            <w:r>
+              <w:rPr>
+                <w:rStyle w:val="Hyperlink"/>
+                <w:noProof/>
+              </w:rPr>
+              <w:t>2.1 Programs in system</w:t>
+            </w:r>
+            <w:r>
+              <w:rPr>
+                <w:noProof/>
+                <w:webHidden/>
+              </w:rPr>
+              <w:tab/>
+            </w:r>
+            <w:r>
+              <w:rPr>
+                <w:noProof/>
+                <w:webHidden/>
+              </w:rPr>
+              <w:fldChar w:fldCharType="begin"/>
+            </w:r>
+            <w:r>
+              <w:rPr>
+                <w:noProof/>
+                <w:webHidden/>
+              </w:rPr>
+              <w:instrText xml:space="preserve"> PAGEREF _Toc403669161 \h </w:instrText>
+            </w:r>
+            <w:r>
+              <w:rPr>
+                <w:noProof/>
+                <w:webHidden/>
+              </w:rPr>
+            </w:r>
+            <w:r>
+              <w:rPr>
+                <w:noProof/>
+                <w:webHidden/>
+              </w:rPr>
+              <w:fldChar w:fldCharType="separate"/>
+            </w:r>
+            <w:r>
+              <w:rPr>
+                <w:noProof/>
+                <w:webHidden/>
+              </w:rPr>
+              <w:t>3</w:t>
+            </w:r>
+            <w:r>
+              <w:rPr>
+                <w:noProof/>
+                <w:webHidden/>
+              </w:rPr>
+              <w:fldChar w:fldCharType="end"/>
+            </w:r>
+          </w:hyperlink>
+        </w:p>
+        <w:p>
+          <w:pPr>
+            <w:pStyle w:val="TOC2"/>
+            <w:tabs>
+              <w:tab w:val="right" w:leader="dot" w:pos="9016"/>
+            </w:tabs>
+            <w:rPr>
+              <w:noProof/>
+              <w:lang w:eastAsia="en-GB"/>
+            </w:rPr>
+          </w:pPr>
+          <w:hyperlink w:anchor="_Toc403669162" w:history="1">
+            <w:r>
+              <w:rPr>
+                <w:rStyle w:val="Hyperlink"/>
+                <w:noProof/>
+              </w:rPr>
+              <w:t>2.2 Significant classes</w:t>
+            </w:r>
+            <w:r>
+              <w:rPr>
+                <w:noProof/>
+                <w:webHidden/>
+              </w:rPr>
+              <w:tab/>
+            </w:r>
+            <w:r>
+              <w:rPr>
+                <w:noProof/>
+                <w:webHidden/>
+              </w:rPr>
+              <w:fldChar w:fldCharType="begin"/>
+            </w:r>
+            <w:r>
+              <w:rPr>
+                <w:noProof/>
+                <w:webHidden/>
+              </w:rPr>
+              <w:instrText xml:space="preserve"> PAGEREF _Toc403669162 \h </w:instrText>
+            </w:r>
+            <w:r>
+              <w:rPr>
+                <w:noProof/>
+                <w:webHidden/>
+              </w:rPr>
+            </w:r>
+            <w:r>
+              <w:rPr>
+                <w:noProof/>
+                <w:webHidden/>
+              </w:rPr>
+              <w:fldChar w:fldCharType="separate"/>
+            </w:r>
+            <w:r>
+              <w:rPr>
+                <w:noProof/>
+                <w:webHidden/>
+              </w:rPr>
+              <w:t>3</w:t>
+            </w:r>
+            <w:r>
+              <w:rPr>
+                <w:noProof/>
+                <w:webHidden/>
+              </w:rPr>
+              <w:fldChar w:fldCharType="end"/>
+            </w:r>
+          </w:hyperlink>
+        </w:p>
+        <w:p>
+          <w:pPr>
+            <w:pStyle w:val="TOC1"/>
+            <w:tabs>
+              <w:tab w:val="right" w:leader="dot" w:pos="9016"/>
+            </w:tabs>
+            <w:rPr>
+              <w:noProof/>
+              <w:lang w:eastAsia="en-GB"/>
+            </w:rPr>
+          </w:pPr>
+          <w:hyperlink w:anchor="_Toc403669163" w:history="1">
+            <w:r>
+              <w:rPr>
+                <w:rStyle w:val="Hyperlink"/>
+                <w:noProof/>
+              </w:rPr>
+              <w:t>3. Dependency description</w:t>
+            </w:r>
+            <w:r>
+              <w:rPr>
+                <w:noProof/>
+                <w:webHidden/>
+              </w:rPr>
+              <w:tab/>
+            </w:r>
+            <w:r>
+              <w:rPr>
+                <w:noProof/>
+                <w:webHidden/>
+              </w:rPr>
+              <w:fldChar w:fldCharType="begin"/>
+            </w:r>
+            <w:r>
+              <w:rPr>
+                <w:noProof/>
+                <w:webHidden/>
+              </w:rPr>
+              <w:instrText xml:space="preserve"> PAGEREF _Toc403669163 \h </w:instrText>
+            </w:r>
+            <w:r>
+              <w:rPr>
+                <w:noProof/>
+                <w:webHidden/>
+              </w:rPr>
+            </w:r>
+            <w:r>
+              <w:rPr>
+                <w:noProof/>
+                <w:webHidden/>
+              </w:rPr>
+              <w:fldChar w:fldCharType="separate"/>
+            </w:r>
+            <w:r>
+              <w:rPr>
+                <w:noProof/>
+                <w:webHidden/>
+              </w:rPr>
+              <w:t>3</w:t>
+            </w:r>
+            <w:r>
+              <w:rPr>
+                <w:noProof/>
+                <w:webHidden/>
+              </w:rPr>
+              <w:fldChar w:fldCharType="end"/>
+            </w:r>
+          </w:hyperlink>
+        </w:p>
+        <w:p>
+          <w:pPr>
+            <w:pStyle w:val="TOC2"/>
+            <w:tabs>
+              <w:tab w:val="right" w:leader="dot" w:pos="9016"/>
+            </w:tabs>
+            <w:rPr>
+              <w:noProof/>
+              <w:lang w:eastAsia="en-GB"/>
+            </w:rPr>
+          </w:pPr>
+          <w:hyperlink w:anchor="_Toc403669164" w:history="1">
+            <w:r>
+              <w:rPr>
+                <w:rStyle w:val="Hyperlink"/>
+                <w:noProof/>
+              </w:rPr>
+              <w:t>3.1 Component Diagrams</w:t>
+            </w:r>
+            <w:r>
+              <w:rPr>
+                <w:noProof/>
+                <w:webHidden/>
+              </w:rPr>
+              <w:tab/>
+            </w:r>
+            <w:r>
+              <w:rPr>
+                <w:noProof/>
+                <w:webHidden/>
+              </w:rPr>
+              <w:fldChar w:fldCharType="begin"/>
+            </w:r>
+            <w:r>
+              <w:rPr>
+                <w:noProof/>
+                <w:webHidden/>
+              </w:rPr>
+              <w:instrText xml:space="preserve"> PAGEREF _Toc403669164 \h </w:instrText>
+            </w:r>
+            <w:r>
+              <w:rPr>
+                <w:noProof/>
+                <w:webHidden/>
+              </w:rPr>
+            </w:r>
+            <w:r>
+              <w:rPr>
+                <w:noProof/>
+                <w:webHidden/>
+              </w:rPr>
+              <w:fldChar w:fldCharType="separate"/>
+            </w:r>
+            <w:r>
+              <w:rPr>
+                <w:noProof/>
+                <w:webHidden/>
+              </w:rPr>
+              <w:t>3</w:t>
+            </w:r>
+            <w:r>
+              <w:rPr>
+                <w:noProof/>
+                <w:webHidden/>
+              </w:rPr>
+              <w:fldChar w:fldCharType="end"/>
+            </w:r>
+          </w:hyperlink>
+        </w:p>
+        <w:p>
+          <w:pPr>
+            <w:pStyle w:val="TOC2"/>
+            <w:tabs>
+              <w:tab w:val="right" w:leader="dot" w:pos="9016"/>
+            </w:tabs>
+            <w:rPr>
+              <w:noProof/>
+              <w:lang w:eastAsia="en-GB"/>
+            </w:rPr>
+          </w:pPr>
+          <w:hyperlink w:anchor="_Toc403669165" w:history="1">
+            <w:r>
+              <w:rPr>
+                <w:rStyle w:val="Hyperlink"/>
+                <w:noProof/>
+              </w:rPr>
+              <w:t>3.2 Compilation / inheritance dependencies</w:t>
+            </w:r>
+            <w:r>
+              <w:rPr>
+                <w:noProof/>
+                <w:webHidden/>
+              </w:rPr>
+              <w:tab/>
+            </w:r>
+            <w:r>
+              <w:rPr>
+                <w:noProof/>
+                <w:webHidden/>
+              </w:rPr>
+              <w:fldChar w:fldCharType="begin"/>
+            </w:r>
+            <w:r>
+              <w:rPr>
+                <w:noProof/>
+                <w:webHidden/>
+              </w:rPr>
+              <w:instrText xml:space="preserve"> PAGEREF _Toc403669165 \h </w:instrText>
+            </w:r>
+            <w:r>
+              <w:rPr>
+                <w:noProof/>
+                <w:webHidden/>
+              </w:rPr>
+            </w:r>
+            <w:r>
+              <w:rPr>
+                <w:noProof/>
+                <w:webHidden/>
+              </w:rPr>
+              <w:fldChar w:fldCharType="separate"/>
+            </w:r>
+            <w:r>
+              <w:rPr>
+                <w:noProof/>
+                <w:webHidden/>
+              </w:rPr>
+              <w:t>3</w:t>
+            </w:r>
+            <w:r>
+              <w:rPr>
+                <w:noProof/>
+                <w:webHidden/>
+              </w:rPr>
+              <w:fldChar w:fldCharType="end"/>
+            </w:r>
+          </w:hyperlink>
+        </w:p>
+        <w:p>
+          <w:pPr>
+            <w:pStyle w:val="TOC1"/>
+            <w:tabs>
+              <w:tab w:val="right" w:leader="dot" w:pos="9016"/>
+            </w:tabs>
+            <w:rPr>
+              <w:noProof/>
+              <w:lang w:eastAsia="en-GB"/>
+            </w:rPr>
+          </w:pPr>
+          <w:hyperlink w:anchor="_Toc403669166" w:history="1">
+            <w:r>
+              <w:rPr>
+                <w:rStyle w:val="Hyperlink"/>
+                <w:noProof/>
+              </w:rPr>
+              <w:t>4. Class interface description</w:t>
+            </w:r>
+            <w:r>
+              <w:rPr>
+                <w:noProof/>
+                <w:webHidden/>
+              </w:rPr>
+              <w:tab/>
+            </w:r>
+            <w:r>
+              <w:rPr>
+                <w:noProof/>
+                <w:webHidden/>
+              </w:rPr>
+              <w:fldChar w:fldCharType="begin"/>
+            </w:r>
+            <w:r>
+              <w:rPr>
+                <w:noProof/>
+                <w:webHidden/>
+              </w:rPr>
+              <w:instrText xml:space="preserve"> PAGEREF _Toc403669166 \h </w:instrText>
+            </w:r>
+            <w:r>
+              <w:rPr>
+                <w:noProof/>
+                <w:webHidden/>
+              </w:rPr>
+            </w:r>
+            <w:r>
+              <w:rPr>
+                <w:noProof/>
+                <w:webHidden/>
+              </w:rPr>
+              <w:fldChar w:fldCharType="separate"/>
+            </w:r>
+            <w:r>
+              <w:rPr>
+                <w:noProof/>
+                <w:webHidden/>
+              </w:rPr>
+              <w:t>3</w:t>
+            </w:r>
+            <w:r>
+              <w:rPr>
+                <w:noProof/>
+                <w:webHidden/>
+              </w:rPr>
+              <w:fldChar w:fldCharType="end"/>
+            </w:r>
+          </w:hyperlink>
+        </w:p>
+        <w:p>
+          <w:pPr>
+            <w:pStyle w:val="TOC1"/>
+            <w:tabs>
+              <w:tab w:val="right" w:leader="dot" w:pos="9016"/>
+            </w:tabs>
+            <w:rPr>
+              <w:noProof/>
+              <w:lang w:eastAsia="en-GB"/>
+            </w:rPr>
+          </w:pPr>
+          <w:hyperlink w:anchor="_Toc403669167" w:history="1">
+            <w:r>
+              <w:rPr>
+                <w:rStyle w:val="Hyperlink"/>
+                <w:noProof/>
+              </w:rPr>
+              <w:t>5. DETAILED DESIGN</w:t>
+            </w:r>
+            <w:r>
+              <w:rPr>
+                <w:noProof/>
+                <w:webHidden/>
+              </w:rPr>
+              <w:tab/>
+            </w:r>
+            <w:r>
+              <w:rPr>
+                <w:noProof/>
+                <w:webHidden/>
+              </w:rPr>
+              <w:fldChar w:fldCharType="begin"/>
+            </w:r>
+            <w:r>
+              <w:rPr>
+                <w:noProof/>
+                <w:webHidden/>
+              </w:rPr>
+              <w:instrText xml:space="preserve"> PAGEREF _Toc403669167 \h </w:instrText>
+            </w:r>
+            <w:r>
+              <w:rPr>
+                <w:noProof/>
+                <w:webHidden/>
+              </w:rPr>
+            </w:r>
+            <w:r>
+              <w:rPr>
+                <w:noProof/>
+                <w:webHidden/>
+              </w:rPr>
+              <w:fldChar w:fldCharType="separate"/>
+            </w:r>
+            <w:r>
+              <w:rPr>
+                <w:noProof/>
+                <w:webHidden/>
+              </w:rPr>
+              <w:t>3</w:t>
+            </w:r>
+            <w:r>
+              <w:rPr>
+                <w:noProof/>
+                <w:webHidden/>
+              </w:rPr>
+              <w:fldChar w:fldCharType="end"/>
+            </w:r>
+          </w:hyperlink>
+        </w:p>
+        <w:p>
+          <w:r>
+            <w:rPr>
+              <w:b/>
+              <w:bCs/>
+              <w:noProof/>
+            </w:rPr>
+            <w:fldChar w:fldCharType="end"/>
+          </w:r>
+        </w:p>
+      </w:sdtContent>
+    </w:sdt>
+    <w:p/>
+    <w:p>
+      <w:r>
+        <w:br w:type="page"/>
+      </w:r>
+    </w:p>
+    <w:p>
+      <w:pPr>
+        <w:pStyle w:val="Heading1"/>
+        <w:rPr>
+          <w:lang w:val="en-US"/>
+        </w:rPr>
+      </w:pPr>
+      <w:bookmarkStart w:id="1" w:name="_Toc403666471"/>
+      <w:bookmarkStart w:id="2" w:name="_Toc403669156"/>
+      <w:r>
+        <w:rPr>
+          <w:lang w:val="en-US"/>
+        </w:rPr>
+        <w:lastRenderedPageBreak/>
+        <w:t>1 Introduction</w:t>
+      </w:r>
+      <w:bookmarkEnd w:id="2"/>
+    </w:p>
+    <w:p>
+      <w:pPr>
+        <w:pStyle w:val="Heading2"/>
+        <w:numPr>
+          <w:ilvl w:val="1"/>
+          <w:numId w:val="35"/>
+        </w:numPr>
+        <w:rPr>
+          <w:lang w:val="en-US"/>
+        </w:rPr>
+      </w:pPr>
+      <w:bookmarkStart w:id="3" w:name="_Toc403669157"/>
+      <w:r>
+        <w:rPr>
+          <w:lang w:val="en-US"/>
+        </w:rPr>
+        <w:t>Purpose of this document</w:t>
+      </w:r>
+      <w:bookmarkEnd w:id="1"/>
+      <w:bookmarkEnd w:id="3"/>
+    </w:p>
+    <w:p/>
+    <w:p>
+      <w:r>
+        <w:t>This document describes the outline design for the Softwar</w:t>
+      </w:r>
+      <w:r>
+        <w:t>e Engineering Group Project 2014 -2015</w:t>
+      </w:r>
+      <w:r>
+        <w:t>. It should be read</w:t>
+      </w:r>
+      <w:r>
+        <w:t xml:space="preserve"> </w:t>
+      </w:r>
+      <w:r>
+        <w:t>taking into account the details of the group p</w:t>
+      </w:r>
+      <w:r>
+        <w:t xml:space="preserve">roject assignment and the group </w:t>
+      </w:r>
+      <w:r>
+        <w:t>project quality assurance (QA) plan [1].</w:t>
+      </w:r>
+    </w:p>
+    <w:p>
+      <w:pPr>
+        <w:pStyle w:val="Heading2"/>
+        <w:numPr>
+          <w:ilvl w:val="1"/>
+          <w:numId w:val="35"/>
+        </w:numPr>
+        <w:rPr>
+          <w:lang w:val="en-US"/>
+        </w:rPr>
+      </w:pPr>
+      <w:bookmarkStart w:id="4" w:name="_Toc403666472"/>
+      <w:bookmarkStart w:id="5" w:name="_Toc403669158"/>
+      <w:r>
+        <w:rPr>
+          <w:lang w:val="en-US"/>
+        </w:rPr>
+        <w:t>Scope</w:t>
+      </w:r>
+      <w:bookmarkEnd w:id="4"/>
+      <w:bookmarkEnd w:id="5"/>
+    </w:p>
+    <w:p>
+      <w:pPr>
+        <w:rPr>
+          <w:lang w:val="en-US"/>
+        </w:rPr>
+      </w:pPr>
+    </w:p>
+    <w:p>
+      <w:r>
+        <w:rPr>
+          <w:lang w:val="en-US"/>
+        </w:rPr>
+        <w:t>The design specification breaks</w:t>
+      </w:r>
+      <w:r>
+        <w:rPr>
+          <w:lang w:val="en-US"/>
+        </w:rPr>
+        <w:t xml:space="preserve"> down the project into separate</w:t>
+      </w:r>
+      <w:r>
+        <w:rPr>
+          <w:lang w:val="en-US"/>
+        </w:rPr>
+        <w:t xml:space="preserve"> components and describes the</w:t>
+      </w:r>
+      <w:r>
+        <w:rPr>
+          <w:lang w:val="en-US"/>
+        </w:rPr>
+        <w:t xml:space="preserve"> </w:t>
+      </w:r>
+      <w:r>
+        <w:rPr>
+          <w:lang w:val="en-US"/>
+        </w:rPr>
+        <w:t xml:space="preserve">interfaces between those components. It is </w:t>
+      </w:r>
+      <w:r>
+        <w:rPr>
+          <w:lang w:val="en-US"/>
+        </w:rPr>
+        <w:t xml:space="preserve">created according to </w:t>
+      </w:r>
+      <w:r>
+        <w:rPr>
+          <w:lang w:val="en-US"/>
+        </w:rPr>
+        <w:t>Requirements Specification</w:t>
+      </w:r>
+      <w:r>
+        <w:rPr>
+          <w:lang w:val="en-US"/>
+        </w:rPr>
+        <w:t xml:space="preserve"> </w:t>
+      </w:r>
+      <w:r>
+        <w:rPr>
+          <w:lang w:val="en-US"/>
+        </w:rPr>
+        <w:t>SE.QA.RS</w:t>
+      </w:r>
+      <w:r>
+        <w:rPr>
+          <w:lang w:val="en-US"/>
+        </w:rPr>
+        <w:t xml:space="preserve"> 2014 -2015 </w:t>
+      </w:r>
+      <w:r>
+        <w:rPr>
+          <w:lang w:val="en-US"/>
+        </w:rPr>
+        <w:t xml:space="preserve">for the group project. References to specific requirements are given in round brackets, e.g. (EIR1). This document </w:t>
+      </w:r>
+      <w:r>
+        <w:rPr>
+          <w:lang w:val="en-US"/>
+        </w:rPr>
+        <w:t xml:space="preserve">is to </w:t>
+      </w:r>
+      <w:r>
+        <w:rPr>
+          <w:lang w:val="en-US"/>
+        </w:rPr>
+        <w:t>be read by all members of the</w:t>
+      </w:r>
+      <w:r>
+        <w:rPr>
+          <w:lang w:val="en-US"/>
+        </w:rPr>
+        <w:t xml:space="preserve"> </w:t>
+      </w:r>
+      <w:r>
+        <w:rPr>
+          <w:lang w:val="en-US"/>
+        </w:rPr>
+        <w:t>team</w:t>
+      </w:r>
+      <w:r>
+        <w:rPr>
+          <w:lang w:val="en-US"/>
+        </w:rPr>
+        <w:t xml:space="preserve"> involved in </w:t>
+      </w:r>
+      <w:r>
+        <w:rPr>
+          <w:lang w:val="en-US"/>
+        </w:rPr>
+        <w:t>implementation.</w:t>
+      </w:r>
+      <w:r>
+        <w:rPr>
+          <w:lang w:val="en-US"/>
+        </w:rPr>
+        <w:cr/>
+      </w:r>
+    </w:p>
+    <w:p>
+      <w:pPr>
+        <w:pStyle w:val="Heading2"/>
+        <w:numPr>
+          <w:ilvl w:val="1"/>
+          <w:numId w:val="35"/>
+        </w:numPr>
+        <w:rPr>
+          <w:lang w:val="en-US"/>
+        </w:rPr>
+      </w:pPr>
+      <w:bookmarkStart w:id="6" w:name="_Toc403666473"/>
+      <w:bookmarkStart w:id="7" w:name="_Toc403669159"/>
+      <w:r>
+        <w:rPr>
+          <w:lang w:val="en-US"/>
+        </w:rPr>
+        <w:t>Objectives</w:t>
+      </w:r>
+      <w:bookmarkEnd w:id="6"/>
+      <w:bookmarkEnd w:id="7"/>
+    </w:p>
+    <w:p>
+      <w:pPr>
+        <w:rPr>
+          <w:lang w:val="en-US"/>
+        </w:rPr>
+      </w:pPr>
+    </w:p>
+    <w:p>
+      <w:pPr>
+        <w:rPr>
+          <w:lang w:val="en-US"/>
+        </w:rPr>
+      </w:pPr>
+      <w:r>
+        <w:rPr>
+          <w:lang w:val="en-US"/>
+        </w:rPr>
+        <w:t>The objectives of this document are</w:t>
+      </w:r>
+      <w:r>
+        <w:rPr>
+          <w:lang w:val="en-US"/>
+        </w:rPr>
+        <w:t xml:space="preserve"> to</w:t>
+      </w:r>
+      <w:r>
+        <w:rPr>
+          <w:lang w:val="en-US"/>
+        </w:rPr>
+        <w:t>:</w:t>
+      </w:r>
+    </w:p>
+    <w:p>
+      <w:pPr>
+        <w:pStyle w:val="ListParagraph"/>
+        <w:numPr>
+          <w:ilvl w:val="0"/>
+          <w:numId w:val="36"/>
+        </w:numPr>
+        <w:rPr>
+          <w:lang w:val="en-US"/>
+        </w:rPr>
+      </w:pPr>
+      <w:r>
+        <w:rPr>
+          <w:lang w:val="en-US"/>
+        </w:rPr>
+        <w:t xml:space="preserve"> D</w:t>
+      </w:r>
+      <w:r>
+        <w:rPr>
+          <w:lang w:val="en-US"/>
+        </w:rPr>
+        <w:t>escribe the main components of the Reserve Plant Species Recording</w:t>
+      </w:r>
+    </w:p>
+    <w:p>
+      <w:pPr>
+        <w:pStyle w:val="ListParagraph"/>
+        <w:numPr>
+          <w:ilvl w:val="0"/>
+          <w:numId w:val="36"/>
+        </w:numPr>
+        <w:rPr>
+          <w:lang w:val="en-US"/>
+        </w:rPr>
+      </w:pPr>
+      <w:r>
+        <w:rPr>
+          <w:lang w:val="en-US"/>
+        </w:rPr>
+        <w:t xml:space="preserve">To show the </w:t>
+      </w:r>
+      <w:r>
+        <w:rPr>
+          <w:lang w:val="en-US"/>
+        </w:rPr>
+        <w:t xml:space="preserve">dependencies between </w:t>
+      </w:r>
+      <w:r>
+        <w:rPr>
+          <w:lang w:val="en-US"/>
+        </w:rPr>
+        <w:t xml:space="preserve">components </w:t>
+      </w:r>
+    </w:p>
+    <w:p>
+      <w:pPr>
+        <w:pStyle w:val="ListParagraph"/>
+        <w:numPr>
+          <w:ilvl w:val="0"/>
+          <w:numId w:val="36"/>
+        </w:numPr>
+        <w:rPr>
+          <w:lang w:val="en-US"/>
+        </w:rPr>
+      </w:pPr>
+      <w:r>
+        <w:rPr>
+          <w:lang w:val="en-US"/>
+        </w:rPr>
+        <w:t xml:space="preserve">To provide details for </w:t>
+      </w:r>
+      <w:r>
+        <w:rPr>
+          <w:lang w:val="en-US"/>
+        </w:rPr>
+        <w:t xml:space="preserve">how </w:t>
+      </w:r>
+      <w:r>
+        <w:rPr>
+          <w:lang w:val="en-US"/>
+        </w:rPr>
+        <w:t>each of the main</w:t>
+      </w:r>
+      <w:r>
+        <w:rPr>
+          <w:lang w:val="en-US"/>
+        </w:rPr>
+        <w:t xml:space="preserve"> </w:t>
+      </w:r>
+      <w:r>
+        <w:rPr>
+          <w:lang w:val="en-US"/>
+        </w:rPr>
+        <w:t>components</w:t>
+      </w:r>
+      <w:r>
+        <w:rPr>
+          <w:lang w:val="en-US"/>
+        </w:rPr>
+        <w:t xml:space="preserve"> </w:t>
+      </w:r>
+      <w:r>
+        <w:rPr>
+          <w:lang w:val="en-US"/>
+        </w:rPr>
+        <w:t>interface</w:t>
+      </w:r>
+    </w:p>
+    <w:p>
+      <w:pPr>
+        <w:rPr>
+          <w:lang w:val="en-US"/>
+        </w:rPr>
+      </w:pPr>
+      <w:r>
+        <w:rPr>
+          <w:lang w:val="en-US"/>
+        </w:rPr>
+        <w:br w:type="page"/>
+      </w:r>
+    </w:p>
+    <w:p>
+      <w:pPr>
+        <w:pStyle w:val="Heading1"/>
+      </w:pPr>
+      <w:bookmarkStart w:id="8" w:name="_Toc403669160"/>
+      <w:r>
+        <w:lastRenderedPageBreak/>
+        <w:t>2. ARCHITECTURAL DESCRIPTION</w:t>
+      </w:r>
+      <w:bookmarkEnd w:id="8"/>
+    </w:p>
+    <w:p>
+      <w:pPr>
+        <w:pStyle w:val="Heading2"/>
+      </w:pPr>
+      <w:bookmarkStart w:id="9" w:name="_Toc403669161"/>
+      <w:r>
+        <w:t>2.1 Programs in system</w:t>
+      </w:r>
+      <w:bookmarkEnd w:id="9"/>
+    </w:p>
+    <w:p/>
+    <w:p>
+      <w:pPr>
+        <w:pStyle w:val="Heading2"/>
+      </w:pPr>
+      <w:bookmarkStart w:id="10" w:name="_Toc403669162"/>
+      <w:r>
+        <w:t>2.2 Significant classes</w:t>
+      </w:r>
+      <w:bookmarkEnd w:id="10"/>
+    </w:p>
+    <w:p/>
+    <w:p>
+      <w:pPr>
+        <w:pStyle w:val="Heading1"/>
+      </w:pPr>
+      <w:bookmarkStart w:id="11" w:name="_Toc403669163"/>
+      <w:r>
+        <w:t>3. Dependency description</w:t>
+      </w:r>
+      <w:bookmarkEnd w:id="11"/>
+    </w:p>
+    <w:p>
+      <w:pPr>
+        <w:pStyle w:val="Heading2"/>
+      </w:pPr>
+      <w:bookmarkStart w:id="12" w:name="_Toc403669164"/>
+      <w:r>
+        <w:t>3.1 Component Diagrams</w:t>
+      </w:r>
+      <w:bookmarkEnd w:id="12"/>
+    </w:p>
+    <w:p>
+      <w:pPr>
+        <w:pStyle w:val="Heading3"/>
+      </w:pPr>
+      <w:r>
+        <w:t xml:space="preserve">3.1.1 </w:t>
+      </w:r>
+      <w:r>
+        <w:t xml:space="preserve">Components </w:t>
+      </w:r>
+      <w:r>
+        <w:t>Diagram for Web Interface (</w:t>
+      </w:r>
+      <w:proofErr w:type="spellStart"/>
+      <w:r>
+        <w:t>RPSRv</w:t>
+      </w:r>
+      <w:r>
+        <w:t>iew</w:t>
+      </w:r>
+      <w:proofErr w:type="spellEnd"/>
+      <w:r>
+        <w:t>)</w:t>
+      </w:r>
+    </w:p>
+    <w:p/>
+    <w:p>
+      <w:r>
+        <w:rPr>
+          <w:noProof/>
+          <w:lang w:eastAsia="en-GB"/>
+        </w:rPr>
+        <w:drawing>
+          <wp:inline distT="0" distB="0" distL="0" distR="0">
+            <wp:extent cx="6668135" cy="4088130"/>
+            <wp:effectExtent l="0" t="0" r="0" b="7620"/>
+            <wp:docPr id="6" name="Picture 6"/>
+            <wp:cNvGraphicFramePr>
+              <a:graphicFrameLocks xmlns:a="http://schemas.openxmlformats.org/drawingml/2006/main" noChangeAspect="1"/>
+            </wp:cNvGraphicFramePr>
+            <a:graphic xmlns:a="http://schemas.openxmlformats.org/drawingml/2006/main">
+              <a:graphicData uri="http://schemas.openxmlformats.org/drawingml/2006/picture">
+                <pic:pic xmlns:pic="http://schemas.openxmlformats.org/drawingml/2006/picture">
+                  <pic:nvPicPr>
+                    <pic:cNvPr id="0" name="Picture 1"/>
+                    <pic:cNvPicPr>
+                      <a:picLocks noChangeAspect="1" noChangeArrowheads="1"/>
+                    </pic:cNvPicPr>
+                  </pic:nvPicPr>
+                  <pic:blipFill>
+                    <a:blip r:embed="rId9">
+                      <a:extLst>
+                        <a:ext uri="{28A0092B-C50C-407E-A947-70E740481C1C}">
+                          <a14:useLocalDpi xmlns:a14="http://schemas.microsoft.com/office/drawing/2010/main" val="0"/>
+                        </a:ext>
+                      </a:extLst>
+                    </a:blip>
+                    <a:srcRect l="16550" t="21414" r="19119" b="8688"/>
+                    <a:stretch>
+                      <a:fillRect/>
+                    </a:stretch>
+                  </pic:blipFill>
+                  <pic:spPr bwMode="auto">
+                    <a:xfrm>
+                      <a:off x="0" y="0"/>
+                      <a:ext cx="6668135" cy="4088130"/>
+                    </a:xfrm>
+                    <a:prstGeom prst="rect">
+                      <a:avLst/>
+                    </a:prstGeom>
+                    <a:noFill/>
+                    <a:ln>
+                      <a:noFill/>
+                    </a:ln>
+                  </pic:spPr>
+                </pic:pic>
+              </a:graphicData>
+            </a:graphic>
+          </wp:inline>
+        </w:drawing>
+      </w:r>
+    </w:p>
+    <w:p>
+      <w:pPr>
+        <w:pStyle w:val="Heading3"/>
+      </w:pPr>
+      <w:r>
+        <w:t>3.1.</w:t>
+      </w:r>
+      <w:r>
+        <w:t>2</w:t>
+      </w:r>
+      <w:r>
+        <w:t xml:space="preserve"> </w:t>
+      </w:r>
+      <w:r>
+        <w:t xml:space="preserve">Components </w:t>
+      </w:r>
+      <w:r>
+        <w:t xml:space="preserve">Diagram for Server </w:t>
+      </w:r>
+      <w:r>
+        <w:t>(</w:t>
+      </w:r>
+      <w:proofErr w:type="spellStart"/>
+      <w:r>
+        <w:t>RPSRsrv</w:t>
+      </w:r>
+      <w:proofErr w:type="spellEnd"/>
+      <w:r>
+        <w:t>)</w:t>
+      </w:r>
+    </w:p>
+    <w:p>
+      <w:bookmarkStart w:id="13" w:name="_GoBack"/>
+      <w:bookmarkEnd w:id="13"/>
+    </w:p>
+    <w:p>
+      <w:pPr>
+        <w:pStyle w:val="Heading3"/>
+      </w:pPr>
+      <w:r>
+        <w:t>3.1.</w:t>
+      </w:r>
+      <w:r>
+        <w:t>2</w:t>
+      </w:r>
+      <w:r>
+        <w:t xml:space="preserve"> </w:t>
+      </w:r>
+      <w:r>
+        <w:t xml:space="preserve">Components </w:t>
+      </w:r>
+      <w:r>
+        <w:t xml:space="preserve">Diagram for </w:t>
+      </w:r>
+      <w:r>
+        <w:t>Android application (</w:t>
+      </w:r>
+      <w:proofErr w:type="spellStart"/>
+      <w:r>
+        <w:t>RPSRrec</w:t>
+      </w:r>
+      <w:proofErr w:type="spellEnd"/>
+      <w:r>
+        <w:t>)</w:t>
+      </w:r>
+    </w:p>
+    <w:p/>
+    <w:p>
+      <w:pPr>
+        <w:pStyle w:val="Heading2"/>
+      </w:pPr>
+      <w:bookmarkStart w:id="14" w:name="_Toc403669165"/>
+      <w:r>
+        <w:t>3.2 Compilation / inheritance dependencies</w:t>
+      </w:r>
+      <w:bookmarkEnd w:id="14"/>
+    </w:p>
+    <w:p/>
+    <w:p>
+      <w:pPr>
+        <w:pStyle w:val="Heading1"/>
+      </w:pPr>
+      <w:bookmarkStart w:id="15" w:name="_Toc403669166"/>
+      <w:r>
+        <w:lastRenderedPageBreak/>
+        <w:t>4. Class interface description</w:t>
+      </w:r>
+      <w:bookmarkEnd w:id="15"/>
+    </w:p>
+    <w:p>
+      <w:pPr>
+        <w:pStyle w:val="Heading1"/>
+      </w:pPr>
+    </w:p>
+    <w:p>
+      <w:pPr>
+        <w:pStyle w:val="Heading1"/>
+      </w:pPr>
+      <w:bookmarkStart w:id="16" w:name="_Toc403669167"/>
+      <w:r>
+        <w:t>5. DETAILED DESIGN</w:t>
+      </w:r>
+      <w:bookmarkEnd w:id="16"/>
+    </w:p>
+    <w:p/>
+    <w:p/>
     <w:sectPr>
-      <w:headerReference w:type="default" r:id="rId9"/>
-      <w:footerReference w:type="default" r:id="rId10"/>
-      <w:headerReference w:type="first" r:id="rId11"/>
+      <w:headerReference w:type="default" r:id="rId10"/>
+      <w:footerReference w:type="default" r:id="rId11"/>
+      <w:headerReference w:type="first" r:id="rId12"/>
       <w:pgSz w:w="11906" w:h="16838"/>
       <w:pgMar w:top="1440" w:right="1440" w:bottom="1440" w:left="1440" w:header="720" w:footer="720" w:gutter="0"/>
       <w:pgNumType w:start="0"/>
       <w:cols w:space="720"/>
+      <w:titlePg/>
       <w:docGrid w:linePitch="299"/>
     </w:sectPr>
   </w:body>
@@ -701,7 +2383,7 @@
         <w:bCs/>
         <w:noProof/>
       </w:rPr>
-      <w:t>0</w:t>
+      <w:t>4</w:t>
     </w:r>
     <w:r>
       <w:rPr>
@@ -764,13 +2446,16 @@
       <w:pStyle w:val="Header"/>
     </w:pPr>
     <w:r>
-      <w:t>30/10/2014</w:t>
+      <w:t>13/11/2014</w:t>
     </w:r>
     <w:r>
       <w:tab/>
     </w:r>
     <w:r>
-      <w:t>Group Project - Template</w:t>
+      <w:t xml:space="preserve">Group Project - </w:t>
+    </w:r>
+    <w:r>
+      <w:t>Design Document</w:t>
     </w:r>
     <w:r>
       <w:tab/>
@@ -810,12 +2495,6 @@
     </w:r>
     <w:r>
       <w:tab/>
-    </w:r>
-    <w:r>
-      <w:rPr>
-        <w:rFonts w:ascii="Calibri Light" w:hAnsi="Calibri Light" w:cs="Arial"/>
-      </w:rPr>
-      <w:t>Group Project – Template</w:t>
     </w:r>
     <w:r>
       <w:tab/>
@@ -1046,6 +2725,119 @@
     </w:lvl>
   </w:abstractNum>
   <w:abstractNum w:abstractNumId="2">
+    <w:nsid w:val="0A865D2B"/>
+    <w:multiLevelType w:val="hybridMultilevel"/>
+    <w:tmpl w:val="1DE4029E"/>
+    <w:lvl w:ilvl="0" w:tplc="0809000F">
+      <w:start w:val="1"/>
+      <w:numFmt w:val="decimal"/>
+      <w:lvlText w:val="%1."/>
+      <w:lvlJc w:val="left"/>
+      <w:pPr>
+        <w:ind w:left="720" w:hanging="360"/>
+      </w:pPr>
+      <w:rPr>
+        <w:rFonts w:hint="default"/>
+      </w:rPr>
+    </w:lvl>
+    <w:lvl w:ilvl="1" w:tplc="08090003" w:tentative="1">
+      <w:start w:val="1"/>
+      <w:numFmt w:val="bullet"/>
+      <w:lvlText w:val="o"/>
+      <w:lvlJc w:val="left"/>
+      <w:pPr>
+        <w:ind w:left="1440" w:hanging="360"/>
+      </w:pPr>
+      <w:rPr>
+        <w:rFonts w:ascii="Courier New" w:hAnsi="Courier New" w:cs="Courier New" w:hint="default"/>
+      </w:rPr>
+    </w:lvl>
+    <w:lvl w:ilvl="2" w:tplc="08090005" w:tentative="1">
+      <w:start w:val="1"/>
+      <w:numFmt w:val="bullet"/>
+      <w:lvlText w:val=""/>
+      <w:lvlJc w:val="left"/>
+      <w:pPr>
+        <w:ind w:left="2160" w:hanging="360"/>
+      </w:pPr>
+      <w:rPr>
+        <w:rFonts w:ascii="Wingdings" w:hAnsi="Wingdings" w:hint="default"/>
+      </w:rPr>
+    </w:lvl>
+    <w:lvl w:ilvl="3" w:tplc="08090001" w:tentative="1">
+      <w:start w:val="1"/>
+      <w:numFmt w:val="bullet"/>
+      <w:lvlText w:val=""/>
+      <w:lvlJc w:val="left"/>
+      <w:pPr>
+        <w:ind w:left="2880" w:hanging="360"/>
+      </w:pPr>
+      <w:rPr>
+        <w:rFonts w:ascii="Symbol" w:hAnsi="Symbol" w:hint="default"/>
+      </w:rPr>
+    </w:lvl>
+    <w:lvl w:ilvl="4" w:tplc="08090003" w:tentative="1">
+      <w:start w:val="1"/>
+      <w:numFmt w:val="bullet"/>
+      <w:lvlText w:val="o"/>
+      <w:lvlJc w:val="left"/>
+      <w:pPr>
+        <w:ind w:left="3600" w:hanging="360"/>
+      </w:pPr>
+      <w:rPr>
+        <w:rFonts w:ascii="Courier New" w:hAnsi="Courier New" w:cs="Courier New" w:hint="default"/>
+      </w:rPr>
+    </w:lvl>
+    <w:lvl w:ilvl="5" w:tplc="08090005" w:tentative="1">
+      <w:start w:val="1"/>
+      <w:numFmt w:val="bullet"/>
+      <w:lvlText w:val=""/>
+      <w:lvlJc w:val="left"/>
+      <w:pPr>
+        <w:ind w:left="4320" w:hanging="360"/>
+      </w:pPr>
+      <w:rPr>
+        <w:rFonts w:ascii="Wingdings" w:hAnsi="Wingdings" w:hint="default"/>
+      </w:rPr>
+    </w:lvl>
+    <w:lvl w:ilvl="6" w:tplc="08090001" w:tentative="1">
+      <w:start w:val="1"/>
+      <w:numFmt w:val="bullet"/>
+      <w:lvlText w:val=""/>
+      <w:lvlJc w:val="left"/>
+      <w:pPr>
+        <w:ind w:left="5040" w:hanging="360"/>
+      </w:pPr>
+      <w:rPr>
+        <w:rFonts w:ascii="Symbol" w:hAnsi="Symbol" w:hint="default"/>
+      </w:rPr>
+    </w:lvl>
+    <w:lvl w:ilvl="7" w:tplc="08090003" w:tentative="1">
+      <w:start w:val="1"/>
+      <w:numFmt w:val="bullet"/>
+      <w:lvlText w:val="o"/>
+      <w:lvlJc w:val="left"/>
+      <w:pPr>
+        <w:ind w:left="5760" w:hanging="360"/>
+      </w:pPr>
+      <w:rPr>
+        <w:rFonts w:ascii="Courier New" w:hAnsi="Courier New" w:cs="Courier New" w:hint="default"/>
+      </w:rPr>
+    </w:lvl>
+    <w:lvl w:ilvl="8" w:tplc="08090005" w:tentative="1">
+      <w:start w:val="1"/>
+      <w:numFmt w:val="bullet"/>
+      <w:lvlText w:val=""/>
+      <w:lvlJc w:val="left"/>
+      <w:pPr>
+        <w:ind w:left="6480" w:hanging="360"/>
+      </w:pPr>
+      <w:rPr>
+        <w:rFonts w:ascii="Wingdings" w:hAnsi="Wingdings" w:hint="default"/>
+      </w:rPr>
+    </w:lvl>
+  </w:abstractNum>
+  <w:abstractNum w:abstractNumId="3">
     <w:nsid w:val="14831DE4"/>
     <w:multiLevelType w:val="multilevel"/>
     <w:tmpl w:val="E126F8D2"/>
@@ -1105,7 +2897,7 @@
       <w:lvlJc w:val="left"/>
     </w:lvl>
   </w:abstractNum>
-  <w:abstractNum w:abstractNumId="3">
+  <w:abstractNum w:abstractNumId="4">
     <w:nsid w:val="175D1019"/>
     <w:multiLevelType w:val="multilevel"/>
     <w:tmpl w:val="864ED340"/>
@@ -1165,7 +2957,7 @@
       <w:lvlJc w:val="left"/>
     </w:lvl>
   </w:abstractNum>
-  <w:abstractNum w:abstractNumId="4">
+  <w:abstractNum w:abstractNumId="5">
     <w:nsid w:val="189F3A39"/>
     <w:multiLevelType w:val="multilevel"/>
     <w:tmpl w:val="AB4C25D2"/>
@@ -1252,7 +3044,7 @@
       </w:rPr>
     </w:lvl>
   </w:abstractNum>
-  <w:abstractNum w:abstractNumId="5">
+  <w:abstractNum w:abstractNumId="6">
     <w:nsid w:val="1C7D14E0"/>
     <w:multiLevelType w:val="hybridMultilevel"/>
     <w:tmpl w:val="F01AC2AA"/>
@@ -1365,7 +3157,120 @@
       </w:rPr>
     </w:lvl>
   </w:abstractNum>
-  <w:abstractNum w:abstractNumId="6">
+  <w:abstractNum w:abstractNumId="7">
+    <w:nsid w:val="218E70A5"/>
+    <w:multiLevelType w:val="hybridMultilevel"/>
+    <w:tmpl w:val="7C184914"/>
+    <w:lvl w:ilvl="0" w:tplc="08090001">
+      <w:start w:val="1"/>
+      <w:numFmt w:val="bullet"/>
+      <w:lvlText w:val=""/>
+      <w:lvlJc w:val="left"/>
+      <w:pPr>
+        <w:ind w:left="720" w:hanging="360"/>
+      </w:pPr>
+      <w:rPr>
+        <w:rFonts w:ascii="Symbol" w:hAnsi="Symbol" w:hint="default"/>
+      </w:rPr>
+    </w:lvl>
+    <w:lvl w:ilvl="1" w:tplc="08090003" w:tentative="1">
+      <w:start w:val="1"/>
+      <w:numFmt w:val="bullet"/>
+      <w:lvlText w:val="o"/>
+      <w:lvlJc w:val="left"/>
+      <w:pPr>
+        <w:ind w:left="1440" w:hanging="360"/>
+      </w:pPr>
+      <w:rPr>
+        <w:rFonts w:ascii="Courier New" w:hAnsi="Courier New" w:cs="Courier New" w:hint="default"/>
+      </w:rPr>
+    </w:lvl>
+    <w:lvl w:ilvl="2" w:tplc="08090005" w:tentative="1">
+      <w:start w:val="1"/>
+      <w:numFmt w:val="bullet"/>
+      <w:lvlText w:val=""/>
+      <w:lvlJc w:val="left"/>
+      <w:pPr>
+        <w:ind w:left="2160" w:hanging="360"/>
+      </w:pPr>
+      <w:rPr>
+        <w:rFonts w:ascii="Wingdings" w:hAnsi="Wingdings" w:hint="default"/>
+      </w:rPr>
+    </w:lvl>
+    <w:lvl w:ilvl="3" w:tplc="08090001" w:tentative="1">
+      <w:start w:val="1"/>
+      <w:numFmt w:val="bullet"/>
+      <w:lvlText w:val=""/>
+      <w:lvlJc w:val="left"/>
+      <w:pPr>
+        <w:ind w:left="2880" w:hanging="360"/>
+      </w:pPr>
+      <w:rPr>
+        <w:rFonts w:ascii="Symbol" w:hAnsi="Symbol" w:hint="default"/>
+      </w:rPr>
+    </w:lvl>
+    <w:lvl w:ilvl="4" w:tplc="08090003" w:tentative="1">
+      <w:start w:val="1"/>
+      <w:numFmt w:val="bullet"/>
+      <w:lvlText w:val="o"/>
+      <w:lvlJc w:val="left"/>
+      <w:pPr>
+        <w:ind w:left="3600" w:hanging="360"/>
+      </w:pPr>
+      <w:rPr>
+        <w:rFonts w:ascii="Courier New" w:hAnsi="Courier New" w:cs="Courier New" w:hint="default"/>
+      </w:rPr>
+    </w:lvl>
+    <w:lvl w:ilvl="5" w:tplc="08090005" w:tentative="1">
+      <w:start w:val="1"/>
+      <w:numFmt w:val="bullet"/>
+      <w:lvlText w:val=""/>
+      <w:lvlJc w:val="left"/>
+      <w:pPr>
+        <w:ind w:left="4320" w:hanging="360"/>
+      </w:pPr>
+      <w:rPr>
+        <w:rFonts w:ascii="Wingdings" w:hAnsi="Wingdings" w:hint="default"/>
+      </w:rPr>
+    </w:lvl>
+    <w:lvl w:ilvl="6" w:tplc="08090001" w:tentative="1">
+      <w:start w:val="1"/>
+      <w:numFmt w:val="bullet"/>
+      <w:lvlText w:val=""/>
+      <w:lvlJc w:val="left"/>
+      <w:pPr>
+        <w:ind w:left="5040" w:hanging="360"/>
+      </w:pPr>
+      <w:rPr>
+        <w:rFonts w:ascii="Symbol" w:hAnsi="Symbol" w:hint="default"/>
+      </w:rPr>
+    </w:lvl>
+    <w:lvl w:ilvl="7" w:tplc="08090003" w:tentative="1">
+      <w:start w:val="1"/>
+      <w:numFmt w:val="bullet"/>
+      <w:lvlText w:val="o"/>
+      <w:lvlJc w:val="left"/>
+      <w:pPr>
+        <w:ind w:left="5760" w:hanging="360"/>
+      </w:pPr>
+      <w:rPr>
+        <w:rFonts w:ascii="Courier New" w:hAnsi="Courier New" w:cs="Courier New" w:hint="default"/>
+      </w:rPr>
+    </w:lvl>
+    <w:lvl w:ilvl="8" w:tplc="08090005" w:tentative="1">
+      <w:start w:val="1"/>
+      <w:numFmt w:val="bullet"/>
+      <w:lvlText w:val=""/>
+      <w:lvlJc w:val="left"/>
+      <w:pPr>
+        <w:ind w:left="6480" w:hanging="360"/>
+      </w:pPr>
+      <w:rPr>
+        <w:rFonts w:ascii="Wingdings" w:hAnsi="Wingdings" w:hint="default"/>
+      </w:rPr>
+    </w:lvl>
+  </w:abstractNum>
+  <w:abstractNum w:abstractNumId="8">
     <w:nsid w:val="266940A1"/>
     <w:multiLevelType w:val="multilevel"/>
     <w:tmpl w:val="545834D8"/>
@@ -1431,7 +3336,7 @@
       <w:lvlJc w:val="left"/>
     </w:lvl>
   </w:abstractNum>
-  <w:abstractNum w:abstractNumId="7">
+  <w:abstractNum w:abstractNumId="9">
     <w:nsid w:val="27800343"/>
     <w:multiLevelType w:val="multilevel"/>
     <w:tmpl w:val="A44A33E2"/>
@@ -1491,7 +3396,346 @@
       <w:lvlJc w:val="left"/>
     </w:lvl>
   </w:abstractNum>
-  <w:abstractNum w:abstractNumId="8">
+  <w:abstractNum w:abstractNumId="10">
+    <w:nsid w:val="28516DF5"/>
+    <w:multiLevelType w:val="hybridMultilevel"/>
+    <w:tmpl w:val="29A4F966"/>
+    <w:lvl w:ilvl="0" w:tplc="08090001">
+      <w:start w:val="1"/>
+      <w:numFmt w:val="bullet"/>
+      <w:lvlText w:val=""/>
+      <w:lvlJc w:val="left"/>
+      <w:pPr>
+        <w:ind w:left="720" w:hanging="360"/>
+      </w:pPr>
+      <w:rPr>
+        <w:rFonts w:ascii="Symbol" w:hAnsi="Symbol" w:hint="default"/>
+      </w:rPr>
+    </w:lvl>
+    <w:lvl w:ilvl="1" w:tplc="08090003" w:tentative="1">
+      <w:start w:val="1"/>
+      <w:numFmt w:val="bullet"/>
+      <w:lvlText w:val="o"/>
+      <w:lvlJc w:val="left"/>
+      <w:pPr>
+        <w:ind w:left="1440" w:hanging="360"/>
+      </w:pPr>
+      <w:rPr>
+        <w:rFonts w:ascii="Courier New" w:hAnsi="Courier New" w:cs="Courier New" w:hint="default"/>
+      </w:rPr>
+    </w:lvl>
+    <w:lvl w:ilvl="2" w:tplc="08090005" w:tentative="1">
+      <w:start w:val="1"/>
+      <w:numFmt w:val="bullet"/>
+      <w:lvlText w:val=""/>
+      <w:lvlJc w:val="left"/>
+      <w:pPr>
+        <w:ind w:left="2160" w:hanging="360"/>
+      </w:pPr>
+      <w:rPr>
+        <w:rFonts w:ascii="Wingdings" w:hAnsi="Wingdings" w:hint="default"/>
+      </w:rPr>
+    </w:lvl>
+    <w:lvl w:ilvl="3" w:tplc="08090001" w:tentative="1">
+      <w:start w:val="1"/>
+      <w:numFmt w:val="bullet"/>
+      <w:lvlText w:val=""/>
+      <w:lvlJc w:val="left"/>
+      <w:pPr>
+        <w:ind w:left="2880" w:hanging="360"/>
+      </w:pPr>
+      <w:rPr>
+        <w:rFonts w:ascii="Symbol" w:hAnsi="Symbol" w:hint="default"/>
+      </w:rPr>
+    </w:lvl>
+    <w:lvl w:ilvl="4" w:tplc="08090003" w:tentative="1">
+      <w:start w:val="1"/>
+      <w:numFmt w:val="bullet"/>
+      <w:lvlText w:val="o"/>
+      <w:lvlJc w:val="left"/>
+      <w:pPr>
+        <w:ind w:left="3600" w:hanging="360"/>
+      </w:pPr>
+      <w:rPr>
+        <w:rFonts w:ascii="Courier New" w:hAnsi="Courier New" w:cs="Courier New" w:hint="default"/>
+      </w:rPr>
+    </w:lvl>
+    <w:lvl w:ilvl="5" w:tplc="08090005" w:tentative="1">
+      <w:start w:val="1"/>
+      <w:numFmt w:val="bullet"/>
+      <w:lvlText w:val=""/>
+      <w:lvlJc w:val="left"/>
+      <w:pPr>
+        <w:ind w:left="4320" w:hanging="360"/>
+      </w:pPr>
+      <w:rPr>
+        <w:rFonts w:ascii="Wingdings" w:hAnsi="Wingdings" w:hint="default"/>
+      </w:rPr>
+    </w:lvl>
+    <w:lvl w:ilvl="6" w:tplc="08090001" w:tentative="1">
+      <w:start w:val="1"/>
+      <w:numFmt w:val="bullet"/>
+      <w:lvlText w:val=""/>
+      <w:lvlJc w:val="left"/>
+      <w:pPr>
+        <w:ind w:left="5040" w:hanging="360"/>
+      </w:pPr>
+      <w:rPr>
+        <w:rFonts w:ascii="Symbol" w:hAnsi="Symbol" w:hint="default"/>
+      </w:rPr>
+    </w:lvl>
+    <w:lvl w:ilvl="7" w:tplc="08090003" w:tentative="1">
+      <w:start w:val="1"/>
+      <w:numFmt w:val="bullet"/>
+      <w:lvlText w:val="o"/>
+      <w:lvlJc w:val="left"/>
+      <w:pPr>
+        <w:ind w:left="5760" w:hanging="360"/>
+      </w:pPr>
+      <w:rPr>
+        <w:rFonts w:ascii="Courier New" w:hAnsi="Courier New" w:cs="Courier New" w:hint="default"/>
+      </w:rPr>
+    </w:lvl>
+    <w:lvl w:ilvl="8" w:tplc="08090005" w:tentative="1">
+      <w:start w:val="1"/>
+      <w:numFmt w:val="bullet"/>
+      <w:lvlText w:val=""/>
+      <w:lvlJc w:val="left"/>
+      <w:pPr>
+        <w:ind w:left="6480" w:hanging="360"/>
+      </w:pPr>
+      <w:rPr>
+        <w:rFonts w:ascii="Wingdings" w:hAnsi="Wingdings" w:hint="default"/>
+      </w:rPr>
+    </w:lvl>
+  </w:abstractNum>
+  <w:abstractNum w:abstractNumId="11">
+    <w:nsid w:val="29304A93"/>
+    <w:multiLevelType w:val="hybridMultilevel"/>
+    <w:tmpl w:val="6E24D3CE"/>
+    <w:lvl w:ilvl="0" w:tplc="0809000B">
+      <w:start w:val="1"/>
+      <w:numFmt w:val="bullet"/>
+      <w:lvlText w:val=""/>
+      <w:lvlJc w:val="left"/>
+      <w:pPr>
+        <w:ind w:left="720" w:hanging="360"/>
+      </w:pPr>
+      <w:rPr>
+        <w:rFonts w:ascii="Wingdings" w:hAnsi="Wingdings" w:hint="default"/>
+      </w:rPr>
+    </w:lvl>
+    <w:lvl w:ilvl="1" w:tplc="08090003" w:tentative="1">
+      <w:start w:val="1"/>
+      <w:numFmt w:val="bullet"/>
+      <w:lvlText w:val="o"/>
+      <w:lvlJc w:val="left"/>
+      <w:pPr>
+        <w:ind w:left="1440" w:hanging="360"/>
+      </w:pPr>
+      <w:rPr>
+        <w:rFonts w:ascii="Courier New" w:hAnsi="Courier New" w:cs="Courier New" w:hint="default"/>
+      </w:rPr>
+    </w:lvl>
+    <w:lvl w:ilvl="2" w:tplc="08090005" w:tentative="1">
+      <w:start w:val="1"/>
+      <w:numFmt w:val="bullet"/>
+      <w:lvlText w:val=""/>
+      <w:lvlJc w:val="left"/>
+      <w:pPr>
+        <w:ind w:left="2160" w:hanging="360"/>
+      </w:pPr>
+      <w:rPr>
+        <w:rFonts w:ascii="Wingdings" w:hAnsi="Wingdings" w:hint="default"/>
+      </w:rPr>
+    </w:lvl>
+    <w:lvl w:ilvl="3" w:tplc="08090001" w:tentative="1">
+      <w:start w:val="1"/>
+      <w:numFmt w:val="bullet"/>
+      <w:lvlText w:val=""/>
+      <w:lvlJc w:val="left"/>
+      <w:pPr>
+        <w:ind w:left="2880" w:hanging="360"/>
+      </w:pPr>
+      <w:rPr>
+        <w:rFonts w:ascii="Symbol" w:hAnsi="Symbol" w:hint="default"/>
+      </w:rPr>
+    </w:lvl>
+    <w:lvl w:ilvl="4" w:tplc="08090003" w:tentative="1">
+      <w:start w:val="1"/>
+      <w:numFmt w:val="bullet"/>
+      <w:lvlText w:val="o"/>
+      <w:lvlJc w:val="left"/>
+      <w:pPr>
+        <w:ind w:left="3600" w:hanging="360"/>
+      </w:pPr>
+      <w:rPr>
+        <w:rFonts w:ascii="Courier New" w:hAnsi="Courier New" w:cs="Courier New" w:hint="default"/>
+      </w:rPr>
+    </w:lvl>
+    <w:lvl w:ilvl="5" w:tplc="08090005" w:tentative="1">
+      <w:start w:val="1"/>
+      <w:numFmt w:val="bullet"/>
+      <w:lvlText w:val=""/>
+      <w:lvlJc w:val="left"/>
+      <w:pPr>
+        <w:ind w:left="4320" w:hanging="360"/>
+      </w:pPr>
+      <w:rPr>
+        <w:rFonts w:ascii="Wingdings" w:hAnsi="Wingdings" w:hint="default"/>
+      </w:rPr>
+    </w:lvl>
+    <w:lvl w:ilvl="6" w:tplc="08090001" w:tentative="1">
+      <w:start w:val="1"/>
+      <w:numFmt w:val="bullet"/>
+      <w:lvlText w:val=""/>
+      <w:lvlJc w:val="left"/>
+      <w:pPr>
+        <w:ind w:left="5040" w:hanging="360"/>
+      </w:pPr>
+      <w:rPr>
+        <w:rFonts w:ascii="Symbol" w:hAnsi="Symbol" w:hint="default"/>
+      </w:rPr>
+    </w:lvl>
+    <w:lvl w:ilvl="7" w:tplc="08090003" w:tentative="1">
+      <w:start w:val="1"/>
+      <w:numFmt w:val="bullet"/>
+      <w:lvlText w:val="o"/>
+      <w:lvlJc w:val="left"/>
+      <w:pPr>
+        <w:ind w:left="5760" w:hanging="360"/>
+      </w:pPr>
+      <w:rPr>
+        <w:rFonts w:ascii="Courier New" w:hAnsi="Courier New" w:cs="Courier New" w:hint="default"/>
+      </w:rPr>
+    </w:lvl>
+    <w:lvl w:ilvl="8" w:tplc="08090005" w:tentative="1">
+      <w:start w:val="1"/>
+      <w:numFmt w:val="bullet"/>
+      <w:lvlText w:val=""/>
+      <w:lvlJc w:val="left"/>
+      <w:pPr>
+        <w:ind w:left="6480" w:hanging="360"/>
+      </w:pPr>
+      <w:rPr>
+        <w:rFonts w:ascii="Wingdings" w:hAnsi="Wingdings" w:hint="default"/>
+      </w:rPr>
+    </w:lvl>
+  </w:abstractNum>
+  <w:abstractNum w:abstractNumId="12">
+    <w:nsid w:val="361B60F7"/>
+    <w:multiLevelType w:val="hybridMultilevel"/>
+    <w:tmpl w:val="4D82DC6E"/>
+    <w:lvl w:ilvl="0" w:tplc="0809000F">
+      <w:start w:val="1"/>
+      <w:numFmt w:val="decimal"/>
+      <w:lvlText w:val="%1."/>
+      <w:lvlJc w:val="left"/>
+      <w:pPr>
+        <w:ind w:left="720" w:hanging="360"/>
+      </w:pPr>
+      <w:rPr>
+        <w:rFonts w:hint="default"/>
+      </w:rPr>
+    </w:lvl>
+    <w:lvl w:ilvl="1" w:tplc="08090003" w:tentative="1">
+      <w:start w:val="1"/>
+      <w:numFmt w:val="bullet"/>
+      <w:lvlText w:val="o"/>
+      <w:lvlJc w:val="left"/>
+      <w:pPr>
+        <w:ind w:left="1440" w:hanging="360"/>
+      </w:pPr>
+      <w:rPr>
+        <w:rFonts w:ascii="Courier New" w:hAnsi="Courier New" w:cs="Courier New" w:hint="default"/>
+      </w:rPr>
+    </w:lvl>
+    <w:lvl w:ilvl="2" w:tplc="08090005" w:tentative="1">
+      <w:start w:val="1"/>
+      <w:numFmt w:val="bullet"/>
+      <w:lvlText w:val=""/>
+      <w:lvlJc w:val="left"/>
+      <w:pPr>
+        <w:ind w:left="2160" w:hanging="360"/>
+      </w:pPr>
+      <w:rPr>
+        <w:rFonts w:ascii="Wingdings" w:hAnsi="Wingdings" w:hint="default"/>
+      </w:rPr>
+    </w:lvl>
+    <w:lvl w:ilvl="3" w:tplc="08090001" w:tentative="1">
+      <w:start w:val="1"/>
+      <w:numFmt w:val="bullet"/>
+      <w:lvlText w:val=""/>
+      <w:lvlJc w:val="left"/>
+      <w:pPr>
+        <w:ind w:left="2880" w:hanging="360"/>
+      </w:pPr>
+      <w:rPr>
+        <w:rFonts w:ascii="Symbol" w:hAnsi="Symbol" w:hint="default"/>
+      </w:rPr>
+    </w:lvl>
+    <w:lvl w:ilvl="4" w:tplc="08090003" w:tentative="1">
+      <w:start w:val="1"/>
+      <w:numFmt w:val="bullet"/>
+      <w:lvlText w:val="o"/>
+      <w:lvlJc w:val="left"/>
+      <w:pPr>
+        <w:ind w:left="3600" w:hanging="360"/>
+      </w:pPr>
+      <w:rPr>
+        <w:rFonts w:ascii="Courier New" w:hAnsi="Courier New" w:cs="Courier New" w:hint="default"/>
+      </w:rPr>
+    </w:lvl>
+    <w:lvl w:ilvl="5" w:tplc="08090005" w:tentative="1">
+      <w:start w:val="1"/>
+      <w:numFmt w:val="bullet"/>
+      <w:lvlText w:val=""/>
+      <w:lvlJc w:val="left"/>
+      <w:pPr>
+        <w:ind w:left="4320" w:hanging="360"/>
+      </w:pPr>
+      <w:rPr>
+        <w:rFonts w:ascii="Wingdings" w:hAnsi="Wingdings" w:hint="default"/>
+      </w:rPr>
+    </w:lvl>
+    <w:lvl w:ilvl="6" w:tplc="08090001" w:tentative="1">
+      <w:start w:val="1"/>
+      <w:numFmt w:val="bullet"/>
+      <w:lvlText w:val=""/>
+      <w:lvlJc w:val="left"/>
+      <w:pPr>
+        <w:ind w:left="5040" w:hanging="360"/>
+      </w:pPr>
+      <w:rPr>
+        <w:rFonts w:ascii="Symbol" w:hAnsi="Symbol" w:hint="default"/>
+      </w:rPr>
+    </w:lvl>
+    <w:lvl w:ilvl="7" w:tplc="08090003" w:tentative="1">
+      <w:start w:val="1"/>
+      <w:numFmt w:val="bullet"/>
+      <w:lvlText w:val="o"/>
+      <w:lvlJc w:val="left"/>
+      <w:pPr>
+        <w:ind w:left="5760" w:hanging="360"/>
+      </w:pPr>
+      <w:rPr>
+        <w:rFonts w:ascii="Courier New" w:hAnsi="Courier New" w:cs="Courier New" w:hint="default"/>
+      </w:rPr>
+    </w:lvl>
+    <w:lvl w:ilvl="8" w:tplc="08090005" w:tentative="1">
+      <w:start w:val="1"/>
+      <w:numFmt w:val="bullet"/>
+      <w:lvlText w:val=""/>
+      <w:lvlJc w:val="left"/>
+      <w:pPr>
+        <w:ind w:left="6480" w:hanging="360"/>
+      </w:pPr>
+      <w:rPr>
+        <w:rFonts w:ascii="Wingdings" w:hAnsi="Wingdings" w:hint="default"/>
+      </w:rPr>
+    </w:lvl>
+  </w:abstractNum>
+  <w:abstractNum w:abstractNumId="13">
     <w:nsid w:val="4415227A"/>
     <w:multiLevelType w:val="hybridMultilevel"/>
     <w:tmpl w:val="AD8412A0"/>
@@ -1604,7 +3848,7 @@
       </w:rPr>
     </w:lvl>
   </w:abstractNum>
-  <w:abstractNum w:abstractNumId="9">
+  <w:abstractNum w:abstractNumId="14">
     <w:nsid w:val="45D36016"/>
     <w:multiLevelType w:val="multilevel"/>
     <w:tmpl w:val="C92C1140"/>
@@ -1682,7 +3926,7 @@
       </w:rPr>
     </w:lvl>
   </w:abstractNum>
-  <w:abstractNum w:abstractNumId="10">
+  <w:abstractNum w:abstractNumId="15">
     <w:nsid w:val="497D03E9"/>
     <w:multiLevelType w:val="multilevel"/>
     <w:tmpl w:val="8098D9B8"/>
@@ -1760,7 +4004,7 @@
       </w:rPr>
     </w:lvl>
   </w:abstractNum>
-  <w:abstractNum w:abstractNumId="11">
+  <w:abstractNum w:abstractNumId="16">
     <w:nsid w:val="50034788"/>
     <w:multiLevelType w:val="hybridMultilevel"/>
     <w:tmpl w:val="BAC0E2A4"/>
@@ -1873,7 +4117,319 @@
       </w:rPr>
     </w:lvl>
   </w:abstractNum>
-  <w:abstractNum w:abstractNumId="12">
+  <w:abstractNum w:abstractNumId="17">
+    <w:nsid w:val="50714CA7"/>
+    <w:multiLevelType w:val="hybridMultilevel"/>
+    <w:tmpl w:val="CDA25868"/>
+    <w:lvl w:ilvl="0" w:tplc="0809000F">
+      <w:start w:val="1"/>
+      <w:numFmt w:val="decimal"/>
+      <w:lvlText w:val="%1."/>
+      <w:lvlJc w:val="left"/>
+      <w:pPr>
+        <w:ind w:left="720" w:hanging="360"/>
+      </w:pPr>
+    </w:lvl>
+    <w:lvl w:ilvl="1" w:tplc="08090019" w:tentative="1">
+      <w:start w:val="1"/>
+      <w:numFmt w:val="lowerLetter"/>
+      <w:lvlText w:val="%2."/>
+      <w:lvlJc w:val="left"/>
+      <w:pPr>
+        <w:ind w:left="1440" w:hanging="360"/>
+      </w:pPr>
+    </w:lvl>
+    <w:lvl w:ilvl="2" w:tplc="0809001B" w:tentative="1">
+      <w:start w:val="1"/>
+      <w:numFmt w:val="lowerRoman"/>
+      <w:lvlText w:val="%3."/>
+      <w:lvlJc w:val="right"/>
+      <w:pPr>
+        <w:ind w:left="2160" w:hanging="180"/>
+      </w:pPr>
+    </w:lvl>
+    <w:lvl w:ilvl="3" w:tplc="0809000F" w:tentative="1">
+      <w:start w:val="1"/>
+      <w:numFmt w:val="decimal"/>
+      <w:lvlText w:val="%4."/>
+      <w:lvlJc w:val="left"/>
+      <w:pPr>
+        <w:ind w:left="2880" w:hanging="360"/>
+      </w:pPr>
+    </w:lvl>
+    <w:lvl w:ilvl="4" w:tplc="08090019" w:tentative="1">
+      <w:start w:val="1"/>
+      <w:numFmt w:val="lowerLetter"/>
+      <w:lvlText w:val="%5."/>
+      <w:lvlJc w:val="left"/>
+      <w:pPr>
+        <w:ind w:left="3600" w:hanging="360"/>
+      </w:pPr>
+    </w:lvl>
+    <w:lvl w:ilvl="5" w:tplc="0809001B" w:tentative="1">
+      <w:start w:val="1"/>
+      <w:numFmt w:val="lowerRoman"/>
+      <w:lvlText w:val="%6."/>
+      <w:lvlJc w:val="right"/>
+      <w:pPr>
+        <w:ind w:left="4320" w:hanging="180"/>
+      </w:pPr>
+    </w:lvl>
+    <w:lvl w:ilvl="6" w:tplc="0809000F" w:tentative="1">
+      <w:start w:val="1"/>
+      <w:numFmt w:val="decimal"/>
+      <w:lvlText w:val="%7."/>
+      <w:lvlJc w:val="left"/>
+      <w:pPr>
+        <w:ind w:left="5040" w:hanging="360"/>
+      </w:pPr>
+    </w:lvl>
+    <w:lvl w:ilvl="7" w:tplc="08090019" w:tentative="1">
+      <w:start w:val="1"/>
+      <w:numFmt w:val="lowerLetter"/>
+      <w:lvlText w:val="%8."/>
+      <w:lvlJc w:val="left"/>
+      <w:pPr>
+        <w:ind w:left="5760" w:hanging="360"/>
+      </w:pPr>
+    </w:lvl>
+    <w:lvl w:ilvl="8" w:tplc="0809001B" w:tentative="1">
+      <w:start w:val="1"/>
+      <w:numFmt w:val="lowerRoman"/>
+      <w:lvlText w:val="%9."/>
+      <w:lvlJc w:val="right"/>
+      <w:pPr>
+        <w:ind w:left="6480" w:hanging="180"/>
+      </w:pPr>
+    </w:lvl>
+  </w:abstractNum>
+  <w:abstractNum w:abstractNumId="18">
+    <w:nsid w:val="5416108A"/>
+    <w:multiLevelType w:val="hybridMultilevel"/>
+    <w:tmpl w:val="5FB8B050"/>
+    <w:lvl w:ilvl="0" w:tplc="08090001">
+      <w:start w:val="1"/>
+      <w:numFmt w:val="bullet"/>
+      <w:lvlText w:val=""/>
+      <w:lvlJc w:val="left"/>
+      <w:pPr>
+        <w:ind w:left="720" w:hanging="360"/>
+      </w:pPr>
+      <w:rPr>
+        <w:rFonts w:ascii="Symbol" w:hAnsi="Symbol" w:hint="default"/>
+      </w:rPr>
+    </w:lvl>
+    <w:lvl w:ilvl="1" w:tplc="08090003" w:tentative="1">
+      <w:start w:val="1"/>
+      <w:numFmt w:val="bullet"/>
+      <w:lvlText w:val="o"/>
+      <w:lvlJc w:val="left"/>
+      <w:pPr>
+        <w:ind w:left="1440" w:hanging="360"/>
+      </w:pPr>
+      <w:rPr>
+        <w:rFonts w:ascii="Courier New" w:hAnsi="Courier New" w:cs="Courier New" w:hint="default"/>
+      </w:rPr>
+    </w:lvl>
+    <w:lvl w:ilvl="2" w:tplc="08090005" w:tentative="1">
+      <w:start w:val="1"/>
+      <w:numFmt w:val="bullet"/>
+      <w:lvlText w:val=""/>
+      <w:lvlJc w:val="left"/>
+      <w:pPr>
+        <w:ind w:left="2160" w:hanging="360"/>
+      </w:pPr>
+      <w:rPr>
+        <w:rFonts w:ascii="Wingdings" w:hAnsi="Wingdings" w:hint="default"/>
+      </w:rPr>
+    </w:lvl>
+    <w:lvl w:ilvl="3" w:tplc="08090001" w:tentative="1">
+      <w:start w:val="1"/>
+      <w:numFmt w:val="bullet"/>
+      <w:lvlText w:val=""/>
+      <w:lvlJc w:val="left"/>
+      <w:pPr>
+        <w:ind w:left="2880" w:hanging="360"/>
+      </w:pPr>
+      <w:rPr>
+        <w:rFonts w:ascii="Symbol" w:hAnsi="Symbol" w:hint="default"/>
+      </w:rPr>
+    </w:lvl>
+    <w:lvl w:ilvl="4" w:tplc="08090003" w:tentative="1">
+      <w:start w:val="1"/>
+      <w:numFmt w:val="bullet"/>
+      <w:lvlText w:val="o"/>
+      <w:lvlJc w:val="left"/>
+      <w:pPr>
+        <w:ind w:left="3600" w:hanging="360"/>
+      </w:pPr>
+      <w:rPr>
+        <w:rFonts w:ascii="Courier New" w:hAnsi="Courier New" w:cs="Courier New" w:hint="default"/>
+      </w:rPr>
+    </w:lvl>
+    <w:lvl w:ilvl="5" w:tplc="08090005" w:tentative="1">
+      <w:start w:val="1"/>
+      <w:numFmt w:val="bullet"/>
+      <w:lvlText w:val=""/>
+      <w:lvlJc w:val="left"/>
+      <w:pPr>
+        <w:ind w:left="4320" w:hanging="360"/>
+      </w:pPr>
+      <w:rPr>
+        <w:rFonts w:ascii="Wingdings" w:hAnsi="Wingdings" w:hint="default"/>
+      </w:rPr>
+    </w:lvl>
+    <w:lvl w:ilvl="6" w:tplc="08090001" w:tentative="1">
+      <w:start w:val="1"/>
+      <w:numFmt w:val="bullet"/>
+      <w:lvlText w:val=""/>
+      <w:lvlJc w:val="left"/>
+      <w:pPr>
+        <w:ind w:left="5040" w:hanging="360"/>
+      </w:pPr>
+      <w:rPr>
+        <w:rFonts w:ascii="Symbol" w:hAnsi="Symbol" w:hint="default"/>
+      </w:rPr>
+    </w:lvl>
+    <w:lvl w:ilvl="7" w:tplc="08090003" w:tentative="1">
+      <w:start w:val="1"/>
+      <w:numFmt w:val="bullet"/>
+      <w:lvlText w:val="o"/>
+      <w:lvlJc w:val="left"/>
+      <w:pPr>
+        <w:ind w:left="5760" w:hanging="360"/>
+      </w:pPr>
+      <w:rPr>
+        <w:rFonts w:ascii="Courier New" w:hAnsi="Courier New" w:cs="Courier New" w:hint="default"/>
+      </w:rPr>
+    </w:lvl>
+    <w:lvl w:ilvl="8" w:tplc="08090005" w:tentative="1">
+      <w:start w:val="1"/>
+      <w:numFmt w:val="bullet"/>
+      <w:lvlText w:val=""/>
+      <w:lvlJc w:val="left"/>
+      <w:pPr>
+        <w:ind w:left="6480" w:hanging="360"/>
+      </w:pPr>
+      <w:rPr>
+        <w:rFonts w:ascii="Wingdings" w:hAnsi="Wingdings" w:hint="default"/>
+      </w:rPr>
+    </w:lvl>
+  </w:abstractNum>
+  <w:abstractNum w:abstractNumId="19">
+    <w:nsid w:val="55434041"/>
+    <w:multiLevelType w:val="multilevel"/>
+    <w:tmpl w:val="8C3EAB2E"/>
+    <w:lvl w:ilvl="0">
+      <w:start w:val="1"/>
+      <w:numFmt w:val="decimal"/>
+      <w:lvlText w:val="%1"/>
+      <w:lvlJc w:val="left"/>
+      <w:pPr>
+        <w:ind w:left="480" w:hanging="480"/>
+      </w:pPr>
+      <w:rPr>
+        <w:rFonts w:hint="default"/>
+      </w:rPr>
+    </w:lvl>
+    <w:lvl w:ilvl="1">
+      <w:start w:val="1"/>
+      <w:numFmt w:val="decimal"/>
+      <w:lvlText w:val="%1.%2"/>
+      <w:lvlJc w:val="left"/>
+      <w:pPr>
+        <w:ind w:left="480" w:hanging="480"/>
+      </w:pPr>
+      <w:rPr>
+        <w:rFonts w:hint="default"/>
+      </w:rPr>
+    </w:lvl>
+    <w:lvl w:ilvl="2">
+      <w:start w:val="1"/>
+      <w:numFmt w:val="decimal"/>
+      <w:lvlText w:val="%1.%2.%3"/>
+      <w:lvlJc w:val="left"/>
+      <w:pPr>
+        <w:ind w:left="720" w:hanging="720"/>
+      </w:pPr>
+      <w:rPr>
+        <w:rFonts w:hint="default"/>
+      </w:rPr>
+    </w:lvl>
+    <w:lvl w:ilvl="3">
+      <w:start w:val="1"/>
+      <w:numFmt w:val="decimal"/>
+      <w:lvlText w:val="%1.%2.%3.%4"/>
+      <w:lvlJc w:val="left"/>
+      <w:pPr>
+        <w:ind w:left="720" w:hanging="720"/>
+      </w:pPr>
+      <w:rPr>
+        <w:rFonts w:hint="default"/>
+      </w:rPr>
+    </w:lvl>
+    <w:lvl w:ilvl="4">
+      <w:start w:val="1"/>
+      <w:numFmt w:val="decimal"/>
+      <w:lvlText w:val="%1.%2.%3.%4.%5"/>
+      <w:lvlJc w:val="left"/>
+      <w:pPr>
+        <w:ind w:left="1080" w:hanging="1080"/>
+      </w:pPr>
+      <w:rPr>
+        <w:rFonts w:hint="default"/>
+      </w:rPr>
+    </w:lvl>
+    <w:lvl w:ilvl="5">
+      <w:start w:val="1"/>
+      <w:numFmt w:val="decimal"/>
+      <w:lvlText w:val="%1.%2.%3.%4.%5.%6"/>
+      <w:lvlJc w:val="left"/>
+      <w:pPr>
+        <w:ind w:left="1080" w:hanging="1080"/>
+      </w:pPr>
+      <w:rPr>
+        <w:rFonts w:hint="default"/>
+      </w:rPr>
+    </w:lvl>
+    <w:lvl w:ilvl="6">
+      <w:start w:val="1"/>
+      <w:numFmt w:val="decimal"/>
+      <w:lvlText w:val="%1.%2.%3.%4.%5.%6.%7"/>
+      <w:lvlJc w:val="left"/>
+      <w:pPr>
+        <w:ind w:left="1440" w:hanging="1440"/>
+      </w:pPr>
+      <w:rPr>
+        <w:rFonts w:hint="default"/>
+      </w:rPr>
+    </w:lvl>
+    <w:lvl w:ilvl="7">
+      <w:start w:val="1"/>
+      <w:numFmt w:val="decimal"/>
+      <w:lvlText w:val="%1.%2.%3.%4.%5.%6.%7.%8"/>
+      <w:lvlJc w:val="left"/>
+      <w:pPr>
+        <w:ind w:left="1440" w:hanging="1440"/>
+      </w:pPr>
+      <w:rPr>
+        <w:rFonts w:hint="default"/>
+      </w:rPr>
+    </w:lvl>
+    <w:lvl w:ilvl="8">
+      <w:start w:val="1"/>
+      <w:numFmt w:val="decimal"/>
+      <w:lvlText w:val="%1.%2.%3.%4.%5.%6.%7.%8.%9"/>
+      <w:lvlJc w:val="left"/>
+      <w:pPr>
+        <w:ind w:left="1440" w:hanging="1440"/>
+      </w:pPr>
+      <w:rPr>
+        <w:rFonts w:hint="default"/>
+      </w:rPr>
+    </w:lvl>
+  </w:abstractNum>
+  <w:abstractNum w:abstractNumId="20">
     <w:nsid w:val="59B949CC"/>
     <w:multiLevelType w:val="multilevel"/>
     <w:tmpl w:val="9F02A5D8"/>
@@ -1986,7 +4542,7 @@
       </w:rPr>
     </w:lvl>
   </w:abstractNum>
-  <w:abstractNum w:abstractNumId="13">
+  <w:abstractNum w:abstractNumId="21">
     <w:nsid w:val="6559420A"/>
     <w:multiLevelType w:val="hybridMultilevel"/>
     <w:tmpl w:val="992460B0"/>
@@ -2099,7 +4655,7 @@
       </w:rPr>
     </w:lvl>
   </w:abstractNum>
-  <w:abstractNum w:abstractNumId="14">
+  <w:abstractNum w:abstractNumId="22">
     <w:nsid w:val="68320DE7"/>
     <w:multiLevelType w:val="multilevel"/>
     <w:tmpl w:val="02BC621A"/>
@@ -2159,7 +4715,233 @@
       <w:lvlJc w:val="left"/>
     </w:lvl>
   </w:abstractNum>
-  <w:abstractNum w:abstractNumId="15">
+  <w:abstractNum w:abstractNumId="23">
+    <w:nsid w:val="6EA20951"/>
+    <w:multiLevelType w:val="hybridMultilevel"/>
+    <w:tmpl w:val="1E5AE532"/>
+    <w:lvl w:ilvl="0" w:tplc="08090001">
+      <w:start w:val="1"/>
+      <w:numFmt w:val="bullet"/>
+      <w:lvlText w:val=""/>
+      <w:lvlJc w:val="left"/>
+      <w:pPr>
+        <w:ind w:left="720" w:hanging="360"/>
+      </w:pPr>
+      <w:rPr>
+        <w:rFonts w:ascii="Symbol" w:hAnsi="Symbol" w:hint="default"/>
+      </w:rPr>
+    </w:lvl>
+    <w:lvl w:ilvl="1" w:tplc="08090003" w:tentative="1">
+      <w:start w:val="1"/>
+      <w:numFmt w:val="bullet"/>
+      <w:lvlText w:val="o"/>
+      <w:lvlJc w:val="left"/>
+      <w:pPr>
+        <w:ind w:left="1440" w:hanging="360"/>
+      </w:pPr>
+      <w:rPr>
+        <w:rFonts w:ascii="Courier New" w:hAnsi="Courier New" w:cs="Courier New" w:hint="default"/>
+      </w:rPr>
+    </w:lvl>
+    <w:lvl w:ilvl="2" w:tplc="08090005" w:tentative="1">
+      <w:start w:val="1"/>
+      <w:numFmt w:val="bullet"/>
+      <w:lvlText w:val=""/>
+      <w:lvlJc w:val="left"/>
+      <w:pPr>
+        <w:ind w:left="2160" w:hanging="360"/>
+      </w:pPr>
+      <w:rPr>
+        <w:rFonts w:ascii="Wingdings" w:hAnsi="Wingdings" w:hint="default"/>
+      </w:rPr>
+    </w:lvl>
+    <w:lvl w:ilvl="3" w:tplc="08090001" w:tentative="1">
+      <w:start w:val="1"/>
+      <w:numFmt w:val="bullet"/>
+      <w:lvlText w:val=""/>
+      <w:lvlJc w:val="left"/>
+      <w:pPr>
+        <w:ind w:left="2880" w:hanging="360"/>
+      </w:pPr>
+      <w:rPr>
+        <w:rFonts w:ascii="Symbol" w:hAnsi="Symbol" w:hint="default"/>
+      </w:rPr>
+    </w:lvl>
+    <w:lvl w:ilvl="4" w:tplc="08090003" w:tentative="1">
+      <w:start w:val="1"/>
+      <w:numFmt w:val="bullet"/>
+      <w:lvlText w:val="o"/>
+      <w:lvlJc w:val="left"/>
+      <w:pPr>
+        <w:ind w:left="3600" w:hanging="360"/>
+      </w:pPr>
+      <w:rPr>
+        <w:rFonts w:ascii="Courier New" w:hAnsi="Courier New" w:cs="Courier New" w:hint="default"/>
+      </w:rPr>
+    </w:lvl>
+    <w:lvl w:ilvl="5" w:tplc="08090005" w:tentative="1">
+      <w:start w:val="1"/>
+      <w:numFmt w:val="bullet"/>
+      <w:lvlText w:val=""/>
+      <w:lvlJc w:val="left"/>
+      <w:pPr>
+        <w:ind w:left="4320" w:hanging="360"/>
+      </w:pPr>
+      <w:rPr>
+        <w:rFonts w:ascii="Wingdings" w:hAnsi="Wingdings" w:hint="default"/>
+      </w:rPr>
+    </w:lvl>
+    <w:lvl w:ilvl="6" w:tplc="08090001" w:tentative="1">
+      <w:start w:val="1"/>
+      <w:numFmt w:val="bullet"/>
+      <w:lvlText w:val=""/>
+      <w:lvlJc w:val="left"/>
+      <w:pPr>
+        <w:ind w:left="5040" w:hanging="360"/>
+      </w:pPr>
+      <w:rPr>
+        <w:rFonts w:ascii="Symbol" w:hAnsi="Symbol" w:hint="default"/>
+      </w:rPr>
+    </w:lvl>
+    <w:lvl w:ilvl="7" w:tplc="08090003" w:tentative="1">
+      <w:start w:val="1"/>
+      <w:numFmt w:val="bullet"/>
+      <w:lvlText w:val="o"/>
+      <w:lvlJc w:val="left"/>
+      <w:pPr>
+        <w:ind w:left="5760" w:hanging="360"/>
+      </w:pPr>
+      <w:rPr>
+        <w:rFonts w:ascii="Courier New" w:hAnsi="Courier New" w:cs="Courier New" w:hint="default"/>
+      </w:rPr>
+    </w:lvl>
+    <w:lvl w:ilvl="8" w:tplc="08090005" w:tentative="1">
+      <w:start w:val="1"/>
+      <w:numFmt w:val="bullet"/>
+      <w:lvlText w:val=""/>
+      <w:lvlJc w:val="left"/>
+      <w:pPr>
+        <w:ind w:left="6480" w:hanging="360"/>
+      </w:pPr>
+      <w:rPr>
+        <w:rFonts w:ascii="Wingdings" w:hAnsi="Wingdings" w:hint="default"/>
+      </w:rPr>
+    </w:lvl>
+  </w:abstractNum>
+  <w:abstractNum w:abstractNumId="24">
+    <w:nsid w:val="709E2EDE"/>
+    <w:multiLevelType w:val="hybridMultilevel"/>
+    <w:tmpl w:val="8FAA040C"/>
+    <w:lvl w:ilvl="0" w:tplc="08090001">
+      <w:start w:val="1"/>
+      <w:numFmt w:val="bullet"/>
+      <w:lvlText w:val=""/>
+      <w:lvlJc w:val="left"/>
+      <w:pPr>
+        <w:ind w:left="720" w:hanging="360"/>
+      </w:pPr>
+      <w:rPr>
+        <w:rFonts w:ascii="Symbol" w:hAnsi="Symbol" w:hint="default"/>
+      </w:rPr>
+    </w:lvl>
+    <w:lvl w:ilvl="1" w:tplc="08090003" w:tentative="1">
+      <w:start w:val="1"/>
+      <w:numFmt w:val="bullet"/>
+      <w:lvlText w:val="o"/>
+      <w:lvlJc w:val="left"/>
+      <w:pPr>
+        <w:ind w:left="1440" w:hanging="360"/>
+      </w:pPr>
+      <w:rPr>
+        <w:rFonts w:ascii="Courier New" w:hAnsi="Courier New" w:cs="Courier New" w:hint="default"/>
+      </w:rPr>
+    </w:lvl>
+    <w:lvl w:ilvl="2" w:tplc="08090005" w:tentative="1">
+      <w:start w:val="1"/>
+      <w:numFmt w:val="bullet"/>
+      <w:lvlText w:val=""/>
+      <w:lvlJc w:val="left"/>
+      <w:pPr>
+        <w:ind w:left="2160" w:hanging="360"/>
+      </w:pPr>
+      <w:rPr>
+        <w:rFonts w:ascii="Wingdings" w:hAnsi="Wingdings" w:hint="default"/>
+      </w:rPr>
+    </w:lvl>
+    <w:lvl w:ilvl="3" w:tplc="08090001" w:tentative="1">
+      <w:start w:val="1"/>
+      <w:numFmt w:val="bullet"/>
+      <w:lvlText w:val=""/>
+      <w:lvlJc w:val="left"/>
+      <w:pPr>
+        <w:ind w:left="2880" w:hanging="360"/>
+      </w:pPr>
+      <w:rPr>
+        <w:rFonts w:ascii="Symbol" w:hAnsi="Symbol" w:hint="default"/>
+      </w:rPr>
+    </w:lvl>
+    <w:lvl w:ilvl="4" w:tplc="08090003" w:tentative="1">
+      <w:start w:val="1"/>
+      <w:numFmt w:val="bullet"/>
+      <w:lvlText w:val="o"/>
+      <w:lvlJc w:val="left"/>
+      <w:pPr>
+        <w:ind w:left="3600" w:hanging="360"/>
+      </w:pPr>
+      <w:rPr>
+        <w:rFonts w:ascii="Courier New" w:hAnsi="Courier New" w:cs="Courier New" w:hint="default"/>
+      </w:rPr>
+    </w:lvl>
+    <w:lvl w:ilvl="5" w:tplc="08090005" w:tentative="1">
+      <w:start w:val="1"/>
+      <w:numFmt w:val="bullet"/>
+      <w:lvlText w:val=""/>
+      <w:lvlJc w:val="left"/>
+      <w:pPr>
+        <w:ind w:left="4320" w:hanging="360"/>
+      </w:pPr>
+      <w:rPr>
+        <w:rFonts w:ascii="Wingdings" w:hAnsi="Wingdings" w:hint="default"/>
+      </w:rPr>
+    </w:lvl>
+    <w:lvl w:ilvl="6" w:tplc="08090001" w:tentative="1">
+      <w:start w:val="1"/>
+      <w:numFmt w:val="bullet"/>
+      <w:lvlText w:val=""/>
+      <w:lvlJc w:val="left"/>
+      <w:pPr>
+        <w:ind w:left="5040" w:hanging="360"/>
+      </w:pPr>
+      <w:rPr>
+        <w:rFonts w:ascii="Symbol" w:hAnsi="Symbol" w:hint="default"/>
+      </w:rPr>
+    </w:lvl>
+    <w:lvl w:ilvl="7" w:tplc="08090003" w:tentative="1">
+      <w:start w:val="1"/>
+      <w:numFmt w:val="bullet"/>
+      <w:lvlText w:val="o"/>
+      <w:lvlJc w:val="left"/>
+      <w:pPr>
+        <w:ind w:left="5760" w:hanging="360"/>
+      </w:pPr>
+      <w:rPr>
+        <w:rFonts w:ascii="Courier New" w:hAnsi="Courier New" w:cs="Courier New" w:hint="default"/>
+      </w:rPr>
+    </w:lvl>
+    <w:lvl w:ilvl="8" w:tplc="08090005" w:tentative="1">
+      <w:start w:val="1"/>
+      <w:numFmt w:val="bullet"/>
+      <w:lvlText w:val=""/>
+      <w:lvlJc w:val="left"/>
+      <w:pPr>
+        <w:ind w:left="6480" w:hanging="360"/>
+      </w:pPr>
+      <w:rPr>
+        <w:rFonts w:ascii="Wingdings" w:hAnsi="Wingdings" w:hint="default"/>
+      </w:rPr>
+    </w:lvl>
+  </w:abstractNum>
+  <w:abstractNum w:abstractNumId="25">
     <w:nsid w:val="74855D48"/>
     <w:multiLevelType w:val="multilevel"/>
     <w:tmpl w:val="E01E9D7C"/>
@@ -2223,7 +5005,7 @@
       <w:lvlJc w:val="left"/>
     </w:lvl>
   </w:abstractNum>
-  <w:abstractNum w:abstractNumId="16">
+  <w:abstractNum w:abstractNumId="26">
     <w:nsid w:val="787743BE"/>
     <w:multiLevelType w:val="multilevel"/>
     <w:tmpl w:val="469C5026"/>
@@ -2283,7 +5065,120 @@
       <w:lvlJc w:val="left"/>
     </w:lvl>
   </w:abstractNum>
-  <w:abstractNum w:abstractNumId="17">
+  <w:abstractNum w:abstractNumId="27">
+    <w:nsid w:val="7A875CA1"/>
+    <w:multiLevelType w:val="hybridMultilevel"/>
+    <w:tmpl w:val="714877BA"/>
+    <w:lvl w:ilvl="0" w:tplc="663C9DC8">
+      <w:start w:val="3"/>
+      <w:numFmt w:val="bullet"/>
+      <w:lvlText w:val="•"/>
+      <w:lvlJc w:val="left"/>
+      <w:pPr>
+        <w:ind w:left="720" w:hanging="360"/>
+      </w:pPr>
+      <w:rPr>
+        <w:rFonts w:ascii="Calibri" w:eastAsiaTheme="minorEastAsia" w:hAnsi="Calibri" w:cstheme="minorBidi" w:hint="default"/>
+      </w:rPr>
+    </w:lvl>
+    <w:lvl w:ilvl="1" w:tplc="08090003" w:tentative="1">
+      <w:start w:val="1"/>
+      <w:numFmt w:val="bullet"/>
+      <w:lvlText w:val="o"/>
+      <w:lvlJc w:val="left"/>
+      <w:pPr>
+        <w:ind w:left="1440" w:hanging="360"/>
+      </w:pPr>
+      <w:rPr>
+        <w:rFonts w:ascii="Courier New" w:hAnsi="Courier New" w:cs="Courier New" w:hint="default"/>
+      </w:rPr>
+    </w:lvl>
+    <w:lvl w:ilvl="2" w:tplc="08090005" w:tentative="1">
+      <w:start w:val="1"/>
+      <w:numFmt w:val="bullet"/>
+      <w:lvlText w:val=""/>
+      <w:lvlJc w:val="left"/>
+      <w:pPr>
+        <w:ind w:left="2160" w:hanging="360"/>
+      </w:pPr>
+      <w:rPr>
+        <w:rFonts w:ascii="Wingdings" w:hAnsi="Wingdings" w:hint="default"/>
+      </w:rPr>
+    </w:lvl>
+    <w:lvl w:ilvl="3" w:tplc="08090001" w:tentative="1">
+      <w:start w:val="1"/>
+      <w:numFmt w:val="bullet"/>
+      <w:lvlText w:val=""/>
+      <w:lvlJc w:val="left"/>
+      <w:pPr>
+        <w:ind w:left="2880" w:hanging="360"/>
+      </w:pPr>
+      <w:rPr>
+        <w:rFonts w:ascii="Symbol" w:hAnsi="Symbol" w:hint="default"/>
+      </w:rPr>
+    </w:lvl>
+    <w:lvl w:ilvl="4" w:tplc="08090003" w:tentative="1">
+      <w:start w:val="1"/>
+      <w:numFmt w:val="bullet"/>
+      <w:lvlText w:val="o"/>
+      <w:lvlJc w:val="left"/>
+      <w:pPr>
+        <w:ind w:left="3600" w:hanging="360"/>
+      </w:pPr>
+      <w:rPr>
+        <w:rFonts w:ascii="Courier New" w:hAnsi="Courier New" w:cs="Courier New" w:hint="default"/>
+      </w:rPr>
+    </w:lvl>
+    <w:lvl w:ilvl="5" w:tplc="08090005" w:tentative="1">
+      <w:start w:val="1"/>
+      <w:numFmt w:val="bullet"/>
+      <w:lvlText w:val=""/>
+      <w:lvlJc w:val="left"/>
+      <w:pPr>
+        <w:ind w:left="4320" w:hanging="360"/>
+      </w:pPr>
+      <w:rPr>
+        <w:rFonts w:ascii="Wingdings" w:hAnsi="Wingdings" w:hint="default"/>
+      </w:rPr>
+    </w:lvl>
+    <w:lvl w:ilvl="6" w:tplc="08090001" w:tentative="1">
+      <w:start w:val="1"/>
+      <w:numFmt w:val="bullet"/>
+      <w:lvlText w:val=""/>
+      <w:lvlJc w:val="left"/>
+      <w:pPr>
+        <w:ind w:left="5040" w:hanging="360"/>
+      </w:pPr>
+      <w:rPr>
+        <w:rFonts w:ascii="Symbol" w:hAnsi="Symbol" w:hint="default"/>
+      </w:rPr>
+    </w:lvl>
+    <w:lvl w:ilvl="7" w:tplc="08090003" w:tentative="1">
+      <w:start w:val="1"/>
+      <w:numFmt w:val="bullet"/>
+      <w:lvlText w:val="o"/>
+      <w:lvlJc w:val="left"/>
+      <w:pPr>
+        <w:ind w:left="5760" w:hanging="360"/>
+      </w:pPr>
+      <w:rPr>
+        <w:rFonts w:ascii="Courier New" w:hAnsi="Courier New" w:cs="Courier New" w:hint="default"/>
+      </w:rPr>
+    </w:lvl>
+    <w:lvl w:ilvl="8" w:tplc="08090005" w:tentative="1">
+      <w:start w:val="1"/>
+      <w:numFmt w:val="bullet"/>
+      <w:lvlText w:val=""/>
+      <w:lvlJc w:val="left"/>
+      <w:pPr>
+        <w:ind w:left="6480" w:hanging="360"/>
+      </w:pPr>
+      <w:rPr>
+        <w:rFonts w:ascii="Wingdings" w:hAnsi="Wingdings" w:hint="default"/>
+      </w:rPr>
+    </w:lvl>
+  </w:abstractNum>
+  <w:abstractNum w:abstractNumId="28">
     <w:nsid w:val="7AE044B0"/>
     <w:multiLevelType w:val="multilevel"/>
     <w:tmpl w:val="B5A02DC0"/>
@@ -2362,85 +5257,118 @@
     </w:lvl>
   </w:abstractNum>
   <w:num w:numId="1">
-    <w:abstractNumId w:val="7"/>
+    <w:abstractNumId w:val="9"/>
   </w:num>
   <w:num w:numId="2">
-    <w:abstractNumId w:val="16"/>
+    <w:abstractNumId w:val="26"/>
   </w:num>
   <w:num w:numId="3">
-    <w:abstractNumId w:val="3"/>
+    <w:abstractNumId w:val="4"/>
   </w:num>
   <w:num w:numId="4">
-    <w:abstractNumId w:val="14"/>
+    <w:abstractNumId w:val="22"/>
   </w:num>
   <w:num w:numId="5">
-    <w:abstractNumId w:val="15"/>
+    <w:abstractNumId w:val="25"/>
   </w:num>
   <w:num w:numId="6">
-    <w:abstractNumId w:val="4"/>
+    <w:abstractNumId w:val="5"/>
   </w:num>
   <w:num w:numId="7">
-    <w:abstractNumId w:val="6"/>
+    <w:abstractNumId w:val="8"/>
   </w:num>
   <w:num w:numId="8">
-    <w:abstractNumId w:val="9"/>
+    <w:abstractNumId w:val="14"/>
   </w:num>
   <w:num w:numId="9">
     <w:abstractNumId w:val="1"/>
   </w:num>
   <w:num w:numId="10">
-    <w:abstractNumId w:val="17"/>
+    <w:abstractNumId w:val="28"/>
   </w:num>
   <w:num w:numId="11">
-    <w:abstractNumId w:val="10"/>
+    <w:abstractNumId w:val="15"/>
   </w:num>
   <w:num w:numId="12">
-    <w:abstractNumId w:val="2"/>
+    <w:abstractNumId w:val="3"/>
   </w:num>
   <w:num w:numId="13">
-    <w:abstractNumId w:val="15"/>
+    <w:abstractNumId w:val="25"/>
     <w:lvlOverride w:ilvl="0">
       <w:startOverride w:val="1"/>
     </w:lvlOverride>
   </w:num>
   <w:num w:numId="14">
-    <w:abstractNumId w:val="15"/>
+    <w:abstractNumId w:val="25"/>
     <w:lvlOverride w:ilvl="0">
       <w:startOverride w:val="1"/>
     </w:lvlOverride>
   </w:num>
   <w:num w:numId="15">
-    <w:abstractNumId w:val="6"/>
+    <w:abstractNumId w:val="8"/>
   </w:num>
   <w:num w:numId="16">
-    <w:abstractNumId w:val="17"/>
+    <w:abstractNumId w:val="28"/>
   </w:num>
   <w:num w:numId="17">
-    <w:abstractNumId w:val="9"/>
+    <w:abstractNumId w:val="14"/>
   </w:num>
   <w:num w:numId="18">
-    <w:abstractNumId w:val="10"/>
+    <w:abstractNumId w:val="15"/>
   </w:num>
   <w:num w:numId="19">
     <w:abstractNumId w:val="1"/>
   </w:num>
   <w:num w:numId="20">
-    <w:abstractNumId w:val="5"/>
+    <w:abstractNumId w:val="6"/>
   </w:num>
   <w:num w:numId="21">
-    <w:abstractNumId w:val="11"/>
+    <w:abstractNumId w:val="16"/>
   </w:num>
   <w:num w:numId="22">
-    <w:abstractNumId w:val="8"/>
+    <w:abstractNumId w:val="13"/>
   </w:num>
   <w:num w:numId="23">
     <w:abstractNumId w:val="0"/>
   </w:num>
   <w:num w:numId="24">
+    <w:abstractNumId w:val="20"/>
+  </w:num>
+  <w:num w:numId="25">
+    <w:abstractNumId w:val="21"/>
+  </w:num>
+  <w:num w:numId="26">
+    <w:abstractNumId w:val="17"/>
+  </w:num>
+  <w:num w:numId="27">
+    <w:abstractNumId w:val="7"/>
+  </w:num>
+  <w:num w:numId="28">
+    <w:abstractNumId w:val="23"/>
+  </w:num>
+  <w:num w:numId="29">
+    <w:abstractNumId w:val="10"/>
+  </w:num>
+  <w:num w:numId="30">
+    <w:abstractNumId w:val="2"/>
+  </w:num>
+  <w:num w:numId="31">
+    <w:abstractNumId w:val="18"/>
+  </w:num>
+  <w:num w:numId="32">
     <w:abstractNumId w:val="12"/>
   </w:num>
-  <w:num w:numId="25">
-    <w:abstractNumId w:val="13"/>
+  <w:num w:numId="33">
+    <w:abstractNumId w:val="24"/>
+  </w:num>
+  <w:num w:numId="34">
+    <w:abstractNumId w:val="11"/>
+  </w:num>
+  <w:num w:numId="35">
+    <w:abstractNumId w:val="19"/>
+  </w:num>
+  <w:num w:numId="36">
+    <w:abstractNumId w:val="27"/>
   </w:num>
 </w:numbering>
 </file>
@@ -3048,7 +5976,6 @@
   <w:style w:type="character" w:default="1" w:styleId="DefaultParagraphFont">
     <w:name w:val="Default Paragraph Font"/>
     <w:uiPriority w:val="1"/>
-    <w:semiHidden/>
     <w:unhideWhenUsed/>
   </w:style>
   <w:style w:type="table" w:default="1" w:styleId="TableNormal">
@@ -3863,6 +6790,27 @@
         <w:numId w:val="12"/>
       </w:numPr>
     </w:pPr>
+  </w:style>
+  <w:style w:type="paragraph" w:customStyle="1" w:styleId="Body">
+    <w:name w:val="Body"/>
+    <w:rsid w:val="00281C0A"/>
+    <w:pPr>
+      <w:pBdr>
+        <w:top w:val="nil"/>
+        <w:left w:val="nil"/>
+        <w:bottom w:val="nil"/>
+        <w:right w:val="nil"/>
+        <w:between w:val="nil"/>
+        <w:bar w:val="nil"/>
+      </w:pBdr>
+    </w:pPr>
+    <w:rPr>
+      <w:rFonts w:ascii="Calibri" w:eastAsia="Calibri" w:hAnsi="Calibri" w:cs="Calibri"/>
+      <w:color w:val="000000"/>
+      <w:u w:color="000000"/>
+      <w:bdr w:val="nil"/>
+      <w:lang w:eastAsia="zh-CN" w:bidi="ta-IN"/>
+    </w:rPr>
   </w:style>
 </w:styles>
 </file>
@@ -4152,7 +7100,7 @@
 </file>
 
 <file path=customXml/itemProps2.xml><?xml version="1.0" encoding="utf-8"?>
-<ds:datastoreItem xmlns:ds="http://schemas.openxmlformats.org/officeDocument/2006/customXml" ds:itemID="{E4602CB7-8E48-4C81-96A5-9BFE4F221C70}">
+<ds:datastoreItem xmlns:ds="http://schemas.openxmlformats.org/officeDocument/2006/customXml" ds:itemID="{AB40DAEC-9432-4D6F-B732-8AAAF3DF6DE7}">
   <ds:schemaRefs>
     <ds:schemaRef ds:uri="http://schemas.openxmlformats.org/officeDocument/2006/bibliography"/>
   </ds:schemaRefs>

</xml_diff>

<commit_message>
added section (signicat classes server )
</commit_message>
<xml_diff>
--- a/docs/Design document/Design Doc Final.docx
+++ b/docs/Design document/Design Doc Final.docx
@@ -3460,152 +3460,197 @@
           <w:lang w:val="en-US"/>
         </w:rPr>
       </w:pPr>
-      <w:bookmarkStart w:id="13" w:name="_GoBack"/>
+    </w:p>
+    <w:p>
+      <w:pPr>
+        <w:pStyle w:val="Heading2"/>
+      </w:pPr>
+      <w:bookmarkStart w:id="13" w:name="_Toc404352421"/>
+      <w:r>
+        <w:t>2.2 Significant classes</w:t>
+      </w:r>
       <w:bookmarkEnd w:id="13"/>
     </w:p>
     <w:p>
       <w:pPr>
-        <w:pStyle w:val="Heading2"/>
-      </w:pPr>
-      <w:bookmarkStart w:id="14" w:name="_Toc404352421"/>
-      <w:r>
-        <w:t>2.2 Significant classes</w:t>
+        <w:pStyle w:val="Heading3"/>
+      </w:pPr>
+      <w:bookmarkStart w:id="14" w:name="_Toc404352422"/>
+      <w:r>
+        <w:t xml:space="preserve">2.2.1 </w:t>
+      </w:r>
+      <w:proofErr w:type="spellStart"/>
+      <w:r>
+        <w:t>RPSRrec</w:t>
+      </w:r>
+      <w:proofErr w:type="spellEnd"/>
+      <w:r>
+        <w:t xml:space="preserve"> (Android program)</w:t>
       </w:r>
       <w:bookmarkEnd w:id="14"/>
     </w:p>
+    <w:p/>
+    <w:p>
+      <w:pPr>
+        <w:rPr>
+          <w:lang w:val="en-US"/>
+        </w:rPr>
+      </w:pPr>
+      <w:proofErr w:type="spellStart"/>
+      <w:r>
+        <w:rPr>
+          <w:lang w:val="en-US"/>
+        </w:rPr>
+        <w:t>AddRecord</w:t>
+      </w:r>
+      <w:proofErr w:type="spellEnd"/>
+      <w:r>
+        <w:rPr>
+          <w:lang w:val="en-US"/>
+        </w:rPr>
+        <w:t>: This will be the class used for adding new records.</w:t>
+      </w:r>
+    </w:p>
+    <w:p>
+      <w:pPr>
+        <w:rPr>
+          <w:lang w:val="en-US"/>
+        </w:rPr>
+      </w:pPr>
+      <w:proofErr w:type="spellStart"/>
+      <w:r>
+        <w:rPr>
+          <w:lang w:val="en-US"/>
+        </w:rPr>
+        <w:t>SubmitRecord</w:t>
+      </w:r>
+      <w:proofErr w:type="spellEnd"/>
+      <w:r>
+        <w:rPr>
+          <w:lang w:val="en-US"/>
+        </w:rPr>
+        <w:t>: This will be the method that communicates with the database and     sends the records to it.</w:t>
+      </w:r>
+    </w:p>
+    <w:p>
+      <w:pPr>
+        <w:rPr>
+          <w:lang w:val="en-US"/>
+        </w:rPr>
+      </w:pPr>
+      <w:proofErr w:type="spellStart"/>
+      <w:r>
+        <w:rPr>
+          <w:lang w:val="en-US"/>
+        </w:rPr>
+        <w:t>UserInfo</w:t>
+      </w:r>
+      <w:proofErr w:type="spellEnd"/>
+      <w:r>
+        <w:rPr>
+          <w:lang w:val="en-US"/>
+        </w:rPr>
+        <w:t xml:space="preserve">: This will be class that collects the </w:t>
+      </w:r>
+      <w:r>
+        <w:rPr>
+          <w:lang w:val="en-US"/>
+        </w:rPr>
+        <w:t>user’s</w:t>
+      </w:r>
+      <w:r>
+        <w:rPr>
+          <w:lang w:val="en-US"/>
+        </w:rPr>
+        <w:t xml:space="preserve"> information.</w:t>
+      </w:r>
+    </w:p>
+    <w:p>
+      <w:pPr>
+        <w:rPr>
+          <w:lang w:val="en-US"/>
+        </w:rPr>
+      </w:pPr>
+    </w:p>
     <w:p>
       <w:pPr>
         <w:pStyle w:val="Heading3"/>
       </w:pPr>
-      <w:bookmarkStart w:id="15" w:name="_Toc404352422"/>
-      <w:r>
-        <w:t xml:space="preserve">2.2.1 </w:t>
-      </w:r>
+      <w:bookmarkStart w:id="15" w:name="_Toc404352424"/>
+      <w:r>
+        <w:t xml:space="preserve">2.2.3 Server </w:t>
+      </w:r>
+      <w:r>
+        <w:t>(RPSRsrv)</w:t>
+      </w:r>
+      <w:bookmarkEnd w:id="15"/>
+    </w:p>
+    <w:p/>
+    <w:p>
       <w:proofErr w:type="spellStart"/>
       <w:r>
+        <w:t>ClientUpdates</w:t>
+      </w:r>
+      <w:proofErr w:type="spellEnd"/>
+      <w:r>
+        <w:t>: This will be used to serve any</w:t>
+      </w:r>
+      <w:r>
+        <w:t xml:space="preserve"> </w:t>
+      </w:r>
+      <w:proofErr w:type="spellStart"/>
+      <w:r>
         <w:t>RPSRrec</w:t>
       </w:r>
       <w:proofErr w:type="spellEnd"/>
       <w:r>
-        <w:t xml:space="preserve"> (Android program)</w:t>
-      </w:r>
-      <w:bookmarkEnd w:id="15"/>
-    </w:p>
-    <w:p/>
-    <w:p>
-      <w:pPr>
-        <w:rPr>
-          <w:lang w:val="en-US"/>
-        </w:rPr>
-      </w:pPr>
+        <w:t xml:space="preserve"> function required from the server</w:t>
+      </w:r>
+    </w:p>
+    <w:p>
       <w:proofErr w:type="spellStart"/>
       <w:r>
-        <w:rPr>
-          <w:lang w:val="en-US"/>
-        </w:rPr>
-        <w:t>AddRecord</w:t>
+        <w:t>AutoUpdates</w:t>
       </w:r>
       <w:proofErr w:type="spellEnd"/>
       <w:r>
-        <w:rPr>
-          <w:lang w:val="en-US"/>
-        </w:rPr>
-        <w:t>: This will be the class used for adding new records.</w:t>
-      </w:r>
-    </w:p>
-    <w:p>
-      <w:pPr>
-        <w:rPr>
-          <w:lang w:val="en-US"/>
-        </w:rPr>
-      </w:pPr>
+        <w:t>: changes any information (such as spices) that can be done without user input</w:t>
+      </w:r>
+    </w:p>
+    <w:p>
       <w:proofErr w:type="spellStart"/>
-      <w:r>
-        <w:rPr>
-          <w:lang w:val="en-US"/>
-        </w:rPr>
-        <w:t>SubmitRecord</w:t>
+      <w:proofErr w:type="gramStart"/>
+      <w:r>
+        <w:t>webUpdates</w:t>
       </w:r>
       <w:proofErr w:type="spellEnd"/>
-      <w:r>
-        <w:rPr>
-          <w:lang w:val="en-US"/>
-        </w:rPr>
-        <w:t>: This will be the method that communicates with the database and     sends the records to it.</w:t>
-      </w:r>
-    </w:p>
-    <w:p>
-      <w:pPr>
-        <w:rPr>
-          <w:lang w:val="en-US"/>
-        </w:rPr>
-      </w:pPr>
+      <w:proofErr w:type="gramEnd"/>
+      <w:r>
+        <w:t xml:space="preserve">: </w:t>
+      </w:r>
+      <w:r>
+        <w:t>This will be used to serve any</w:t>
+      </w:r>
+      <w:r>
+        <w:t xml:space="preserve"> </w:t>
+      </w:r>
       <w:proofErr w:type="spellStart"/>
       <w:r>
-        <w:rPr>
-          <w:lang w:val="en-US"/>
-        </w:rPr>
-        <w:t>UserInfo</w:t>
+        <w:t>RPSRview</w:t>
       </w:r>
       <w:proofErr w:type="spellEnd"/>
       <w:r>
-        <w:rPr>
-          <w:lang w:val="en-US"/>
-        </w:rPr>
-        <w:t xml:space="preserve">: This will be class that collects the </w:t>
-      </w:r>
-      <w:r>
-        <w:rPr>
-          <w:lang w:val="en-US"/>
-        </w:rPr>
-        <w:t>user’s</w:t>
-      </w:r>
-      <w:r>
-        <w:rPr>
-          <w:lang w:val="en-US"/>
-        </w:rPr>
-        <w:t xml:space="preserve"> information.</w:t>
-      </w:r>
-    </w:p>
-    <w:p>
-      <w:pPr>
-        <w:rPr>
-          <w:lang w:val="en-US"/>
-        </w:rPr>
-      </w:pPr>
-    </w:p>
-    <w:p>
-      <w:pPr>
-        <w:pStyle w:val="Heading3"/>
-      </w:pPr>
-      <w:bookmarkStart w:id="16" w:name="_Toc404352424"/>
-      <w:r>
-        <w:t xml:space="preserve">2.2.3 Server </w:t>
-      </w:r>
-      <w:r>
-        <w:t>(RPSRsrv)</w:t>
-      </w:r>
+        <w:t xml:space="preserve"> function</w:t>
+      </w:r>
+      <w:r>
+        <w:t>s</w:t>
+      </w:r>
+      <w:r>
+        <w:t xml:space="preserve"> required from the server</w:t>
+      </w:r>
+      <w:bookmarkStart w:id="16" w:name="_GoBack"/>
       <w:bookmarkEnd w:id="16"/>
     </w:p>
-    <w:p/>
-    <w:p>
-      <w:pPr>
-        <w:ind w:firstLine="720"/>
-      </w:pPr>
-      <w:r>
-        <w:rPr>
-          <w:color w:val="FF0000"/>
-        </w:rPr>
-        <w:t xml:space="preserve">MISSING </w:t>
-      </w:r>
-      <w:r>
-        <w:rPr>
-          <w:color w:val="FF0000"/>
-        </w:rPr>
-        <w:t xml:space="preserve">(NOT POSTED TO GITHUB) </w:t>
-      </w:r>
-    </w:p>
-    <w:p/>
     <w:p>
       <w:pPr>
         <w:rPr>
@@ -8020,7 +8065,7 @@
           <v:shape id="_x0000_i1025" type="#_x0000_t75" style="width:451.5pt;height:657pt" o:ole="">
             <v:imagedata r:id="rId12" o:title=""/>
           </v:shape>
-          <o:OLEObject Type="Embed" ProgID="Word.OpenDocumentText.12" ShapeID="_x0000_i1025" DrawAspect="Content" ObjectID="_1478351258" r:id="rId13"/>
+          <o:OLEObject Type="Embed" ProgID="Word.OpenDocumentText.12" ShapeID="_x0000_i1025" DrawAspect="Content" ObjectID="_1478359615" r:id="rId13"/>
         </w:object>
       </w:r>
     </w:p>
@@ -12507,6 +12552,7 @@
   <w:style w:type="character" w:default="1" w:styleId="DefaultParagraphFont">
     <w:name w:val="Default Paragraph Font"/>
     <w:uiPriority w:val="1"/>
+    <w:semiHidden/>
     <w:unhideWhenUsed/>
   </w:style>
   <w:style w:type="table" w:default="1" w:styleId="TableNormal">
@@ -13994,7 +14040,7 @@
 </file>
 
 <file path=customXml/itemProps2.xml><?xml version="1.0" encoding="utf-8"?>
-<ds:datastoreItem xmlns:ds="http://schemas.openxmlformats.org/officeDocument/2006/customXml" ds:itemID="{C01EAE67-7B35-4B94-A4E2-5C92E7638550}">
+<ds:datastoreItem xmlns:ds="http://schemas.openxmlformats.org/officeDocument/2006/customXml" ds:itemID="{30D29720-837D-4F14-9ECC-1B3F9670A7AF}">
   <ds:schemaRefs>
     <ds:schemaRef ds:uri="http://schemas.openxmlformats.org/officeDocument/2006/bibliography"/>
   </ds:schemaRefs>

</xml_diff>

<commit_message>
added socts work to final
</commit_message>
<xml_diff>
--- a/docs/Design document/Design Doc Final.docx
+++ b/docs/Design document/Design Doc Final.docx
@@ -614,7 +614,7 @@
       <w:pPr>
         <w:pStyle w:val="Heading1"/>
       </w:pPr>
-      <w:bookmarkStart w:id="0" w:name="_Toc404352411"/>
+      <w:bookmarkStart w:id="0" w:name="_Toc404618242"/>
       <w:r>
         <w:lastRenderedPageBreak/>
         <w:t>Authors</w:t>
@@ -769,7 +769,7 @@
           <w:r>
             <w:fldChar w:fldCharType="separate"/>
           </w:r>
-          <w:hyperlink w:anchor="_Toc404352411" w:history="1">
+          <w:hyperlink w:anchor="_Toc404618242" w:history="1">
             <w:r>
               <w:rPr>
                 <w:rStyle w:val="Hyperlink"/>
@@ -796,7 +796,7 @@
                 <w:noProof/>
                 <w:webHidden/>
               </w:rPr>
-              <w:instrText xml:space="preserve"> PAGEREF _Toc404352411 \h </w:instrText>
+              <w:instrText xml:space="preserve"> PAGEREF _Toc404618242 \h </w:instrText>
             </w:r>
             <w:r>
               <w:rPr>
@@ -838,7 +838,7 @@
               <w:lang w:eastAsia="en-GB"/>
             </w:rPr>
           </w:pPr>
-          <w:hyperlink w:anchor="_Toc404352412" w:history="1">
+          <w:hyperlink w:anchor="_Toc404618243" w:history="1">
             <w:r>
               <w:rPr>
                 <w:rStyle w:val="Hyperlink"/>
@@ -866,7 +866,7 @@
                 <w:noProof/>
                 <w:webHidden/>
               </w:rPr>
-              <w:instrText xml:space="preserve"> PAGEREF _Toc404352412 \h </w:instrText>
+              <w:instrText xml:space="preserve"> PAGEREF _Toc404618243 \h </w:instrText>
             </w:r>
             <w:r>
               <w:rPr>
@@ -909,7 +909,7 @@
               <w:lang w:eastAsia="en-GB"/>
             </w:rPr>
           </w:pPr>
-          <w:hyperlink w:anchor="_Toc404352413" w:history="1">
+          <w:hyperlink w:anchor="_Toc404618244" w:history="1">
             <w:r>
               <w:rPr>
                 <w:rStyle w:val="Hyperlink"/>
@@ -952,7 +952,7 @@
                 <w:noProof/>
                 <w:webHidden/>
               </w:rPr>
-              <w:instrText xml:space="preserve"> PAGEREF _Toc404352413 \h </w:instrText>
+              <w:instrText xml:space="preserve"> PAGEREF _Toc404618244 \h </w:instrText>
             </w:r>
             <w:r>
               <w:rPr>
@@ -995,7 +995,7 @@
               <w:lang w:eastAsia="en-GB"/>
             </w:rPr>
           </w:pPr>
-          <w:hyperlink w:anchor="_Toc404352414" w:history="1">
+          <w:hyperlink w:anchor="_Toc404618245" w:history="1">
             <w:r>
               <w:rPr>
                 <w:rStyle w:val="Hyperlink"/>
@@ -1038,7 +1038,7 @@
                 <w:noProof/>
                 <w:webHidden/>
               </w:rPr>
-              <w:instrText xml:space="preserve"> PAGEREF _Toc404352414 \h </w:instrText>
+              <w:instrText xml:space="preserve"> PAGEREF _Toc404618245 \h </w:instrText>
             </w:r>
             <w:r>
               <w:rPr>
@@ -1081,7 +1081,7 @@
               <w:lang w:eastAsia="en-GB"/>
             </w:rPr>
           </w:pPr>
-          <w:hyperlink w:anchor="_Toc404352415" w:history="1">
+          <w:hyperlink w:anchor="_Toc404618246" w:history="1">
             <w:r>
               <w:rPr>
                 <w:rStyle w:val="Hyperlink"/>
@@ -1124,7 +1124,7 @@
                 <w:noProof/>
                 <w:webHidden/>
               </w:rPr>
-              <w:instrText xml:space="preserve"> PAGEREF _Toc404352415 \h </w:instrText>
+              <w:instrText xml:space="preserve"> PAGEREF _Toc404618246 \h </w:instrText>
             </w:r>
             <w:r>
               <w:rPr>
@@ -1166,7 +1166,7 @@
               <w:lang w:eastAsia="en-GB"/>
             </w:rPr>
           </w:pPr>
-          <w:hyperlink w:anchor="_Toc404352416" w:history="1">
+          <w:hyperlink w:anchor="_Toc404618247" w:history="1">
             <w:r>
               <w:rPr>
                 <w:rStyle w:val="Hyperlink"/>
@@ -1193,7 +1193,7 @@
                 <w:noProof/>
                 <w:webHidden/>
               </w:rPr>
-              <w:instrText xml:space="preserve"> PAGEREF _Toc404352416 \h </w:instrText>
+              <w:instrText xml:space="preserve"> PAGEREF _Toc404618247 \h </w:instrText>
             </w:r>
             <w:r>
               <w:rPr>
@@ -1235,7 +1235,7 @@
               <w:lang w:eastAsia="en-GB"/>
             </w:rPr>
           </w:pPr>
-          <w:hyperlink w:anchor="_Toc404352417" w:history="1">
+          <w:hyperlink w:anchor="_Toc404618248" w:history="1">
             <w:r>
               <w:rPr>
                 <w:rStyle w:val="Hyperlink"/>
@@ -1262,7 +1262,7 @@
                 <w:noProof/>
                 <w:webHidden/>
               </w:rPr>
-              <w:instrText xml:space="preserve"> PAGEREF _Toc404352417 \h </w:instrText>
+              <w:instrText xml:space="preserve"> PAGEREF _Toc404618248 \h </w:instrText>
             </w:r>
             <w:r>
               <w:rPr>
@@ -1304,7 +1304,7 @@
               <w:lang w:eastAsia="en-GB"/>
             </w:rPr>
           </w:pPr>
-          <w:hyperlink w:anchor="_Toc404352418" w:history="1">
+          <w:hyperlink w:anchor="_Toc404618249" w:history="1">
             <w:r>
               <w:rPr>
                 <w:rStyle w:val="Hyperlink"/>
@@ -1331,7 +1331,7 @@
                 <w:noProof/>
                 <w:webHidden/>
               </w:rPr>
-              <w:instrText xml:space="preserve"> PAGEREF _Toc404352418 \h </w:instrText>
+              <w:instrText xml:space="preserve"> PAGEREF _Toc404618249 \h </w:instrText>
             </w:r>
             <w:r>
               <w:rPr>
@@ -1373,7 +1373,7 @@
               <w:lang w:eastAsia="en-GB"/>
             </w:rPr>
           </w:pPr>
-          <w:hyperlink w:anchor="_Toc404352419" w:history="1">
+          <w:hyperlink w:anchor="_Toc404618250" w:history="1">
             <w:r>
               <w:rPr>
                 <w:rStyle w:val="Hyperlink"/>
@@ -1400,7 +1400,7 @@
                 <w:noProof/>
                 <w:webHidden/>
               </w:rPr>
-              <w:instrText xml:space="preserve"> PAGEREF _Toc404352419 \h </w:instrText>
+              <w:instrText xml:space="preserve"> PAGEREF _Toc404618250 \h </w:instrText>
             </w:r>
             <w:r>
               <w:rPr>
@@ -1442,7 +1442,7 @@
               <w:lang w:eastAsia="en-GB"/>
             </w:rPr>
           </w:pPr>
-          <w:hyperlink w:anchor="_Toc404352420" w:history="1">
+          <w:hyperlink w:anchor="_Toc404618251" w:history="1">
             <w:r>
               <w:rPr>
                 <w:rStyle w:val="Hyperlink"/>
@@ -1469,7 +1469,7 @@
                 <w:noProof/>
                 <w:webHidden/>
               </w:rPr>
-              <w:instrText xml:space="preserve"> PAGEREF _Toc404352420 \h </w:instrText>
+              <w:instrText xml:space="preserve"> PAGEREF _Toc404618251 \h </w:instrText>
             </w:r>
             <w:r>
               <w:rPr>
@@ -1511,7 +1511,7 @@
               <w:lang w:eastAsia="en-GB"/>
             </w:rPr>
           </w:pPr>
-          <w:hyperlink w:anchor="_Toc404352421" w:history="1">
+          <w:hyperlink w:anchor="_Toc404618252" w:history="1">
             <w:r>
               <w:rPr>
                 <w:rStyle w:val="Hyperlink"/>
@@ -1538,7 +1538,7 @@
                 <w:noProof/>
                 <w:webHidden/>
               </w:rPr>
-              <w:instrText xml:space="preserve"> PAGEREF _Toc404352421 \h </w:instrText>
+              <w:instrText xml:space="preserve"> PAGEREF _Toc404618252 \h </w:instrText>
             </w:r>
             <w:r>
               <w:rPr>
@@ -1558,7 +1558,7 @@
                 <w:noProof/>
                 <w:webHidden/>
               </w:rPr>
-              <w:t>4</w:t>
+              <w:t>5</w:t>
             </w:r>
             <w:r>
               <w:rPr>
@@ -1580,7 +1580,7 @@
               <w:lang w:eastAsia="en-GB"/>
             </w:rPr>
           </w:pPr>
-          <w:hyperlink w:anchor="_Toc404352422" w:history="1">
+          <w:hyperlink w:anchor="_Toc404618253" w:history="1">
             <w:r>
               <w:rPr>
                 <w:rStyle w:val="Hyperlink"/>
@@ -1607,7 +1607,7 @@
                 <w:noProof/>
                 <w:webHidden/>
               </w:rPr>
-              <w:instrText xml:space="preserve"> PAGEREF _Toc404352422 \h </w:instrText>
+              <w:instrText xml:space="preserve"> PAGEREF _Toc404618253 \h </w:instrText>
             </w:r>
             <w:r>
               <w:rPr>
@@ -1627,7 +1627,7 @@
                 <w:noProof/>
                 <w:webHidden/>
               </w:rPr>
-              <w:t>4</w:t>
+              <w:t>5</w:t>
             </w:r>
             <w:r>
               <w:rPr>
@@ -1649,13 +1649,13 @@
               <w:lang w:eastAsia="en-GB"/>
             </w:rPr>
           </w:pPr>
-          <w:hyperlink w:anchor="_Toc404352423" w:history="1">
+          <w:hyperlink w:anchor="_Toc404618254" w:history="1">
             <w:r>
               <w:rPr>
                 <w:rStyle w:val="Hyperlink"/>
                 <w:noProof/>
               </w:rPr>
-              <w:t>2.2.2 RPSRview (Web Interface)</w:t>
+              <w:t>2.2.3 Server (RPSRsrv)</w:t>
             </w:r>
             <w:r>
               <w:rPr>
@@ -1676,7 +1676,7 @@
                 <w:noProof/>
                 <w:webHidden/>
               </w:rPr>
-              <w:instrText xml:space="preserve"> PAGEREF _Toc404352423 \h </w:instrText>
+              <w:instrText xml:space="preserve"> PAGEREF _Toc404618254 \h </w:instrText>
             </w:r>
             <w:r>
               <w:rPr>
@@ -1696,7 +1696,145 @@
                 <w:noProof/>
                 <w:webHidden/>
               </w:rPr>
-              <w:t>4</w:t>
+              <w:t>5</w:t>
+            </w:r>
+            <w:r>
+              <w:rPr>
+                <w:noProof/>
+                <w:webHidden/>
+              </w:rPr>
+              <w:fldChar w:fldCharType="end"/>
+            </w:r>
+          </w:hyperlink>
+        </w:p>
+        <w:p>
+          <w:pPr>
+            <w:pStyle w:val="TOC1"/>
+            <w:tabs>
+              <w:tab w:val="right" w:leader="dot" w:pos="9016"/>
+            </w:tabs>
+            <w:rPr>
+              <w:noProof/>
+              <w:lang w:eastAsia="en-GB"/>
+            </w:rPr>
+          </w:pPr>
+          <w:hyperlink w:anchor="_Toc404618255" w:history="1">
+            <w:r>
+              <w:rPr>
+                <w:rStyle w:val="Hyperlink"/>
+                <w:noProof/>
+              </w:rPr>
+              <w:t>3 Dependency description</w:t>
+            </w:r>
+            <w:r>
+              <w:rPr>
+                <w:noProof/>
+                <w:webHidden/>
+              </w:rPr>
+              <w:tab/>
+            </w:r>
+            <w:r>
+              <w:rPr>
+                <w:noProof/>
+                <w:webHidden/>
+              </w:rPr>
+              <w:fldChar w:fldCharType="begin"/>
+            </w:r>
+            <w:r>
+              <w:rPr>
+                <w:noProof/>
+                <w:webHidden/>
+              </w:rPr>
+              <w:instrText xml:space="preserve"> PAGEREF _Toc404618255 \h </w:instrText>
+            </w:r>
+            <w:r>
+              <w:rPr>
+                <w:noProof/>
+                <w:webHidden/>
+              </w:rPr>
+            </w:r>
+            <w:r>
+              <w:rPr>
+                <w:noProof/>
+                <w:webHidden/>
+              </w:rPr>
+              <w:fldChar w:fldCharType="separate"/>
+            </w:r>
+            <w:r>
+              <w:rPr>
+                <w:noProof/>
+                <w:webHidden/>
+              </w:rPr>
+              <w:t>6</w:t>
+            </w:r>
+            <w:r>
+              <w:rPr>
+                <w:noProof/>
+                <w:webHidden/>
+              </w:rPr>
+              <w:fldChar w:fldCharType="end"/>
+            </w:r>
+          </w:hyperlink>
+        </w:p>
+        <w:p>
+          <w:pPr>
+            <w:pStyle w:val="TOC2"/>
+            <w:tabs>
+              <w:tab w:val="right" w:leader="dot" w:pos="9016"/>
+            </w:tabs>
+            <w:rPr>
+              <w:noProof/>
+              <w:lang w:eastAsia="en-GB"/>
+            </w:rPr>
+          </w:pPr>
+          <w:hyperlink w:anchor="_Toc404618256" w:history="1">
+            <w:r>
+              <w:rPr>
+                <w:rStyle w:val="Hyperlink"/>
+                <w:noProof/>
+              </w:rPr>
+              <w:t>3.1 Component Diagrams</w:t>
+            </w:r>
+            <w:r>
+              <w:rPr>
+                <w:noProof/>
+                <w:webHidden/>
+              </w:rPr>
+              <w:tab/>
+            </w:r>
+            <w:r>
+              <w:rPr>
+                <w:noProof/>
+                <w:webHidden/>
+              </w:rPr>
+              <w:fldChar w:fldCharType="begin"/>
+            </w:r>
+            <w:r>
+              <w:rPr>
+                <w:noProof/>
+                <w:webHidden/>
+              </w:rPr>
+              <w:instrText xml:space="preserve"> PAGEREF _Toc404618256 \h </w:instrText>
+            </w:r>
+            <w:r>
+              <w:rPr>
+                <w:noProof/>
+                <w:webHidden/>
+              </w:rPr>
+            </w:r>
+            <w:r>
+              <w:rPr>
+                <w:noProof/>
+                <w:webHidden/>
+              </w:rPr>
+              <w:fldChar w:fldCharType="separate"/>
+            </w:r>
+            <w:r>
+              <w:rPr>
+                <w:noProof/>
+                <w:webHidden/>
+              </w:rPr>
+              <w:t>6</w:t>
             </w:r>
             <w:r>
               <w:rPr>
@@ -1718,13 +1856,13 @@
               <w:lang w:eastAsia="en-GB"/>
             </w:rPr>
           </w:pPr>
-          <w:hyperlink w:anchor="_Toc404352424" w:history="1">
+          <w:hyperlink w:anchor="_Toc404618257" w:history="1">
             <w:r>
               <w:rPr>
                 <w:rStyle w:val="Hyperlink"/>
                 <w:noProof/>
               </w:rPr>
-              <w:t>2.2.3 Server (RPSRsrv)</w:t>
+              <w:t>3.1.1 Components Diagram for Web Interface (RPSRview)</w:t>
             </w:r>
             <w:r>
               <w:rPr>
@@ -1745,7 +1883,7 @@
                 <w:noProof/>
                 <w:webHidden/>
               </w:rPr>
-              <w:instrText xml:space="preserve"> PAGEREF _Toc404352424 \h </w:instrText>
+              <w:instrText xml:space="preserve"> PAGEREF _Toc404618257 \h </w:instrText>
             </w:r>
             <w:r>
               <w:rPr>
@@ -1765,7 +1903,421 @@
                 <w:noProof/>
                 <w:webHidden/>
               </w:rPr>
-              <w:t>4</w:t>
+              <w:t>6</w:t>
+            </w:r>
+            <w:r>
+              <w:rPr>
+                <w:noProof/>
+                <w:webHidden/>
+              </w:rPr>
+              <w:fldChar w:fldCharType="end"/>
+            </w:r>
+          </w:hyperlink>
+        </w:p>
+        <w:p>
+          <w:pPr>
+            <w:pStyle w:val="TOC3"/>
+            <w:tabs>
+              <w:tab w:val="right" w:leader="dot" w:pos="9016"/>
+            </w:tabs>
+            <w:rPr>
+              <w:noProof/>
+              <w:lang w:eastAsia="en-GB"/>
+            </w:rPr>
+          </w:pPr>
+          <w:hyperlink w:anchor="_Toc404618258" w:history="1">
+            <w:r>
+              <w:rPr>
+                <w:rStyle w:val="Hyperlink"/>
+                <w:noProof/>
+              </w:rPr>
+              <w:t>3.1.2 Components Diagram for Server (RPSRsrv)</w:t>
+            </w:r>
+            <w:r>
+              <w:rPr>
+                <w:noProof/>
+                <w:webHidden/>
+              </w:rPr>
+              <w:tab/>
+            </w:r>
+            <w:r>
+              <w:rPr>
+                <w:noProof/>
+                <w:webHidden/>
+              </w:rPr>
+              <w:fldChar w:fldCharType="begin"/>
+            </w:r>
+            <w:r>
+              <w:rPr>
+                <w:noProof/>
+                <w:webHidden/>
+              </w:rPr>
+              <w:instrText xml:space="preserve"> PAGEREF _Toc404618258 \h </w:instrText>
+            </w:r>
+            <w:r>
+              <w:rPr>
+                <w:noProof/>
+                <w:webHidden/>
+              </w:rPr>
+            </w:r>
+            <w:r>
+              <w:rPr>
+                <w:noProof/>
+                <w:webHidden/>
+              </w:rPr>
+              <w:fldChar w:fldCharType="separate"/>
+            </w:r>
+            <w:r>
+              <w:rPr>
+                <w:noProof/>
+                <w:webHidden/>
+              </w:rPr>
+              <w:t>6</w:t>
+            </w:r>
+            <w:r>
+              <w:rPr>
+                <w:noProof/>
+                <w:webHidden/>
+              </w:rPr>
+              <w:fldChar w:fldCharType="end"/>
+            </w:r>
+          </w:hyperlink>
+        </w:p>
+        <w:p>
+          <w:pPr>
+            <w:pStyle w:val="TOC3"/>
+            <w:tabs>
+              <w:tab w:val="right" w:leader="dot" w:pos="9016"/>
+            </w:tabs>
+            <w:rPr>
+              <w:noProof/>
+              <w:lang w:eastAsia="en-GB"/>
+            </w:rPr>
+          </w:pPr>
+          <w:hyperlink w:anchor="_Toc404618259" w:history="1">
+            <w:r>
+              <w:rPr>
+                <w:rStyle w:val="Hyperlink"/>
+                <w:noProof/>
+              </w:rPr>
+              <w:t>3.1.3 Components Diagram for Android application (RPSRrec)</w:t>
+            </w:r>
+            <w:r>
+              <w:rPr>
+                <w:noProof/>
+                <w:webHidden/>
+              </w:rPr>
+              <w:tab/>
+            </w:r>
+            <w:r>
+              <w:rPr>
+                <w:noProof/>
+                <w:webHidden/>
+              </w:rPr>
+              <w:fldChar w:fldCharType="begin"/>
+            </w:r>
+            <w:r>
+              <w:rPr>
+                <w:noProof/>
+                <w:webHidden/>
+              </w:rPr>
+              <w:instrText xml:space="preserve"> PAGEREF _Toc404618259 \h </w:instrText>
+            </w:r>
+            <w:r>
+              <w:rPr>
+                <w:noProof/>
+                <w:webHidden/>
+              </w:rPr>
+            </w:r>
+            <w:r>
+              <w:rPr>
+                <w:noProof/>
+                <w:webHidden/>
+              </w:rPr>
+              <w:fldChar w:fldCharType="separate"/>
+            </w:r>
+            <w:r>
+              <w:rPr>
+                <w:noProof/>
+                <w:webHidden/>
+              </w:rPr>
+              <w:t>7</w:t>
+            </w:r>
+            <w:r>
+              <w:rPr>
+                <w:noProof/>
+                <w:webHidden/>
+              </w:rPr>
+              <w:fldChar w:fldCharType="end"/>
+            </w:r>
+          </w:hyperlink>
+        </w:p>
+        <w:p>
+          <w:pPr>
+            <w:pStyle w:val="TOC2"/>
+            <w:tabs>
+              <w:tab w:val="right" w:leader="dot" w:pos="9016"/>
+            </w:tabs>
+            <w:rPr>
+              <w:noProof/>
+              <w:lang w:eastAsia="en-GB"/>
+            </w:rPr>
+          </w:pPr>
+          <w:hyperlink w:anchor="_Toc404618260" w:history="1">
+            <w:r>
+              <w:rPr>
+                <w:rStyle w:val="Hyperlink"/>
+                <w:noProof/>
+              </w:rPr>
+              <w:t>3.2 Compilation / inheritance dependencies</w:t>
+            </w:r>
+            <w:r>
+              <w:rPr>
+                <w:noProof/>
+                <w:webHidden/>
+              </w:rPr>
+              <w:tab/>
+            </w:r>
+            <w:r>
+              <w:rPr>
+                <w:noProof/>
+                <w:webHidden/>
+              </w:rPr>
+              <w:fldChar w:fldCharType="begin"/>
+            </w:r>
+            <w:r>
+              <w:rPr>
+                <w:noProof/>
+                <w:webHidden/>
+              </w:rPr>
+              <w:instrText xml:space="preserve"> PAGEREF _Toc404618260 \h </w:instrText>
+            </w:r>
+            <w:r>
+              <w:rPr>
+                <w:noProof/>
+                <w:webHidden/>
+              </w:rPr>
+            </w:r>
+            <w:r>
+              <w:rPr>
+                <w:noProof/>
+                <w:webHidden/>
+              </w:rPr>
+              <w:fldChar w:fldCharType="separate"/>
+            </w:r>
+            <w:r>
+              <w:rPr>
+                <w:noProof/>
+                <w:webHidden/>
+              </w:rPr>
+              <w:t>7</w:t>
+            </w:r>
+            <w:r>
+              <w:rPr>
+                <w:noProof/>
+                <w:webHidden/>
+              </w:rPr>
+              <w:fldChar w:fldCharType="end"/>
+            </w:r>
+          </w:hyperlink>
+        </w:p>
+        <w:p>
+          <w:pPr>
+            <w:pStyle w:val="TOC3"/>
+            <w:tabs>
+              <w:tab w:val="right" w:leader="dot" w:pos="9016"/>
+            </w:tabs>
+            <w:rPr>
+              <w:noProof/>
+              <w:lang w:eastAsia="en-GB"/>
+            </w:rPr>
+          </w:pPr>
+          <w:hyperlink w:anchor="_Toc404618261" w:history="1">
+            <w:r>
+              <w:rPr>
+                <w:rStyle w:val="Hyperlink"/>
+                <w:noProof/>
+              </w:rPr>
+              <w:t>3.2.1 For Android application (RPSRrec)</w:t>
+            </w:r>
+            <w:r>
+              <w:rPr>
+                <w:noProof/>
+                <w:webHidden/>
+              </w:rPr>
+              <w:tab/>
+            </w:r>
+            <w:r>
+              <w:rPr>
+                <w:noProof/>
+                <w:webHidden/>
+              </w:rPr>
+              <w:fldChar w:fldCharType="begin"/>
+            </w:r>
+            <w:r>
+              <w:rPr>
+                <w:noProof/>
+                <w:webHidden/>
+              </w:rPr>
+              <w:instrText xml:space="preserve"> PAGEREF _Toc404618261 \h </w:instrText>
+            </w:r>
+            <w:r>
+              <w:rPr>
+                <w:noProof/>
+                <w:webHidden/>
+              </w:rPr>
+            </w:r>
+            <w:r>
+              <w:rPr>
+                <w:noProof/>
+                <w:webHidden/>
+              </w:rPr>
+              <w:fldChar w:fldCharType="separate"/>
+            </w:r>
+            <w:r>
+              <w:rPr>
+                <w:noProof/>
+                <w:webHidden/>
+              </w:rPr>
+              <w:t>7</w:t>
+            </w:r>
+            <w:r>
+              <w:rPr>
+                <w:noProof/>
+                <w:webHidden/>
+              </w:rPr>
+              <w:fldChar w:fldCharType="end"/>
+            </w:r>
+          </w:hyperlink>
+        </w:p>
+        <w:p>
+          <w:pPr>
+            <w:pStyle w:val="TOC3"/>
+            <w:tabs>
+              <w:tab w:val="right" w:leader="dot" w:pos="9016"/>
+            </w:tabs>
+            <w:rPr>
+              <w:noProof/>
+              <w:lang w:eastAsia="en-GB"/>
+            </w:rPr>
+          </w:pPr>
+          <w:hyperlink w:anchor="_Toc404618262" w:history="1">
+            <w:r>
+              <w:rPr>
+                <w:rStyle w:val="Hyperlink"/>
+                <w:noProof/>
+              </w:rPr>
+              <w:t>3.2.2 For Server (RPSRsrv)</w:t>
+            </w:r>
+            <w:r>
+              <w:rPr>
+                <w:noProof/>
+                <w:webHidden/>
+              </w:rPr>
+              <w:tab/>
+            </w:r>
+            <w:r>
+              <w:rPr>
+                <w:noProof/>
+                <w:webHidden/>
+              </w:rPr>
+              <w:fldChar w:fldCharType="begin"/>
+            </w:r>
+            <w:r>
+              <w:rPr>
+                <w:noProof/>
+                <w:webHidden/>
+              </w:rPr>
+              <w:instrText xml:space="preserve"> PAGEREF _Toc404618262 \h </w:instrText>
+            </w:r>
+            <w:r>
+              <w:rPr>
+                <w:noProof/>
+                <w:webHidden/>
+              </w:rPr>
+            </w:r>
+            <w:r>
+              <w:rPr>
+                <w:noProof/>
+                <w:webHidden/>
+              </w:rPr>
+              <w:fldChar w:fldCharType="separate"/>
+            </w:r>
+            <w:r>
+              <w:rPr>
+                <w:noProof/>
+                <w:webHidden/>
+              </w:rPr>
+              <w:t>7</w:t>
+            </w:r>
+            <w:r>
+              <w:rPr>
+                <w:noProof/>
+                <w:webHidden/>
+              </w:rPr>
+              <w:fldChar w:fldCharType="end"/>
+            </w:r>
+          </w:hyperlink>
+        </w:p>
+        <w:p>
+          <w:pPr>
+            <w:pStyle w:val="TOC3"/>
+            <w:tabs>
+              <w:tab w:val="right" w:leader="dot" w:pos="9016"/>
+            </w:tabs>
+            <w:rPr>
+              <w:noProof/>
+              <w:lang w:eastAsia="en-GB"/>
+            </w:rPr>
+          </w:pPr>
+          <w:hyperlink w:anchor="_Toc404618263" w:history="1">
+            <w:r>
+              <w:rPr>
+                <w:rStyle w:val="Hyperlink"/>
+                <w:noProof/>
+              </w:rPr>
+              <w:t>3.2.3 For Web Interface (RPSRview)</w:t>
+            </w:r>
+            <w:r>
+              <w:rPr>
+                <w:noProof/>
+                <w:webHidden/>
+              </w:rPr>
+              <w:tab/>
+            </w:r>
+            <w:r>
+              <w:rPr>
+                <w:noProof/>
+                <w:webHidden/>
+              </w:rPr>
+              <w:fldChar w:fldCharType="begin"/>
+            </w:r>
+            <w:r>
+              <w:rPr>
+                <w:noProof/>
+                <w:webHidden/>
+              </w:rPr>
+              <w:instrText xml:space="preserve"> PAGEREF _Toc404618263 \h </w:instrText>
+            </w:r>
+            <w:r>
+              <w:rPr>
+                <w:noProof/>
+                <w:webHidden/>
+              </w:rPr>
+            </w:r>
+            <w:r>
+              <w:rPr>
+                <w:noProof/>
+                <w:webHidden/>
+              </w:rPr>
+              <w:fldChar w:fldCharType="separate"/>
+            </w:r>
+            <w:r>
+              <w:rPr>
+                <w:noProof/>
+                <w:webHidden/>
+              </w:rPr>
+              <w:t>7</w:t>
             </w:r>
             <w:r>
               <w:rPr>
@@ -1787,13 +2339,13 @@
               <w:lang w:eastAsia="en-GB"/>
             </w:rPr>
           </w:pPr>
-          <w:hyperlink w:anchor="_Toc404352425" w:history="1">
+          <w:hyperlink w:anchor="_Toc404618264" w:history="1">
             <w:r>
               <w:rPr>
                 <w:rStyle w:val="Hyperlink"/>
                 <w:noProof/>
               </w:rPr>
-              <w:t>3 Dependency description</w:t>
+              <w:t>4 Class interface description</w:t>
             </w:r>
             <w:r>
               <w:rPr>
@@ -1814,7 +2366,7 @@
                 <w:noProof/>
                 <w:webHidden/>
               </w:rPr>
-              <w:instrText xml:space="preserve"> PAGEREF _Toc404352425 \h </w:instrText>
+              <w:instrText xml:space="preserve"> PAGEREF _Toc404618264 \h </w:instrText>
             </w:r>
             <w:r>
               <w:rPr>
@@ -1834,76 +2386,7 @@
                 <w:noProof/>
                 <w:webHidden/>
               </w:rPr>
-              <w:t>6</w:t>
-            </w:r>
-            <w:r>
-              <w:rPr>
-                <w:noProof/>
-                <w:webHidden/>
-              </w:rPr>
-              <w:fldChar w:fldCharType="end"/>
-            </w:r>
-          </w:hyperlink>
-        </w:p>
-        <w:p>
-          <w:pPr>
-            <w:pStyle w:val="TOC2"/>
-            <w:tabs>
-              <w:tab w:val="right" w:leader="dot" w:pos="9016"/>
-            </w:tabs>
-            <w:rPr>
-              <w:noProof/>
-              <w:lang w:eastAsia="en-GB"/>
-            </w:rPr>
-          </w:pPr>
-          <w:hyperlink w:anchor="_Toc404352426" w:history="1">
-            <w:r>
-              <w:rPr>
-                <w:rStyle w:val="Hyperlink"/>
-                <w:noProof/>
-              </w:rPr>
-              <w:t>3.1 Component Diagrams</w:t>
-            </w:r>
-            <w:r>
-              <w:rPr>
-                <w:noProof/>
-                <w:webHidden/>
-              </w:rPr>
-              <w:tab/>
-            </w:r>
-            <w:r>
-              <w:rPr>
-                <w:noProof/>
-                <w:webHidden/>
-              </w:rPr>
-              <w:fldChar w:fldCharType="begin"/>
-            </w:r>
-            <w:r>
-              <w:rPr>
-                <w:noProof/>
-                <w:webHidden/>
-              </w:rPr>
-              <w:instrText xml:space="preserve"> PAGEREF _Toc404352426 \h </w:instrText>
-            </w:r>
-            <w:r>
-              <w:rPr>
-                <w:noProof/>
-                <w:webHidden/>
-              </w:rPr>
-            </w:r>
-            <w:r>
-              <w:rPr>
-                <w:noProof/>
-                <w:webHidden/>
-              </w:rPr>
-              <w:fldChar w:fldCharType="separate"/>
-            </w:r>
-            <w:r>
-              <w:rPr>
-                <w:noProof/>
-                <w:webHidden/>
-              </w:rPr>
-              <w:t>6</w:t>
+              <w:t>8</w:t>
             </w:r>
             <w:r>
               <w:rPr>
@@ -1925,13 +2408,13 @@
               <w:lang w:eastAsia="en-GB"/>
             </w:rPr>
           </w:pPr>
-          <w:hyperlink w:anchor="_Toc404352427" w:history="1">
+          <w:hyperlink w:anchor="_Toc404618265" w:history="1">
             <w:r>
               <w:rPr>
                 <w:rStyle w:val="Hyperlink"/>
                 <w:noProof/>
               </w:rPr>
-              <w:t>3.1.1 Components Diagram for Web Interface (RPSRview)</w:t>
+              <w:t>4. 1 Android application (RPSRrec)</w:t>
             </w:r>
             <w:r>
               <w:rPr>
@@ -1952,7 +2435,7 @@
                 <w:noProof/>
                 <w:webHidden/>
               </w:rPr>
-              <w:instrText xml:space="preserve"> PAGEREF _Toc404352427 \h </w:instrText>
+              <w:instrText xml:space="preserve"> PAGEREF _Toc404618265 \h </w:instrText>
             </w:r>
             <w:r>
               <w:rPr>
@@ -1972,7 +2455,7 @@
                 <w:noProof/>
                 <w:webHidden/>
               </w:rPr>
-              <w:t>6</w:t>
+              <w:t>8</w:t>
             </w:r>
             <w:r>
               <w:rPr>
@@ -1994,13 +2477,13 @@
               <w:lang w:eastAsia="en-GB"/>
             </w:rPr>
           </w:pPr>
-          <w:hyperlink w:anchor="_Toc404352428" w:history="1">
+          <w:hyperlink w:anchor="_Toc404618266" w:history="1">
             <w:r>
               <w:rPr>
                 <w:rStyle w:val="Hyperlink"/>
                 <w:noProof/>
               </w:rPr>
-              <w:t>3.1.2 Components Diagram for Server (RPSRsrv)</w:t>
+              <w:t>4. 2 For Server (RPSRsrv)</w:t>
             </w:r>
             <w:r>
               <w:rPr>
@@ -2021,7 +2504,7 @@
                 <w:noProof/>
                 <w:webHidden/>
               </w:rPr>
-              <w:instrText xml:space="preserve"> PAGEREF _Toc404352428 \h </w:instrText>
+              <w:instrText xml:space="preserve"> PAGEREF _Toc404618266 \h </w:instrText>
             </w:r>
             <w:r>
               <w:rPr>
@@ -2041,7 +2524,76 @@
                 <w:noProof/>
                 <w:webHidden/>
               </w:rPr>
-              <w:t>6</w:t>
+              <w:t>14</w:t>
+            </w:r>
+            <w:r>
+              <w:rPr>
+                <w:noProof/>
+                <w:webHidden/>
+              </w:rPr>
+              <w:fldChar w:fldCharType="end"/>
+            </w:r>
+          </w:hyperlink>
+        </w:p>
+        <w:p>
+          <w:pPr>
+            <w:pStyle w:val="TOC1"/>
+            <w:tabs>
+              <w:tab w:val="right" w:leader="dot" w:pos="9016"/>
+            </w:tabs>
+            <w:rPr>
+              <w:noProof/>
+              <w:lang w:eastAsia="en-GB"/>
+            </w:rPr>
+          </w:pPr>
+          <w:hyperlink w:anchor="_Toc404618267" w:history="1">
+            <w:r>
+              <w:rPr>
+                <w:rStyle w:val="Hyperlink"/>
+                <w:noProof/>
+              </w:rPr>
+              <w:t>5 DETAILED DESIGN</w:t>
+            </w:r>
+            <w:r>
+              <w:rPr>
+                <w:noProof/>
+                <w:webHidden/>
+              </w:rPr>
+              <w:tab/>
+            </w:r>
+            <w:r>
+              <w:rPr>
+                <w:noProof/>
+                <w:webHidden/>
+              </w:rPr>
+              <w:fldChar w:fldCharType="begin"/>
+            </w:r>
+            <w:r>
+              <w:rPr>
+                <w:noProof/>
+                <w:webHidden/>
+              </w:rPr>
+              <w:instrText xml:space="preserve"> PAGEREF _Toc404618267 \h </w:instrText>
+            </w:r>
+            <w:r>
+              <w:rPr>
+                <w:noProof/>
+                <w:webHidden/>
+              </w:rPr>
+            </w:r>
+            <w:r>
+              <w:rPr>
+                <w:noProof/>
+                <w:webHidden/>
+              </w:rPr>
+              <w:fldChar w:fldCharType="separate"/>
+            </w:r>
+            <w:r>
+              <w:rPr>
+                <w:noProof/>
+                <w:webHidden/>
+              </w:rPr>
+              <w:t>16</w:t>
             </w:r>
             <w:r>
               <w:rPr>
@@ -2063,13 +2615,13 @@
               <w:lang w:eastAsia="en-GB"/>
             </w:rPr>
           </w:pPr>
-          <w:hyperlink w:anchor="_Toc404352429" w:history="1">
+          <w:hyperlink w:anchor="_Toc404618268" w:history="1">
             <w:r>
               <w:rPr>
                 <w:rStyle w:val="Hyperlink"/>
                 <w:noProof/>
               </w:rPr>
-              <w:t>3.1.3 Components Diagram for Android application (RPSRrec)</w:t>
+              <w:t>5.1 Android application (RPSRrec)</w:t>
             </w:r>
             <w:r>
               <w:rPr>
@@ -2090,7 +2642,7 @@
                 <w:noProof/>
                 <w:webHidden/>
               </w:rPr>
-              <w:instrText xml:space="preserve"> PAGEREF _Toc404352429 \h </w:instrText>
+              <w:instrText xml:space="preserve"> PAGEREF _Toc404618268 \h </w:instrText>
             </w:r>
             <w:r>
               <w:rPr>
@@ -2110,76 +2662,7 @@
                 <w:noProof/>
                 <w:webHidden/>
               </w:rPr>
-              <w:t>7</w:t>
-            </w:r>
-            <w:r>
-              <w:rPr>
-                <w:noProof/>
-                <w:webHidden/>
-              </w:rPr>
-              <w:fldChar w:fldCharType="end"/>
-            </w:r>
-          </w:hyperlink>
-        </w:p>
-        <w:p>
-          <w:pPr>
-            <w:pStyle w:val="TOC2"/>
-            <w:tabs>
-              <w:tab w:val="right" w:leader="dot" w:pos="9016"/>
-            </w:tabs>
-            <w:rPr>
-              <w:noProof/>
-              <w:lang w:eastAsia="en-GB"/>
-            </w:rPr>
-          </w:pPr>
-          <w:hyperlink w:anchor="_Toc404352430" w:history="1">
-            <w:r>
-              <w:rPr>
-                <w:rStyle w:val="Hyperlink"/>
-                <w:noProof/>
-              </w:rPr>
-              <w:t>3.2 Compilation / inheritance dependencies</w:t>
-            </w:r>
-            <w:r>
-              <w:rPr>
-                <w:noProof/>
-                <w:webHidden/>
-              </w:rPr>
-              <w:tab/>
-            </w:r>
-            <w:r>
-              <w:rPr>
-                <w:noProof/>
-                <w:webHidden/>
-              </w:rPr>
-              <w:fldChar w:fldCharType="begin"/>
-            </w:r>
-            <w:r>
-              <w:rPr>
-                <w:noProof/>
-                <w:webHidden/>
-              </w:rPr>
-              <w:instrText xml:space="preserve"> PAGEREF _Toc404352430 \h </w:instrText>
-            </w:r>
-            <w:r>
-              <w:rPr>
-                <w:noProof/>
-                <w:webHidden/>
-              </w:rPr>
-            </w:r>
-            <w:r>
-              <w:rPr>
-                <w:noProof/>
-                <w:webHidden/>
-              </w:rPr>
-              <w:fldChar w:fldCharType="separate"/>
-            </w:r>
-            <w:r>
-              <w:rPr>
-                <w:noProof/>
-                <w:webHidden/>
-              </w:rPr>
-              <w:t>7</w:t>
+              <w:t>16</w:t>
             </w:r>
             <w:r>
               <w:rPr>
@@ -2201,13 +2684,13 @@
               <w:lang w:eastAsia="en-GB"/>
             </w:rPr>
           </w:pPr>
-          <w:hyperlink w:anchor="_Toc404352431" w:history="1">
+          <w:hyperlink w:anchor="_Toc404618269" w:history="1">
             <w:r>
               <w:rPr>
                 <w:rStyle w:val="Hyperlink"/>
                 <w:noProof/>
               </w:rPr>
-              <w:t>3.2.1 For Android application (RPSRrec)</w:t>
+              <w:t>5.2 RPSRview (Web Interface)</w:t>
             </w:r>
             <w:r>
               <w:rPr>
@@ -2228,7 +2711,7 @@
                 <w:noProof/>
                 <w:webHidden/>
               </w:rPr>
-              <w:instrText xml:space="preserve"> PAGEREF _Toc404352431 \h </w:instrText>
+              <w:instrText xml:space="preserve"> PAGEREF _Toc404618269 \h </w:instrText>
             </w:r>
             <w:r>
               <w:rPr>
@@ -2248,7 +2731,7 @@
                 <w:noProof/>
                 <w:webHidden/>
               </w:rPr>
-              <w:t>7</w:t>
+              <w:t>17</w:t>
             </w:r>
             <w:r>
               <w:rPr>
@@ -2270,13 +2753,13 @@
               <w:lang w:eastAsia="en-GB"/>
             </w:rPr>
           </w:pPr>
-          <w:hyperlink w:anchor="_Toc404352432" w:history="1">
+          <w:hyperlink w:anchor="_Toc404618270" w:history="1">
             <w:r>
               <w:rPr>
                 <w:rStyle w:val="Hyperlink"/>
                 <w:noProof/>
               </w:rPr>
-              <w:t>3.2.2 For Server (RPSRsrv)</w:t>
+              <w:t>5.3 Server (RPSRsrv)</w:t>
             </w:r>
             <w:r>
               <w:rPr>
@@ -2297,7 +2780,7 @@
                 <w:noProof/>
                 <w:webHidden/>
               </w:rPr>
-              <w:instrText xml:space="preserve"> PAGEREF _Toc404352432 \h </w:instrText>
+              <w:instrText xml:space="preserve"> PAGEREF _Toc404618270 \h </w:instrText>
             </w:r>
             <w:r>
               <w:rPr>
@@ -2317,559 +2800,7 @@
                 <w:noProof/>
                 <w:webHidden/>
               </w:rPr>
-              <w:t>7</w:t>
-            </w:r>
-            <w:r>
-              <w:rPr>
-                <w:noProof/>
-                <w:webHidden/>
-              </w:rPr>
-              <w:fldChar w:fldCharType="end"/>
-            </w:r>
-          </w:hyperlink>
-        </w:p>
-        <w:p>
-          <w:pPr>
-            <w:pStyle w:val="TOC3"/>
-            <w:tabs>
-              <w:tab w:val="right" w:leader="dot" w:pos="9016"/>
-            </w:tabs>
-            <w:rPr>
-              <w:noProof/>
-              <w:lang w:eastAsia="en-GB"/>
-            </w:rPr>
-          </w:pPr>
-          <w:hyperlink w:anchor="_Toc404352433" w:history="1">
-            <w:r>
-              <w:rPr>
-                <w:rStyle w:val="Hyperlink"/>
-                <w:noProof/>
-              </w:rPr>
-              <w:t>3.2.3 For Web Interface (RPSRview)</w:t>
-            </w:r>
-            <w:r>
-              <w:rPr>
-                <w:noProof/>
-                <w:webHidden/>
-              </w:rPr>
-              <w:tab/>
-            </w:r>
-            <w:r>
-              <w:rPr>
-                <w:noProof/>
-                <w:webHidden/>
-              </w:rPr>
-              <w:fldChar w:fldCharType="begin"/>
-            </w:r>
-            <w:r>
-              <w:rPr>
-                <w:noProof/>
-                <w:webHidden/>
-              </w:rPr>
-              <w:instrText xml:space="preserve"> PAGEREF _Toc404352433 \h </w:instrText>
-            </w:r>
-            <w:r>
-              <w:rPr>
-                <w:noProof/>
-                <w:webHidden/>
-              </w:rPr>
-            </w:r>
-            <w:r>
-              <w:rPr>
-                <w:noProof/>
-                <w:webHidden/>
-              </w:rPr>
-              <w:fldChar w:fldCharType="separate"/>
-            </w:r>
-            <w:r>
-              <w:rPr>
-                <w:noProof/>
-                <w:webHidden/>
-              </w:rPr>
-              <w:t>7</w:t>
-            </w:r>
-            <w:r>
-              <w:rPr>
-                <w:noProof/>
-                <w:webHidden/>
-              </w:rPr>
-              <w:fldChar w:fldCharType="end"/>
-            </w:r>
-          </w:hyperlink>
-        </w:p>
-        <w:p>
-          <w:pPr>
-            <w:pStyle w:val="TOC1"/>
-            <w:tabs>
-              <w:tab w:val="right" w:leader="dot" w:pos="9016"/>
-            </w:tabs>
-            <w:rPr>
-              <w:noProof/>
-              <w:lang w:eastAsia="en-GB"/>
-            </w:rPr>
-          </w:pPr>
-          <w:hyperlink w:anchor="_Toc404352434" w:history="1">
-            <w:r>
-              <w:rPr>
-                <w:rStyle w:val="Hyperlink"/>
-                <w:noProof/>
-              </w:rPr>
-              <w:t>4 Class interface description</w:t>
-            </w:r>
-            <w:r>
-              <w:rPr>
-                <w:noProof/>
-                <w:webHidden/>
-              </w:rPr>
-              <w:tab/>
-            </w:r>
-            <w:r>
-              <w:rPr>
-                <w:noProof/>
-                <w:webHidden/>
-              </w:rPr>
-              <w:fldChar w:fldCharType="begin"/>
-            </w:r>
-            <w:r>
-              <w:rPr>
-                <w:noProof/>
-                <w:webHidden/>
-              </w:rPr>
-              <w:instrText xml:space="preserve"> PAGEREF _Toc404352434 \h </w:instrText>
-            </w:r>
-            <w:r>
-              <w:rPr>
-                <w:noProof/>
-                <w:webHidden/>
-              </w:rPr>
-            </w:r>
-            <w:r>
-              <w:rPr>
-                <w:noProof/>
-                <w:webHidden/>
-              </w:rPr>
-              <w:fldChar w:fldCharType="separate"/>
-            </w:r>
-            <w:r>
-              <w:rPr>
-                <w:noProof/>
-                <w:webHidden/>
-              </w:rPr>
-              <w:t>8</w:t>
-            </w:r>
-            <w:r>
-              <w:rPr>
-                <w:noProof/>
-                <w:webHidden/>
-              </w:rPr>
-              <w:fldChar w:fldCharType="end"/>
-            </w:r>
-          </w:hyperlink>
-        </w:p>
-        <w:p>
-          <w:pPr>
-            <w:pStyle w:val="TOC3"/>
-            <w:tabs>
-              <w:tab w:val="right" w:leader="dot" w:pos="9016"/>
-            </w:tabs>
-            <w:rPr>
-              <w:noProof/>
-              <w:lang w:eastAsia="en-GB"/>
-            </w:rPr>
-          </w:pPr>
-          <w:hyperlink w:anchor="_Toc404352435" w:history="1">
-            <w:r>
-              <w:rPr>
-                <w:rStyle w:val="Hyperlink"/>
-                <w:noProof/>
-              </w:rPr>
-              <w:t>4. 1 Android application (RPSRrec)</w:t>
-            </w:r>
-            <w:r>
-              <w:rPr>
-                <w:noProof/>
-                <w:webHidden/>
-              </w:rPr>
-              <w:tab/>
-            </w:r>
-            <w:r>
-              <w:rPr>
-                <w:noProof/>
-                <w:webHidden/>
-              </w:rPr>
-              <w:fldChar w:fldCharType="begin"/>
-            </w:r>
-            <w:r>
-              <w:rPr>
-                <w:noProof/>
-                <w:webHidden/>
-              </w:rPr>
-              <w:instrText xml:space="preserve"> PAGEREF _Toc404352435 \h </w:instrText>
-            </w:r>
-            <w:r>
-              <w:rPr>
-                <w:noProof/>
-                <w:webHidden/>
-              </w:rPr>
-            </w:r>
-            <w:r>
-              <w:rPr>
-                <w:noProof/>
-                <w:webHidden/>
-              </w:rPr>
-              <w:fldChar w:fldCharType="separate"/>
-            </w:r>
-            <w:r>
-              <w:rPr>
-                <w:noProof/>
-                <w:webHidden/>
-              </w:rPr>
-              <w:t>8</w:t>
-            </w:r>
-            <w:r>
-              <w:rPr>
-                <w:noProof/>
-                <w:webHidden/>
-              </w:rPr>
-              <w:fldChar w:fldCharType="end"/>
-            </w:r>
-          </w:hyperlink>
-        </w:p>
-        <w:p>
-          <w:pPr>
-            <w:pStyle w:val="TOC3"/>
-            <w:tabs>
-              <w:tab w:val="right" w:leader="dot" w:pos="9016"/>
-            </w:tabs>
-            <w:rPr>
-              <w:noProof/>
-              <w:lang w:eastAsia="en-GB"/>
-            </w:rPr>
-          </w:pPr>
-          <w:hyperlink w:anchor="_Toc404352436" w:history="1">
-            <w:r>
-              <w:rPr>
-                <w:rStyle w:val="Hyperlink"/>
-                <w:noProof/>
-              </w:rPr>
-              <w:t>4. 2 For Server (RPSRsrv)</w:t>
-            </w:r>
-            <w:r>
-              <w:rPr>
-                <w:noProof/>
-                <w:webHidden/>
-              </w:rPr>
-              <w:tab/>
-            </w:r>
-            <w:r>
-              <w:rPr>
-                <w:noProof/>
-                <w:webHidden/>
-              </w:rPr>
-              <w:fldChar w:fldCharType="begin"/>
-            </w:r>
-            <w:r>
-              <w:rPr>
-                <w:noProof/>
-                <w:webHidden/>
-              </w:rPr>
-              <w:instrText xml:space="preserve"> PAGEREF _Toc404352436 \h </w:instrText>
-            </w:r>
-            <w:r>
-              <w:rPr>
-                <w:noProof/>
-                <w:webHidden/>
-              </w:rPr>
-            </w:r>
-            <w:r>
-              <w:rPr>
-                <w:noProof/>
-                <w:webHidden/>
-              </w:rPr>
-              <w:fldChar w:fldCharType="separate"/>
-            </w:r>
-            <w:r>
-              <w:rPr>
-                <w:noProof/>
-                <w:webHidden/>
-              </w:rPr>
-              <w:t>14</w:t>
-            </w:r>
-            <w:r>
-              <w:rPr>
-                <w:noProof/>
-                <w:webHidden/>
-              </w:rPr>
-              <w:fldChar w:fldCharType="end"/>
-            </w:r>
-          </w:hyperlink>
-        </w:p>
-        <w:p>
-          <w:pPr>
-            <w:pStyle w:val="TOC1"/>
-            <w:tabs>
-              <w:tab w:val="right" w:leader="dot" w:pos="9016"/>
-            </w:tabs>
-            <w:rPr>
-              <w:noProof/>
-              <w:lang w:eastAsia="en-GB"/>
-            </w:rPr>
-          </w:pPr>
-          <w:hyperlink w:anchor="_Toc404352437" w:history="1">
-            <w:r>
-              <w:rPr>
-                <w:rStyle w:val="Hyperlink"/>
-                <w:noProof/>
-              </w:rPr>
-              <w:t>5 DETAILED DESIGN</w:t>
-            </w:r>
-            <w:r>
-              <w:rPr>
-                <w:noProof/>
-                <w:webHidden/>
-              </w:rPr>
-              <w:tab/>
-            </w:r>
-            <w:r>
-              <w:rPr>
-                <w:noProof/>
-                <w:webHidden/>
-              </w:rPr>
-              <w:fldChar w:fldCharType="begin"/>
-            </w:r>
-            <w:r>
-              <w:rPr>
-                <w:noProof/>
-                <w:webHidden/>
-              </w:rPr>
-              <w:instrText xml:space="preserve"> PAGEREF _Toc404352437 \h </w:instrText>
-            </w:r>
-            <w:r>
-              <w:rPr>
-                <w:noProof/>
-                <w:webHidden/>
-              </w:rPr>
-            </w:r>
-            <w:r>
-              <w:rPr>
-                <w:noProof/>
-                <w:webHidden/>
-              </w:rPr>
-              <w:fldChar w:fldCharType="separate"/>
-            </w:r>
-            <w:r>
-              <w:rPr>
-                <w:noProof/>
-                <w:webHidden/>
-              </w:rPr>
-              <w:t>16</w:t>
-            </w:r>
-            <w:r>
-              <w:rPr>
-                <w:noProof/>
-                <w:webHidden/>
-              </w:rPr>
-              <w:fldChar w:fldCharType="end"/>
-            </w:r>
-          </w:hyperlink>
-        </w:p>
-        <w:p>
-          <w:pPr>
-            <w:pStyle w:val="TOC3"/>
-            <w:tabs>
-              <w:tab w:val="right" w:leader="dot" w:pos="9016"/>
-            </w:tabs>
-            <w:rPr>
-              <w:noProof/>
-              <w:lang w:eastAsia="en-GB"/>
-            </w:rPr>
-          </w:pPr>
-          <w:hyperlink w:anchor="_Toc404352438" w:history="1">
-            <w:r>
-              <w:rPr>
-                <w:rStyle w:val="Hyperlink"/>
-                <w:noProof/>
-              </w:rPr>
-              <w:t>5.1 Android application (RPSRrec)</w:t>
-            </w:r>
-            <w:r>
-              <w:rPr>
-                <w:noProof/>
-                <w:webHidden/>
-              </w:rPr>
-              <w:tab/>
-            </w:r>
-            <w:r>
-              <w:rPr>
-                <w:noProof/>
-                <w:webHidden/>
-              </w:rPr>
-              <w:fldChar w:fldCharType="begin"/>
-            </w:r>
-            <w:r>
-              <w:rPr>
-                <w:noProof/>
-                <w:webHidden/>
-              </w:rPr>
-              <w:instrText xml:space="preserve"> PAGEREF _Toc404352438 \h </w:instrText>
-            </w:r>
-            <w:r>
-              <w:rPr>
-                <w:noProof/>
-                <w:webHidden/>
-              </w:rPr>
-            </w:r>
-            <w:r>
-              <w:rPr>
-                <w:noProof/>
-                <w:webHidden/>
-              </w:rPr>
-              <w:fldChar w:fldCharType="separate"/>
-            </w:r>
-            <w:r>
-              <w:rPr>
-                <w:noProof/>
-                <w:webHidden/>
-              </w:rPr>
-              <w:t>16</w:t>
-            </w:r>
-            <w:r>
-              <w:rPr>
-                <w:noProof/>
-                <w:webHidden/>
-              </w:rPr>
-              <w:fldChar w:fldCharType="end"/>
-            </w:r>
-          </w:hyperlink>
-        </w:p>
-        <w:p>
-          <w:pPr>
-            <w:pStyle w:val="TOC3"/>
-            <w:tabs>
-              <w:tab w:val="right" w:leader="dot" w:pos="9016"/>
-            </w:tabs>
-            <w:rPr>
-              <w:noProof/>
-              <w:lang w:eastAsia="en-GB"/>
-            </w:rPr>
-          </w:pPr>
-          <w:hyperlink w:anchor="_Toc404352439" w:history="1">
-            <w:r>
-              <w:rPr>
-                <w:rStyle w:val="Hyperlink"/>
-                <w:noProof/>
-              </w:rPr>
-              <w:t>5.2 RPSRview (Web Interface)</w:t>
-            </w:r>
-            <w:r>
-              <w:rPr>
-                <w:noProof/>
-                <w:webHidden/>
-              </w:rPr>
-              <w:tab/>
-            </w:r>
-            <w:r>
-              <w:rPr>
-                <w:noProof/>
-                <w:webHidden/>
-              </w:rPr>
-              <w:fldChar w:fldCharType="begin"/>
-            </w:r>
-            <w:r>
-              <w:rPr>
-                <w:noProof/>
-                <w:webHidden/>
-              </w:rPr>
-              <w:instrText xml:space="preserve"> PAGEREF _Toc404352439 \h </w:instrText>
-            </w:r>
-            <w:r>
-              <w:rPr>
-                <w:noProof/>
-                <w:webHidden/>
-              </w:rPr>
-            </w:r>
-            <w:r>
-              <w:rPr>
-                <w:noProof/>
-                <w:webHidden/>
-              </w:rPr>
-              <w:fldChar w:fldCharType="separate"/>
-            </w:r>
-            <w:r>
-              <w:rPr>
-                <w:noProof/>
-                <w:webHidden/>
-              </w:rPr>
-              <w:t>16</w:t>
-            </w:r>
-            <w:r>
-              <w:rPr>
-                <w:noProof/>
-                <w:webHidden/>
-              </w:rPr>
-              <w:fldChar w:fldCharType="end"/>
-            </w:r>
-          </w:hyperlink>
-        </w:p>
-        <w:p>
-          <w:pPr>
-            <w:pStyle w:val="TOC3"/>
-            <w:tabs>
-              <w:tab w:val="right" w:leader="dot" w:pos="9016"/>
-            </w:tabs>
-            <w:rPr>
-              <w:noProof/>
-              <w:lang w:eastAsia="en-GB"/>
-            </w:rPr>
-          </w:pPr>
-          <w:hyperlink w:anchor="_Toc404352440" w:history="1">
-            <w:r>
-              <w:rPr>
-                <w:rStyle w:val="Hyperlink"/>
-                <w:noProof/>
-              </w:rPr>
-              <w:t>5.3 Server (RPSRsrv)</w:t>
-            </w:r>
-            <w:r>
-              <w:rPr>
-                <w:noProof/>
-                <w:webHidden/>
-              </w:rPr>
-              <w:tab/>
-            </w:r>
-            <w:r>
-              <w:rPr>
-                <w:noProof/>
-                <w:webHidden/>
-              </w:rPr>
-              <w:fldChar w:fldCharType="begin"/>
-            </w:r>
-            <w:r>
-              <w:rPr>
-                <w:noProof/>
-                <w:webHidden/>
-              </w:rPr>
-              <w:instrText xml:space="preserve"> PAGEREF _Toc404352440 \h </w:instrText>
-            </w:r>
-            <w:r>
-              <w:rPr>
-                <w:noProof/>
-                <w:webHidden/>
-              </w:rPr>
-            </w:r>
-            <w:r>
-              <w:rPr>
-                <w:noProof/>
-                <w:webHidden/>
-              </w:rPr>
-              <w:fldChar w:fldCharType="separate"/>
-            </w:r>
-            <w:r>
-              <w:rPr>
-                <w:noProof/>
-                <w:webHidden/>
-              </w:rPr>
-              <w:t>16</w:t>
+              <w:t>18</w:t>
             </w:r>
             <w:r>
               <w:rPr>
@@ -2905,8 +2836,8 @@
           <w:lang w:val="en-US"/>
         </w:rPr>
       </w:pPr>
-      <w:bookmarkStart w:id="1" w:name="_Toc404352412"/>
-      <w:bookmarkStart w:id="2" w:name="_Toc403666471"/>
+      <w:bookmarkStart w:id="1" w:name="_Toc403666471"/>
+      <w:bookmarkStart w:id="2" w:name="_Toc404618243"/>
       <w:r>
         <w:rPr>
           <w:lang w:val="en-US"/>
@@ -2914,7 +2845,7 @@
         <w:lastRenderedPageBreak/>
         <w:t>1 Introduction</w:t>
       </w:r>
-      <w:bookmarkEnd w:id="1"/>
+      <w:bookmarkEnd w:id="2"/>
     </w:p>
     <w:p>
       <w:pPr>
@@ -2927,14 +2858,14 @@
           <w:lang w:val="en-US"/>
         </w:rPr>
       </w:pPr>
-      <w:bookmarkStart w:id="3" w:name="_Toc404352413"/>
+      <w:bookmarkStart w:id="3" w:name="_Toc404618244"/>
       <w:r>
         <w:rPr>
           <w:lang w:val="en-US"/>
         </w:rPr>
         <w:t>Purpose of this document</w:t>
       </w:r>
-      <w:bookmarkEnd w:id="2"/>
+      <w:bookmarkEnd w:id="1"/>
       <w:bookmarkEnd w:id="3"/>
     </w:p>
     <w:p/>
@@ -2955,7 +2886,7 @@
         </w:rPr>
       </w:pPr>
       <w:bookmarkStart w:id="4" w:name="_Toc403666472"/>
-      <w:bookmarkStart w:id="5" w:name="_Toc404352414"/>
+      <w:bookmarkStart w:id="5" w:name="_Toc404618245"/>
       <w:r>
         <w:rPr>
           <w:lang w:val="en-US"/>
@@ -3094,7 +3025,7 @@
         </w:rPr>
       </w:pPr>
       <w:bookmarkStart w:id="6" w:name="_Toc403666473"/>
-      <w:bookmarkStart w:id="7" w:name="_Toc404352415"/>
+      <w:bookmarkStart w:id="7" w:name="_Toc404618246"/>
       <w:r>
         <w:rPr>
           <w:lang w:val="en-US"/>
@@ -3261,7 +3192,7 @@
       <w:pPr>
         <w:pStyle w:val="Heading1"/>
       </w:pPr>
-      <w:bookmarkStart w:id="8" w:name="_Toc404352416"/>
+      <w:bookmarkStart w:id="8" w:name="_Toc404618247"/>
       <w:r>
         <w:lastRenderedPageBreak/>
         <w:t>2</w:t>
@@ -3275,7 +3206,7 @@
       <w:pPr>
         <w:pStyle w:val="Heading2"/>
       </w:pPr>
-      <w:bookmarkStart w:id="9" w:name="_Toc404352417"/>
+      <w:bookmarkStart w:id="9" w:name="_Toc404618248"/>
       <w:r>
         <w:t>2.1 Programs in system</w:t>
       </w:r>
@@ -3285,7 +3216,7 @@
       <w:pPr>
         <w:pStyle w:val="Heading3"/>
       </w:pPr>
-      <w:bookmarkStart w:id="10" w:name="_Toc404352418"/>
+      <w:bookmarkStart w:id="10" w:name="_Toc404618249"/>
       <w:r>
         <w:t xml:space="preserve">2.1.1 </w:t>
       </w:r>
@@ -3343,7 +3274,7 @@
       <w:r>
         <w:t xml:space="preserve"> </w:t>
       </w:r>
-      <w:bookmarkStart w:id="11" w:name="_Toc404352419"/>
+      <w:bookmarkStart w:id="11" w:name="_Toc404618250"/>
       <w:r>
         <w:t xml:space="preserve">2.1.2 </w:t>
       </w:r>
@@ -3373,16 +3304,14 @@
       </w:r>
     </w:p>
     <w:p>
-      <w:pPr>
-        <w:rPr>
-          <w:lang w:val="en-US"/>
-        </w:rPr>
-      </w:pPr>
-      <w:r>
-        <w:rPr>
-          <w:lang w:val="en-US"/>
-        </w:rPr>
-        <w:t>The website will provide for creation, update and deletion of reserve records and then send the records to the database where it can then be stored. The website will enable users to select a reserve to view a complete list of species recorded at that site including the abundance of the species in question along with any photographs and information on the reserve the record was collected from.</w:t>
+      <w:r>
+        <w:rPr>
+          <w:lang w:val="en-US"/>
+        </w:rPr>
+        <w:t xml:space="preserve">The website will provide for creation, update and deletion of reserve records and then send the records to the database where it can then be stored. The website will enable users to select a reserve to view a complete list of species recorded at that site including the abundance of the species in </w:t>
+      </w:r>
+      <w:r>
+        <w:t>question along with any photographs and information on the reserve the record was collected from.</w:t>
       </w:r>
     </w:p>
     <w:p>
@@ -3396,7 +3325,7 @@
       <w:pPr>
         <w:pStyle w:val="Heading3"/>
       </w:pPr>
-      <w:bookmarkStart w:id="12" w:name="_Toc404352420"/>
+      <w:bookmarkStart w:id="12" w:name="_Toc404618251"/>
       <w:r>
         <w:t xml:space="preserve">2.1.3 </w:t>
       </w:r>
@@ -3465,7 +3394,7 @@
       <w:pPr>
         <w:pStyle w:val="Heading2"/>
       </w:pPr>
-      <w:bookmarkStart w:id="13" w:name="_Toc404352421"/>
+      <w:bookmarkStart w:id="13" w:name="_Toc404618252"/>
       <w:r>
         <w:t>2.2 Significant classes</w:t>
       </w:r>
@@ -3475,7 +3404,7 @@
       <w:pPr>
         <w:pStyle w:val="Heading3"/>
       </w:pPr>
-      <w:bookmarkStart w:id="14" w:name="_Toc404352422"/>
+      <w:bookmarkStart w:id="14" w:name="_Toc404618253"/>
       <w:r>
         <w:t xml:space="preserve">2.2.1 </w:t>
       </w:r>
@@ -3576,7 +3505,7 @@
       <w:pPr>
         <w:pStyle w:val="Heading3"/>
       </w:pPr>
-      <w:bookmarkStart w:id="15" w:name="_Toc404352424"/>
+      <w:bookmarkStart w:id="15" w:name="_Toc404618254"/>
       <w:r>
         <w:t xml:space="preserve">2.2.3 Server </w:t>
       </w:r>
@@ -3626,10 +3555,7 @@
       <w:proofErr w:type="spellEnd"/>
       <w:proofErr w:type="gramEnd"/>
       <w:r>
-        <w:t xml:space="preserve">: </w:t>
-      </w:r>
-      <w:r>
-        <w:t>This will be used to serve any</w:t>
+        <w:t>: This will be used to serve any</w:t>
       </w:r>
       <w:r>
         <w:t xml:space="preserve"> </w:t>
@@ -3648,81 +3574,70 @@
       <w:r>
         <w:t xml:space="preserve"> required from the server</w:t>
       </w:r>
-      <w:bookmarkStart w:id="16" w:name="_GoBack"/>
+    </w:p>
+    <w:p>
+      <w:pPr>
+        <w:rPr>
+          <w:lang w:val="en-US"/>
+        </w:rPr>
+      </w:pPr>
+    </w:p>
+    <w:p>
+      <w:r>
+        <w:br w:type="page"/>
+      </w:r>
+    </w:p>
+    <w:p/>
+    <w:p>
+      <w:pPr>
+        <w:pStyle w:val="Heading1"/>
+      </w:pPr>
+      <w:bookmarkStart w:id="16" w:name="_Toc404618255"/>
+      <w:r>
+        <w:t>3 Dependency description</w:t>
+      </w:r>
       <w:bookmarkEnd w:id="16"/>
     </w:p>
     <w:p>
       <w:pPr>
-        <w:rPr>
-          <w:lang w:val="en-US"/>
-        </w:rPr>
-      </w:pPr>
-    </w:p>
-    <w:p>
-      <w:r>
-        <w:br w:type="page"/>
-      </w:r>
-    </w:p>
-    <w:p/>
-    <w:p>
-      <w:pPr>
-        <w:pStyle w:val="Heading1"/>
-      </w:pPr>
-      <w:bookmarkStart w:id="17" w:name="_Toc404352425"/>
-      <w:r>
-        <w:t>3 Dependency description</w:t>
+        <w:pStyle w:val="Heading2"/>
+      </w:pPr>
+      <w:bookmarkStart w:id="17" w:name="_Toc404618256"/>
+      <w:r>
+        <w:t>3.1 Component Diagrams</w:t>
       </w:r>
       <w:bookmarkEnd w:id="17"/>
     </w:p>
     <w:p>
       <w:pPr>
-        <w:pStyle w:val="Heading2"/>
-      </w:pPr>
-      <w:bookmarkStart w:id="18" w:name="_Toc404352426"/>
-      <w:r>
-        <w:t>3.1 Component Diagrams</w:t>
-      </w:r>
-      <w:bookmarkEnd w:id="18"/>
-    </w:p>
-    <w:p>
-      <w:pPr>
         <w:pStyle w:val="Heading3"/>
       </w:pPr>
-      <w:bookmarkStart w:id="19" w:name="_Toc404352427"/>
-      <w:r>
-        <w:t xml:space="preserve">3.1.1 </w:t>
-      </w:r>
-      <w:r>
-        <w:t xml:space="preserve">Components </w:t>
-      </w:r>
-      <w:r>
-        <w:t>Diagram for Web Interface (</w:t>
-      </w:r>
-      <w:proofErr w:type="spellStart"/>
-      <w:r>
-        <w:t>RPSRv</w:t>
-      </w:r>
-      <w:r>
-        <w:t>iew</w:t>
-      </w:r>
-      <w:proofErr w:type="spellEnd"/>
-      <w:r>
-        <w:t>)</w:t>
-      </w:r>
-      <w:bookmarkEnd w:id="19"/>
-    </w:p>
-    <w:p/>
-    <w:p>
-      <w:r>
-        <w:rPr>
-          <w:noProof/>
-          <w:lang w:eastAsia="en-GB"/>
+      <w:bookmarkStart w:id="18" w:name="_Toc404618257"/>
+      <w:r>
+        <w:rPr>
+          <w:lang w:val="en-US"/>
         </w:rPr>
         <w:drawing>
-          <wp:inline distT="0" distB="0" distL="0" distR="0">
-            <wp:extent cx="6321287" cy="3919165"/>
-            <wp:effectExtent l="0" t="0" r="3810" b="5715"/>
-            <wp:docPr id="6" name="Picture 6"/>
+          <wp:anchor distT="0" distB="0" distL="114300" distR="114300" simplePos="0" relativeHeight="251663360" behindDoc="1" locked="0" layoutInCell="1" allowOverlap="1" wp14:anchorId="3CCC9407" wp14:editId="0F57AECE">
+            <wp:simplePos x="0" y="0"/>
+            <wp:positionH relativeFrom="margin">
+              <wp:posOffset>-287020</wp:posOffset>
+            </wp:positionH>
+            <wp:positionV relativeFrom="paragraph">
+              <wp:posOffset>361950</wp:posOffset>
+            </wp:positionV>
+            <wp:extent cx="6785610" cy="3829050"/>
+            <wp:effectExtent l="0" t="0" r="0" b="0"/>
+            <wp:wrapTight wrapText="bothSides">
+              <wp:wrapPolygon edited="0">
+                <wp:start x="0" y="0"/>
+                <wp:lineTo x="0" y="21493"/>
+                <wp:lineTo x="21527" y="21493"/>
+                <wp:lineTo x="21527" y="0"/>
+                <wp:lineTo x="0" y="0"/>
+              </wp:wrapPolygon>
+            </wp:wrapTight>
+            <wp:docPr id="8" name="Picture 8"/>
             <wp:cNvGraphicFramePr>
               <a:graphicFrameLocks xmlns:a="http://schemas.openxmlformats.org/drawingml/2006/main" noChangeAspect="1"/>
             </wp:cNvGraphicFramePr>
@@ -3730,12 +3645,12 @@
               <a:graphicData uri="http://schemas.openxmlformats.org/drawingml/2006/picture">
                 <pic:pic xmlns:pic="http://schemas.openxmlformats.org/drawingml/2006/picture">
                   <pic:nvPicPr>
-                    <pic:cNvPr id="0" name="Picture 1"/>
+                    <pic:cNvPr id="0" name="Picture 3"/>
                     <pic:cNvPicPr>
                       <a:picLocks noChangeAspect="1" noChangeArrowheads="1"/>
                     </pic:cNvPicPr>
                   </pic:nvPicPr>
-                  <pic:blipFill rotWithShape="1">
+                  <pic:blipFill>
                     <a:blip r:embed="rId9">
                       <a:extLst>
                         <a:ext uri="{28A0092B-C50C-407E-A947-70E740481C1C}">
@@ -3743,13 +3658,15 @@
                         </a:ext>
                       </a:extLst>
                     </a:blip>
-                    <a:srcRect l="16453" t="24643" r="22562" b="8349"/>
-                    <a:stretch/>
+                    <a:srcRect l="26266" t="25537" r="13942" b="14388"/>
+                    <a:stretch>
+                      <a:fillRect/>
+                    </a:stretch>
                   </pic:blipFill>
                   <pic:spPr bwMode="auto">
                     <a:xfrm>
                       <a:off x="0" y="0"/>
-                      <a:ext cx="6321287" cy="3919165"/>
+                      <a:ext cx="6785610" cy="3829050"/>
                     </a:xfrm>
                     <a:prstGeom prst="rect">
                       <a:avLst/>
@@ -3758,37 +3675,63 @@
                     <a:ln>
                       <a:noFill/>
                     </a:ln>
-                    <a:extLst>
-                      <a:ext uri="{53640926-AAD7-44D8-BBD7-CCE9431645EC}">
-                        <a14:shadowObscured xmlns:a14="http://schemas.microsoft.com/office/drawing/2010/main"/>
-                      </a:ext>
-                    </a:extLst>
                   </pic:spPr>
                 </pic:pic>
               </a:graphicData>
             </a:graphic>
-          </wp:inline>
+            <wp14:sizeRelH relativeFrom="page">
+              <wp14:pctWidth>0</wp14:pctWidth>
+            </wp14:sizeRelH>
+            <wp14:sizeRelV relativeFrom="page">
+              <wp14:pctHeight>0</wp14:pctHeight>
+            </wp14:sizeRelV>
+          </wp:anchor>
         </w:drawing>
       </w:r>
-    </w:p>
+      <w:r>
+        <w:t xml:space="preserve">3.1.1 </w:t>
+      </w:r>
+      <w:r>
+        <w:t xml:space="preserve">Components </w:t>
+      </w:r>
+      <w:r>
+        <w:t>Diagram for Web Interface (</w:t>
+      </w:r>
+      <w:proofErr w:type="spellStart"/>
+      <w:r>
+        <w:t>RPSRv</w:t>
+      </w:r>
+      <w:r>
+        <w:t>iew</w:t>
+      </w:r>
+      <w:proofErr w:type="spellEnd"/>
+      <w:r>
+        <w:t>)</w:t>
+      </w:r>
+      <w:bookmarkEnd w:id="18"/>
+    </w:p>
+    <w:p/>
+    <w:p/>
     <w:p>
       <w:pPr>
         <w:pStyle w:val="Heading3"/>
       </w:pPr>
-      <w:bookmarkStart w:id="20" w:name="_Toc404352428"/>
+      <w:bookmarkStart w:id="19" w:name="_Toc404618258"/>
       <w:r>
         <w:t xml:space="preserve">3.1.2 </w:t>
       </w:r>
+      <w:bookmarkStart w:id="20" w:name="_GoBack"/>
       <w:r>
         <w:t xml:space="preserve">Components </w:t>
       </w:r>
       <w:r>
         <w:t xml:space="preserve">Diagram for Server </w:t>
       </w:r>
+      <w:bookmarkEnd w:id="20"/>
       <w:r>
         <w:t>(RPSRsrv)</w:t>
       </w:r>
-      <w:bookmarkEnd w:id="20"/>
+      <w:bookmarkEnd w:id="19"/>
     </w:p>
     <w:p/>
     <w:p>
@@ -3817,7 +3760,7 @@
       <w:pPr>
         <w:pStyle w:val="Heading3"/>
       </w:pPr>
-      <w:bookmarkStart w:id="21" w:name="_Toc404352429"/>
+      <w:bookmarkStart w:id="21" w:name="_Toc404618259"/>
       <w:r>
         <w:lastRenderedPageBreak/>
         <w:t>3.1.</w:t>
@@ -3913,7 +3856,7 @@
       <w:pPr>
         <w:pStyle w:val="Heading2"/>
       </w:pPr>
-      <w:bookmarkStart w:id="22" w:name="_Toc404352430"/>
+      <w:bookmarkStart w:id="22" w:name="_Toc404618260"/>
       <w:r>
         <w:t>3.2 Compilation / inheritance dependencies</w:t>
       </w:r>
@@ -3923,7 +3866,7 @@
       <w:pPr>
         <w:pStyle w:val="Heading3"/>
       </w:pPr>
-      <w:bookmarkStart w:id="23" w:name="_Toc404352431"/>
+      <w:bookmarkStart w:id="23" w:name="_Toc404618261"/>
       <w:r>
         <w:t xml:space="preserve">3.2.1 </w:t>
       </w:r>
@@ -4050,7 +3993,7 @@
       <w:pPr>
         <w:pStyle w:val="Heading3"/>
       </w:pPr>
-      <w:bookmarkStart w:id="24" w:name="_Toc404352432"/>
+      <w:bookmarkStart w:id="24" w:name="_Toc404618262"/>
       <w:r>
         <w:t xml:space="preserve">3.2.2 </w:t>
       </w:r>
@@ -4094,7 +4037,7 @@
       <w:pPr>
         <w:pStyle w:val="Heading3"/>
       </w:pPr>
-      <w:bookmarkStart w:id="25" w:name="_Toc404352433"/>
+      <w:bookmarkStart w:id="25" w:name="_Toc404618263"/>
       <w:r>
         <w:t xml:space="preserve">3.2.3 </w:t>
       </w:r>
@@ -4115,18 +4058,21 @@
         <w:t>)</w:t>
       </w:r>
       <w:bookmarkEnd w:id="25"/>
-    </w:p>
-    <w:p>
       <w:r>
         <w:tab/>
       </w:r>
     </w:p>
     <w:p>
       <w:pPr>
-        <w:ind w:firstLine="720"/>
-      </w:pPr>
-      <w:r>
-        <w:t>Depends entirely on server methods</w:t>
+        <w:rPr>
+          <w:lang w:val="en-US"/>
+        </w:rPr>
+      </w:pPr>
+      <w:r>
+        <w:rPr>
+          <w:lang w:val="en-US"/>
+        </w:rPr>
+        <w:t xml:space="preserve">Reserve, Reserve List and Edit Reserve are all dependent on the Logon and the user Interface. Without the user being logged in, they will not be able to access these sections of the site. All the pages are independent except for the data from within the table generated via the server.  </w:t>
       </w:r>
     </w:p>
     <w:p>
@@ -4138,7 +4084,7 @@
       <w:pPr>
         <w:pStyle w:val="Heading1"/>
       </w:pPr>
-      <w:bookmarkStart w:id="26" w:name="_Toc404352434"/>
+      <w:bookmarkStart w:id="26" w:name="_Toc404618264"/>
       <w:r>
         <w:lastRenderedPageBreak/>
         <w:t>4</w:t>
@@ -4152,7 +4098,7 @@
       <w:pPr>
         <w:pStyle w:val="Heading3"/>
       </w:pPr>
-      <w:bookmarkStart w:id="27" w:name="_Toc404352435"/>
+      <w:bookmarkStart w:id="27" w:name="_Toc404618265"/>
       <w:r>
         <w:t xml:space="preserve">4. </w:t>
       </w:r>
@@ -7960,7 +7906,7 @@
       <w:pPr>
         <w:pStyle w:val="Heading3"/>
       </w:pPr>
-      <w:bookmarkStart w:id="28" w:name="_Toc404352436"/>
+      <w:bookmarkStart w:id="28" w:name="_Toc404618266"/>
       <w:r>
         <w:lastRenderedPageBreak/>
         <w:t xml:space="preserve">4. </w:t>
@@ -8065,7 +8011,7 @@
           <v:shape id="_x0000_i1025" type="#_x0000_t75" style="width:451.5pt;height:657pt" o:ole="">
             <v:imagedata r:id="rId12" o:title=""/>
           </v:shape>
-          <o:OLEObject Type="Embed" ProgID="Word.OpenDocumentText.12" ShapeID="_x0000_i1025" DrawAspect="Content" ObjectID="_1478359615" r:id="rId13"/>
+          <o:OLEObject Type="Embed" ProgID="Word.OpenDocumentText.12" ShapeID="_x0000_i1025" DrawAspect="Content" ObjectID="_1478360106" r:id="rId13"/>
         </w:object>
       </w:r>
     </w:p>
@@ -8073,7 +8019,7 @@
       <w:pPr>
         <w:pStyle w:val="Heading1"/>
       </w:pPr>
-      <w:bookmarkStart w:id="30" w:name="_Toc404352437"/>
+      <w:bookmarkStart w:id="30" w:name="_Toc404618267"/>
       <w:r>
         <w:lastRenderedPageBreak/>
         <w:t>5</w:t>
@@ -8087,7 +8033,7 @@
       <w:pPr>
         <w:pStyle w:val="Heading3"/>
       </w:pPr>
-      <w:bookmarkStart w:id="31" w:name="_Toc404352438"/>
+      <w:bookmarkStart w:id="31" w:name="_Toc404618268"/>
       <w:r>
         <w:t xml:space="preserve">5.1 </w:t>
       </w:r>
@@ -8397,6 +8343,19 @@
           <w:lang w:val="en-US"/>
         </w:rPr>
       </w:pPr>
+      <w:r>
+        <w:rPr>
+          <w:lang w:val="en-US"/>
+        </w:rPr>
+        <w:br w:type="page"/>
+      </w:r>
+    </w:p>
+    <w:p>
+      <w:pPr>
+        <w:rPr>
+          <w:lang w:val="en-US"/>
+        </w:rPr>
+      </w:pPr>
     </w:p>
     <w:p>
       <w:pPr>
@@ -8405,7 +8364,7 @@
       <w:r>
         <w:t xml:space="preserve"> </w:t>
       </w:r>
-      <w:bookmarkStart w:id="32" w:name="_Toc404352439"/>
+      <w:bookmarkStart w:id="32" w:name="_Toc404618269"/>
       <w:r>
         <w:t xml:space="preserve">5.2 </w:t>
       </w:r>
@@ -8422,22 +8381,41 @@
     <w:p/>
     <w:p>
       <w:pPr>
-        <w:ind w:firstLine="720"/>
-        <w:rPr>
-          <w:color w:val="FF0000"/>
-        </w:rPr>
-      </w:pPr>
-      <w:r>
-        <w:rPr>
-          <w:color w:val="FF0000"/>
-        </w:rPr>
-        <w:t xml:space="preserve">MISSING </w:t>
-      </w:r>
-      <w:r>
-        <w:rPr>
-          <w:color w:val="FF0000"/>
-        </w:rPr>
-        <w:t>(NOT POSTED TO GITHUB)</w:t>
+        <w:rPr>
+          <w:lang w:val="en-US"/>
+        </w:rPr>
+      </w:pPr>
+      <w:r>
+        <w:rPr>
+          <w:lang w:val="en-US"/>
+        </w:rPr>
+        <w:t xml:space="preserve">The web program will be written in HTML with a CSS file for presentation. The main page will reserve page will contain a HTML table with each of the elements of the reserves within. The edit reserve page will be in same format of a table containing five major additional constituents. The tick boxes at the side of the record which allow the user to select individual records. The delete selected button which will in turn remove the record/records which are currently selected with the tick boxes. A Cancel button which returns the user back to the previous page, without saving any change (if any) that have been made. An apply button which when clicked updates the database and saves the new data which has been input. Finally, textboxes which contain the already present data and will allow the user to edit any of the already input data. </w:t>
+      </w:r>
+    </w:p>
+    <w:p>
+      <w:pPr>
+        <w:rPr>
+          <w:lang w:val="en-US"/>
+        </w:rPr>
+      </w:pPr>
+      <w:r>
+        <w:rPr>
+          <w:lang w:val="en-US"/>
+        </w:rPr>
+        <w:t xml:space="preserve">The plant list page will have a heading of the reserve that the user is currently looking at. Again it will contain a table containing the plants name, first recording and its last recording. The name of the plant will be hyperlinked to that particular plant on the recorder list page. This page will contain two buttons. One being the Add entry button which links the users to the add entry page and the edit list button which links the user to edit reverse page. </w:t>
+      </w:r>
+    </w:p>
+    <w:p>
+      <w:pPr>
+        <w:rPr>
+          <w:lang w:val="en-US"/>
+        </w:rPr>
+      </w:pPr>
+      <w:r>
+        <w:rPr>
+          <w:lang w:val="en-US"/>
+        </w:rPr>
+        <w:t>The recorder list page will have a header being the reserve list with the name of plant selected. This will contain a table which displays the Name of the person who documented the plant along with the date, it’s abundance within the reverse, and hyperlink to the image of the plant where it was taken, and any comments about the plant the user made. I will need two button again, one to add a new entry, and another for editing the list, which links to the edit record page, same as the plant list page in terms of functionality.</w:t>
       </w:r>
     </w:p>
     <w:p>
@@ -8449,7 +8427,7 @@
       <w:pPr>
         <w:pStyle w:val="Heading3"/>
       </w:pPr>
-      <w:bookmarkStart w:id="33" w:name="_Toc404352440"/>
+      <w:bookmarkStart w:id="33" w:name="_Toc404618270"/>
       <w:r>
         <w:lastRenderedPageBreak/>
         <w:t xml:space="preserve">5.3 Server </w:t>
@@ -8960,7 +8938,7 @@
         <w:bCs/>
         <w:noProof/>
       </w:rPr>
-      <w:t>5</w:t>
+      <w:t>15</w:t>
     </w:r>
     <w:r>
       <w:rPr>
@@ -12552,7 +12530,6 @@
   <w:style w:type="character" w:default="1" w:styleId="DefaultParagraphFont">
     <w:name w:val="Default Paragraph Font"/>
     <w:uiPriority w:val="1"/>
-    <w:semiHidden/>
     <w:unhideWhenUsed/>
   </w:style>
   <w:style w:type="table" w:default="1" w:styleId="TableNormal">
@@ -14040,7 +14017,7 @@
 </file>
 
 <file path=customXml/itemProps2.xml><?xml version="1.0" encoding="utf-8"?>
-<ds:datastoreItem xmlns:ds="http://schemas.openxmlformats.org/officeDocument/2006/customXml" ds:itemID="{30D29720-837D-4F14-9ECC-1B3F9670A7AF}">
+<ds:datastoreItem xmlns:ds="http://schemas.openxmlformats.org/officeDocument/2006/customXml" ds:itemID="{0B02F6C7-9E65-42CC-A274-D58015247A43}">
   <ds:schemaRefs>
     <ds:schemaRef ds:uri="http://schemas.openxmlformats.org/officeDocument/2006/bibliography"/>
   </ds:schemaRefs>

</xml_diff>

<commit_message>
project now at DRAFT STAGE
thank god
</commit_message>
<xml_diff>
--- a/docs/Design document/Design Doc Final.docx
+++ b/docs/Design document/Design Doc Final.docx
@@ -2836,8 +2836,8 @@
           <w:lang w:val="en-US"/>
         </w:rPr>
       </w:pPr>
-      <w:bookmarkStart w:id="1" w:name="_Toc403666471"/>
-      <w:bookmarkStart w:id="2" w:name="_Toc404618243"/>
+      <w:bookmarkStart w:id="1" w:name="_Toc404618243"/>
+      <w:bookmarkStart w:id="2" w:name="_Toc403666471"/>
       <w:r>
         <w:rPr>
           <w:lang w:val="en-US"/>
@@ -2845,7 +2845,7 @@
         <w:lastRenderedPageBreak/>
         <w:t>1 Introduction</w:t>
       </w:r>
-      <w:bookmarkEnd w:id="2"/>
+      <w:bookmarkEnd w:id="1"/>
     </w:p>
     <w:p>
       <w:pPr>
@@ -2865,7 +2865,7 @@
         </w:rPr>
         <w:t>Purpose of this document</w:t>
       </w:r>
-      <w:bookmarkEnd w:id="1"/>
+      <w:bookmarkEnd w:id="2"/>
       <w:bookmarkEnd w:id="3"/>
     </w:p>
     <w:p/>
@@ -3615,7 +3615,8 @@
       <w:bookmarkStart w:id="18" w:name="_Toc404618257"/>
       <w:r>
         <w:rPr>
-          <w:lang w:val="en-US"/>
+          <w:noProof/>
+          <w:lang w:eastAsia="en-GB"/>
         </w:rPr>
         <w:drawing>
           <wp:anchor distT="0" distB="0" distL="114300" distR="114300" simplePos="0" relativeHeight="251663360" behindDoc="1" locked="0" layoutInCell="1" allowOverlap="1" wp14:anchorId="3CCC9407" wp14:editId="0F57AECE">
@@ -3711,6 +3712,11 @@
       <w:bookmarkEnd w:id="18"/>
     </w:p>
     <w:p/>
+    <w:p>
+      <w:r>
+        <w:br w:type="page"/>
+      </w:r>
+    </w:p>
     <w:p/>
     <w:p>
       <w:pPr>
@@ -3720,41 +3726,82 @@
       <w:r>
         <w:t xml:space="preserve">3.1.2 </w:t>
       </w:r>
+      <w:r>
+        <w:t xml:space="preserve">Components </w:t>
+      </w:r>
+      <w:r>
+        <w:t xml:space="preserve">Diagram for Server </w:t>
+      </w:r>
+      <w:r>
+        <w:t>(RPSRsrv)</w:t>
+      </w:r>
+      <w:bookmarkEnd w:id="19"/>
+    </w:p>
+    <w:p/>
+    <w:p>
+      <w:pPr>
+        <w:rPr>
+          <w:color w:val="FF0000"/>
+        </w:rPr>
+      </w:pPr>
+      <w:r>
+        <w:tab/>
+      </w:r>
       <w:bookmarkStart w:id="20" w:name="_GoBack"/>
       <w:r>
-        <w:t xml:space="preserve">Components </w:t>
-      </w:r>
-      <w:r>
-        <w:t xml:space="preserve">Diagram for Server </w:t>
+        <w:rPr>
+          <w:noProof/>
+          <w:lang w:eastAsia="en-GB"/>
+        </w:rPr>
+        <w:drawing>
+          <wp:anchor distT="0" distB="0" distL="114300" distR="114300" simplePos="0" relativeHeight="251665408" behindDoc="0" locked="0" layoutInCell="1" allowOverlap="1" wp14:anchorId="3E016E2E" wp14:editId="57ECB021">
+            <wp:simplePos x="0" y="0"/>
+            <wp:positionH relativeFrom="margin">
+              <wp:posOffset>-593725</wp:posOffset>
+            </wp:positionH>
+            <wp:positionV relativeFrom="paragraph">
+              <wp:posOffset>285750</wp:posOffset>
+            </wp:positionV>
+            <wp:extent cx="7240091" cy="3304888"/>
+            <wp:effectExtent l="0" t="0" r="0" b="0"/>
+            <wp:wrapSquare wrapText="bothSides"/>
+            <wp:docPr id="6" name="Picture 6"/>
+            <wp:cNvGraphicFramePr/>
+            <a:graphic xmlns:a="http://schemas.openxmlformats.org/drawingml/2006/main">
+              <a:graphicData uri="http://schemas.openxmlformats.org/drawingml/2006/picture">
+                <pic:pic xmlns:pic="http://schemas.openxmlformats.org/drawingml/2006/picture">
+                  <pic:nvPicPr>
+                    <pic:cNvPr id="0" name=""/>
+                    <pic:cNvPicPr/>
+                  </pic:nvPicPr>
+                  <pic:blipFill>
+                    <a:blip r:embed="rId10"/>
+                    <a:srcRect l="15954" t="22750" r="13417" b="19933"/>
+                    <a:stretch>
+                      <a:fillRect/>
+                    </a:stretch>
+                  </pic:blipFill>
+                  <pic:spPr>
+                    <a:xfrm>
+                      <a:off x="0" y="0"/>
+                      <a:ext cx="7240091" cy="3304888"/>
+                    </a:xfrm>
+                    <a:prstGeom prst="rect">
+                      <a:avLst/>
+                    </a:prstGeom>
+                    <a:noFill/>
+                    <a:ln>
+                      <a:noFill/>
+                      <a:prstDash/>
+                    </a:ln>
+                  </pic:spPr>
+                </pic:pic>
+              </a:graphicData>
+            </a:graphic>
+          </wp:anchor>
+        </w:drawing>
       </w:r>
       <w:bookmarkEnd w:id="20"/>
-      <w:r>
-        <w:t>(RPSRsrv)</w:t>
-      </w:r>
-      <w:bookmarkEnd w:id="19"/>
-    </w:p>
-    <w:p/>
-    <w:p>
-      <w:pPr>
-        <w:rPr>
-          <w:color w:val="FF0000"/>
-        </w:rPr>
-      </w:pPr>
-      <w:r>
-        <w:tab/>
-      </w:r>
-      <w:r>
-        <w:rPr>
-          <w:color w:val="FF0000"/>
-        </w:rPr>
-        <w:t xml:space="preserve">MISSING </w:t>
-      </w:r>
-      <w:r>
-        <w:rPr>
-          <w:color w:val="FF0000"/>
-        </w:rPr>
-        <w:t>(NOT POSTED TO GITHUB)</w:t>
-      </w:r>
     </w:p>
     <w:p>
       <w:pPr>
@@ -3762,7 +3809,6 @@
       </w:pPr>
       <w:bookmarkStart w:id="21" w:name="_Toc404618259"/>
       <w:r>
-        <w:lastRenderedPageBreak/>
         <w:t>3.1.</w:t>
       </w:r>
       <w:r>
@@ -3820,7 +3866,7 @@
                     <pic:cNvPicPr/>
                   </pic:nvPicPr>
                   <pic:blipFill>
-                    <a:blip r:embed="rId10">
+                    <a:blip r:embed="rId11">
                       <a:lum bright="-50000"/>
                       <a:alphaModFix/>
                     </a:blip>
@@ -3858,6 +3904,7 @@
       </w:pPr>
       <w:bookmarkStart w:id="22" w:name="_Toc404618260"/>
       <w:r>
+        <w:lastRenderedPageBreak/>
         <w:t>3.2 Compilation / inheritance dependencies</w:t>
       </w:r>
       <w:bookmarkEnd w:id="22"/>
@@ -4016,63 +4063,143 @@
       </w:r>
     </w:p>
     <w:p>
+      <w:r>
+        <w:t xml:space="preserve">Auto updates is </w:t>
+      </w:r>
+      <w:r>
+        <w:t>dependent</w:t>
+      </w:r>
+      <w:r>
+        <w:t xml:space="preserve"> on </w:t>
+      </w:r>
+      <w:r>
+        <w:t>RPSRsrv</w:t>
+      </w:r>
+      <w:r>
+        <w:t xml:space="preserve">, all class dependant on </w:t>
+      </w:r>
+      <w:r>
+        <w:t>their</w:t>
+      </w:r>
+      <w:r>
+        <w:t xml:space="preserve"> interface</w:t>
+      </w:r>
+    </w:p>
+    <w:p/>
+    <w:p>
+      <w:pPr>
+        <w:pStyle w:val="Heading3"/>
+      </w:pPr>
+      <w:bookmarkStart w:id="25" w:name="_Toc404618263"/>
+      <w:r>
+        <w:t xml:space="preserve">3.2.3 </w:t>
+      </w:r>
+      <w:proofErr w:type="gramStart"/>
+      <w:r>
+        <w:t>For</w:t>
+      </w:r>
+      <w:proofErr w:type="gramEnd"/>
+      <w:r>
+        <w:t xml:space="preserve"> Web Interface (</w:t>
+      </w:r>
+      <w:proofErr w:type="spellStart"/>
+      <w:r>
+        <w:t>RPSRview</w:t>
+      </w:r>
+      <w:proofErr w:type="spellEnd"/>
+      <w:r>
+        <w:t>)</w:t>
+      </w:r>
+      <w:bookmarkEnd w:id="25"/>
+      <w:r>
+        <w:tab/>
+      </w:r>
+    </w:p>
+    <w:p>
       <w:pPr>
         <w:ind w:firstLine="720"/>
-      </w:pPr>
-      <w:r>
-        <w:rPr>
-          <w:color w:val="FF0000"/>
-        </w:rPr>
-        <w:t xml:space="preserve">MISSING </w:t>
-      </w:r>
-      <w:r>
-        <w:rPr>
-          <w:color w:val="FF0000"/>
-        </w:rPr>
-        <w:t>(NOT POSTED TO GITHUB)</w:t>
-      </w:r>
-    </w:p>
-    <w:p/>
-    <w:p>
-      <w:pPr>
-        <w:pStyle w:val="Heading3"/>
-      </w:pPr>
-      <w:bookmarkStart w:id="25" w:name="_Toc404618263"/>
-      <w:r>
-        <w:t xml:space="preserve">3.2.3 </w:t>
-      </w:r>
+        <w:rPr>
+          <w:lang w:val="en-US"/>
+        </w:rPr>
+      </w:pPr>
+      <w:r>
+        <w:rPr>
+          <w:lang w:val="en-US"/>
+        </w:rPr>
+        <w:t>Reserve</w:t>
+      </w:r>
+      <w:r>
+        <w:rPr>
+          <w:lang w:val="en-US"/>
+        </w:rPr>
+        <w:t xml:space="preserve"> is dependent on </w:t>
+      </w:r>
+      <w:r>
+        <w:rPr>
+          <w:lang w:val="en-US"/>
+        </w:rPr>
+        <w:t>Reserve List</w:t>
+      </w:r>
+      <w:r>
+        <w:rPr>
+          <w:lang w:val="en-US"/>
+        </w:rPr>
+        <w:t xml:space="preserve"> and</w:t>
+      </w:r>
+      <w:r>
+        <w:rPr>
+          <w:lang w:val="en-US"/>
+        </w:rPr>
+        <w:t xml:space="preserve"> </w:t>
+      </w:r>
+      <w:r>
+        <w:rPr>
+          <w:lang w:val="en-US"/>
+        </w:rPr>
+        <w:t>E</w:t>
+      </w:r>
+      <w:r>
+        <w:rPr>
+          <w:lang w:val="en-US"/>
+        </w:rPr>
+        <w:t xml:space="preserve">dit Reserve </w:t>
+      </w:r>
+      <w:r>
+        <w:rPr>
+          <w:lang w:val="en-US"/>
+        </w:rPr>
+        <w:t>on Reserve. A</w:t>
+      </w:r>
+      <w:r>
+        <w:rPr>
+          <w:lang w:val="en-US"/>
+        </w:rPr>
+        <w:t xml:space="preserve">re all dependent on </w:t>
+      </w:r>
+      <w:r>
+        <w:rPr>
+          <w:lang w:val="en-US"/>
+        </w:rPr>
+        <w:t xml:space="preserve">the server class </w:t>
+      </w:r>
+      <w:proofErr w:type="spellStart"/>
       <w:proofErr w:type="gramStart"/>
       <w:r>
-        <w:t>For</w:t>
+        <w:t>webUpdates</w:t>
+      </w:r>
+      <w:proofErr w:type="spellEnd"/>
+      <w:r>
+        <w:t>(</w:t>
       </w:r>
       <w:proofErr w:type="gramEnd"/>
       <w:r>
-        <w:t xml:space="preserve"> Web Interface (</w:t>
-      </w:r>
-      <w:proofErr w:type="spellStart"/>
-      <w:r>
-        <w:t>RPSRview</w:t>
-      </w:r>
-      <w:proofErr w:type="spellEnd"/>
-      <w:r>
         <w:t>)</w:t>
       </w:r>
-      <w:bookmarkEnd w:id="25"/>
-      <w:r>
-        <w:tab/>
-      </w:r>
-    </w:p>
-    <w:p>
-      <w:pPr>
-        <w:rPr>
-          <w:lang w:val="en-US"/>
-        </w:rPr>
-      </w:pPr>
-      <w:r>
-        <w:rPr>
-          <w:lang w:val="en-US"/>
-        </w:rPr>
-        <w:t xml:space="preserve">Reserve, Reserve List and Edit Reserve are all dependent on the Logon and the user Interface. Without the user being logged in, they will not be able to access these sections of the site. All the pages are independent except for the data from within the table generated via the server.  </w:t>
+      <w:r>
+        <w:rPr>
+          <w:lang w:val="en-US"/>
+        </w:rPr>
+        <w:t xml:space="preserve">. </w:t>
       </w:r>
     </w:p>
     <w:p>
@@ -7952,7 +8079,7 @@
                     </pic:cNvPicPr>
                   </pic:nvPicPr>
                   <pic:blipFill>
-                    <a:blip r:embed="rId11">
+                    <a:blip r:embed="rId12">
                       <a:extLst>
                         <a:ext uri="{28A0092B-C50C-407E-A947-70E740481C1C}">
                           <a14:useLocalDpi xmlns:a14="http://schemas.microsoft.com/office/drawing/2010/main" val="0"/>
@@ -8009,9 +8136,9 @@
             <o:lock v:ext="edit" aspectratio="t"/>
           </v:shapetype>
           <v:shape id="_x0000_i1025" type="#_x0000_t75" style="width:451.5pt;height:657pt" o:ole="">
-            <v:imagedata r:id="rId12" o:title=""/>
+            <v:imagedata r:id="rId13" o:title=""/>
           </v:shape>
-          <o:OLEObject Type="Embed" ProgID="Word.OpenDocumentText.12" ShapeID="_x0000_i1025" DrawAspect="Content" ObjectID="_1478360106" r:id="rId13"/>
+          <o:OLEObject Type="Embed" ProgID="Word.OpenDocumentText.12" ShapeID="_x0000_i1025" DrawAspect="Content" ObjectID="_1478370485" r:id="rId14"/>
         </w:object>
       </w:r>
     </w:p>
@@ -8143,6 +8270,7 @@
         <w:t xml:space="preserve"> Connecting to the database and then sending the records to it is all done in the </w:t>
       </w:r>
       <w:proofErr w:type="spellStart"/>
+      <w:proofErr w:type="gramStart"/>
       <w:r>
         <w:rPr>
           <w:lang w:val="en-US"/>
@@ -8154,7 +8282,14 @@
         <w:rPr>
           <w:lang w:val="en-US"/>
         </w:rPr>
-        <w:t>() class. Within this class are two methods, one that connects to the database, and the other that uses the connection to send the records to the database. The most difficult part of this will be initial connection to the database.</w:t>
+        <w:t>(</w:t>
+      </w:r>
+      <w:proofErr w:type="gramEnd"/>
+      <w:r>
+        <w:rPr>
+          <w:lang w:val="en-US"/>
+        </w:rPr>
+        <w:t>) class. Within this class are two methods, one that connects to the database, and the other that uses the connection to send the records to the database. The most difficult part of this will be initial connection to the database.</w:t>
       </w:r>
     </w:p>
     <w:p>
@@ -8178,6 +8313,7 @@
         <w:t xml:space="preserve"> Getting an image from the phones gallery is done using the </w:t>
       </w:r>
       <w:proofErr w:type="spellStart"/>
+      <w:proofErr w:type="gramStart"/>
       <w:r>
         <w:rPr>
           <w:lang w:val="en-US"/>
@@ -8189,7 +8325,14 @@
         <w:rPr>
           <w:lang w:val="en-US"/>
         </w:rPr>
-        <w:t xml:space="preserve">() class. Where the gallery needs to be brought up, and then allow the user to select their desired image. Once they have chosen their desired </w:t>
+        <w:t>(</w:t>
+      </w:r>
+      <w:proofErr w:type="gramEnd"/>
+      <w:r>
+        <w:rPr>
+          <w:lang w:val="en-US"/>
+        </w:rPr>
+        <w:t xml:space="preserve">) class. Where the gallery needs to be brought up, and then allow the user to select their desired image. Once they have chosen their desired </w:t>
       </w:r>
       <w:proofErr w:type="spellStart"/>
       <w:r>
@@ -8227,6 +8370,7 @@
         <w:t xml:space="preserve"> Taking a picture with the camera, and then getting the images path is done in the </w:t>
       </w:r>
       <w:proofErr w:type="spellStart"/>
+      <w:proofErr w:type="gramStart"/>
       <w:r>
         <w:rPr>
           <w:lang w:val="en-US"/>
@@ -8238,9 +8382,17 @@
         <w:rPr>
           <w:lang w:val="en-US"/>
         </w:rPr>
-        <w:t xml:space="preserve">() class. This needs to bring up the camera, and then allow the user to take a picture to be used in the plant record. Much like with getting an image from the gallery, the hard part of this function will be to call the camera from the android </w:t>
+        <w:t>(</w:t>
+      </w:r>
+      <w:proofErr w:type="gramEnd"/>
+      <w:r>
+        <w:rPr>
+          <w:lang w:val="en-US"/>
+        </w:rPr>
+        <w:t xml:space="preserve">) class. This needs to bring up the camera, and then allow the user to take a picture to be used in the plant record. Much like with getting an image from the gallery, the hard part of this function will be to call the camera from the android </w:t>
       </w:r>
       <w:proofErr w:type="spellStart"/>
+      <w:proofErr w:type="gramStart"/>
       <w:r>
         <w:rPr>
           <w:lang w:val="en-US"/>
@@ -8248,6 +8400,7 @@
         <w:t>api</w:t>
       </w:r>
       <w:proofErr w:type="spellEnd"/>
+      <w:proofErr w:type="gramEnd"/>
       <w:r>
         <w:rPr>
           <w:lang w:val="en-US"/>
@@ -8275,6 +8428,7 @@
         <w:t xml:space="preserve"> Using the GPS in the program is done using the </w:t>
       </w:r>
       <w:proofErr w:type="spellStart"/>
+      <w:proofErr w:type="gramStart"/>
       <w:r>
         <w:rPr>
           <w:lang w:val="en-US"/>
@@ -8286,7 +8440,14 @@
         <w:rPr>
           <w:lang w:val="en-US"/>
         </w:rPr>
-        <w:t xml:space="preserve">() class. The class checks to see if the user has their </w:t>
+        <w:t>(</w:t>
+      </w:r>
+      <w:proofErr w:type="gramEnd"/>
+      <w:r>
+        <w:rPr>
+          <w:lang w:val="en-US"/>
+        </w:rPr>
+        <w:t xml:space="preserve">) class. The class checks to see if the user has their </w:t>
       </w:r>
       <w:proofErr w:type="spellStart"/>
       <w:r>
@@ -8303,6 +8464,7 @@
         <w:t xml:space="preserve">, and network enabled. If they are not enabled then this will be passed to the </w:t>
       </w:r>
       <w:proofErr w:type="spellStart"/>
+      <w:proofErr w:type="gramStart"/>
       <w:r>
         <w:rPr>
           <w:lang w:val="en-US"/>
@@ -8314,9 +8476,17 @@
         <w:rPr>
           <w:lang w:val="en-US"/>
         </w:rPr>
-        <w:t xml:space="preserve">() class where it is used so that a drop down list of locations will come up instead of the GPS location of the user. Within the class is a method by the name of </w:t>
+        <w:t>(</w:t>
+      </w:r>
+      <w:proofErr w:type="gramEnd"/>
+      <w:r>
+        <w:rPr>
+          <w:lang w:val="en-US"/>
+        </w:rPr>
+        <w:t xml:space="preserve">) class where it is used so that a drop down list of locations will come up instead of the GPS location of the user. Within the class is a method by the name of </w:t>
       </w:r>
       <w:proofErr w:type="spellStart"/>
+      <w:proofErr w:type="gramStart"/>
       <w:r>
         <w:rPr>
           <w:lang w:val="en-US"/>
@@ -8328,7 +8498,14 @@
         <w:rPr>
           <w:lang w:val="en-US"/>
         </w:rPr>
-        <w:t>() that needs to get the users location from the GPS which could prove to be quite difficult</w:t>
+        <w:t>(</w:t>
+      </w:r>
+      <w:proofErr w:type="gramEnd"/>
+      <w:r>
+        <w:rPr>
+          <w:lang w:val="en-US"/>
+        </w:rPr>
+        <w:t>) that needs to get the users location from the GPS which could prove to be quite difficult</w:t>
       </w:r>
       <w:r>
         <w:rPr>
@@ -8524,13 +8701,27 @@
         <w:rPr>
           <w:lang w:val="en-US"/>
         </w:rPr>
-        <w:t xml:space="preserve"> A particularly difficult part of this program is the </w:t>
-      </w:r>
-      <w:r>
-        <w:rPr>
-          <w:lang w:val="en-US"/>
-        </w:rPr>
-        <w:t xml:space="preserve">and </w:t>
+        <w:t xml:space="preserve"> A particularly difficult part of this program is </w:t>
+      </w:r>
+      <w:proofErr w:type="gramStart"/>
+      <w:r>
+        <w:rPr>
+          <w:lang w:val="en-US"/>
+        </w:rPr>
+        <w:t xml:space="preserve">the </w:t>
+      </w:r>
+      <w:r>
+        <w:rPr>
+          <w:lang w:val="en-US"/>
+        </w:rPr>
+        <w:t>and</w:t>
+      </w:r>
+      <w:proofErr w:type="gramEnd"/>
+      <w:r>
+        <w:rPr>
+          <w:lang w:val="en-US"/>
+        </w:rPr>
+        <w:t xml:space="preserve"> </w:t>
       </w:r>
       <w:r>
         <w:rPr>
@@ -8597,6 +8788,7 @@
         <w:t xml:space="preserve">This is done in the </w:t>
       </w:r>
       <w:proofErr w:type="spellStart"/>
+      <w:proofErr w:type="gramStart"/>
       <w:r>
         <w:rPr>
           <w:lang w:val="en-US"/>
@@ -8608,7 +8800,14 @@
         <w:rPr>
           <w:lang w:val="en-US"/>
         </w:rPr>
-        <w:t xml:space="preserve">() class. Within this class are two </w:t>
+        <w:t>(</w:t>
+      </w:r>
+      <w:proofErr w:type="gramEnd"/>
+      <w:r>
+        <w:rPr>
+          <w:lang w:val="en-US"/>
+        </w:rPr>
+        <w:t xml:space="preserve">) class. Within this class are two </w:t>
       </w:r>
       <w:r>
         <w:rPr>
@@ -8823,6 +9022,7 @@
         <w:t>viewing the database from a webpage will be handled from the “</w:t>
       </w:r>
       <w:proofErr w:type="spellStart"/>
+      <w:proofErr w:type="gramStart"/>
       <w:r>
         <w:rPr>
           <w:lang w:val="en-US"/>
@@ -8834,7 +9034,14 @@
         <w:rPr>
           <w:lang w:val="en-US"/>
         </w:rPr>
-        <w:t>()” class, the website will invoke methods such as “</w:t>
+        <w:t>(</w:t>
+      </w:r>
+      <w:proofErr w:type="gramEnd"/>
+      <w:r>
+        <w:rPr>
+          <w:lang w:val="en-US"/>
+        </w:rPr>
+        <w:t>)” class, the website will invoke methods such as “</w:t>
       </w:r>
       <w:proofErr w:type="spellStart"/>
       <w:r>
@@ -8852,9 +9059,9 @@
       </w:r>
     </w:p>
     <w:sectPr>
-      <w:headerReference w:type="default" r:id="rId14"/>
-      <w:footerReference w:type="default" r:id="rId15"/>
-      <w:headerReference w:type="first" r:id="rId16"/>
+      <w:headerReference w:type="default" r:id="rId15"/>
+      <w:footerReference w:type="default" r:id="rId16"/>
+      <w:headerReference w:type="first" r:id="rId17"/>
       <w:pgSz w:w="11906" w:h="16838"/>
       <w:pgMar w:top="1440" w:right="1440" w:bottom="1440" w:left="1440" w:header="720" w:footer="720" w:gutter="0"/>
       <w:pgNumType w:start="0"/>
@@ -8938,7 +9145,7 @@
         <w:bCs/>
         <w:noProof/>
       </w:rPr>
-      <w:t>15</w:t>
+      <w:t>7</w:t>
     </w:r>
     <w:r>
       <w:rPr>
@@ -12530,6 +12737,7 @@
   <w:style w:type="character" w:default="1" w:styleId="DefaultParagraphFont">
     <w:name w:val="Default Paragraph Font"/>
     <w:uiPriority w:val="1"/>
+    <w:semiHidden/>
     <w:unhideWhenUsed/>
   </w:style>
   <w:style w:type="table" w:default="1" w:styleId="TableNormal">
@@ -14017,7 +14225,7 @@
 </file>
 
 <file path=customXml/itemProps2.xml><?xml version="1.0" encoding="utf-8"?>
-<ds:datastoreItem xmlns:ds="http://schemas.openxmlformats.org/officeDocument/2006/customXml" ds:itemID="{0B02F6C7-9E65-42CC-A274-D58015247A43}">
+<ds:datastoreItem xmlns:ds="http://schemas.openxmlformats.org/officeDocument/2006/customXml" ds:itemID="{15102C67-7A13-4551-87CF-EA9BE547FE33}">
   <ds:schemaRefs>
     <ds:schemaRef ds:uri="http://schemas.openxmlformats.org/officeDocument/2006/bibliography"/>
   </ds:schemaRefs>

</xml_diff>